<commit_message>
Increment to version 1.0.0.
</commit_message>
<xml_diff>
--- a/Procs_Validation.docx
+++ b/Procs_Validation.docx
@@ -433,19 +433,71 @@
           <w:tcPr>
             <w:tcW w:w="1525" w:type="dxa"/>
           </w:tcPr>
-          <w:p/>
+          <w:p>
+            <w:r>
+              <w:t>2023/07/25</w:t>
+            </w:r>
+          </w:p>
         </w:tc>
         <w:tc>
           <w:tcPr>
             <w:tcW w:w="9360" w:type="dxa"/>
           </w:tcPr>
-          <w:p/>
+          <w:p>
+            <w:r>
+              <w:t xml:space="preserve">Added ability to use factors for sorting </w:t>
+            </w:r>
+            <w:proofErr w:type="spellStart"/>
+            <w:r>
+              <w:t>proc_freq</w:t>
+            </w:r>
+            <w:proofErr w:type="spellEnd"/>
+            <w:r>
+              <w:t xml:space="preserve"> output.</w:t>
+            </w:r>
+          </w:p>
         </w:tc>
         <w:tc>
           <w:tcPr>
             <w:tcW w:w="2065" w:type="dxa"/>
           </w:tcPr>
-          <w:p/>
+          <w:p>
+            <w:r>
+              <w:t>0.0.9008</w:t>
+            </w:r>
+          </w:p>
+        </w:tc>
+      </w:tr>
+      <w:tr>
+        <w:tc>
+          <w:tcPr>
+            <w:tcW w:w="1525" w:type="dxa"/>
+          </w:tcPr>
+          <w:p>
+            <w:r>
+              <w:t>2023/07/26</w:t>
+            </w:r>
+          </w:p>
+        </w:tc>
+        <w:tc>
+          <w:tcPr>
+            <w:tcW w:w="9360" w:type="dxa"/>
+          </w:tcPr>
+          <w:p>
+            <w:r>
+              <w:t>Fixed Fisher’s exact test for Cell 1.1.  This was off when table was sorted properly.</w:t>
+            </w:r>
+          </w:p>
+        </w:tc>
+        <w:tc>
+          <w:tcPr>
+            <w:tcW w:w="2065" w:type="dxa"/>
+          </w:tcPr>
+          <w:p>
+            <w:r>
+              <w:t>0.0.9008</w:t>
+            </w:r>
+          </w:p>
         </w:tc>
       </w:tr>
     </w:tbl>
@@ -2793,9 +2845,6 @@
           </w:p>
           <w:p/>
           <w:p>
-            <w:pPr>
-              <w:spacing w:after="0" w:line="240" w:lineRule="auto"/>
-            </w:pPr>
             <w:proofErr w:type="spellStart"/>
             <w:r>
               <w:t>prt$enrollment</w:t>
@@ -2819,9 +2868,6 @@
             </w:r>
           </w:p>
           <w:p>
-            <w:pPr>
-              <w:spacing w:after="0" w:line="240" w:lineRule="auto"/>
-            </w:pPr>
             <w:proofErr w:type="spellStart"/>
             <w:r>
               <w:t>prt$internship</w:t>
@@ -2844,15 +2890,8 @@
               <w:t>, c("yes", "no"))</w:t>
             </w:r>
           </w:p>
-          <w:p>
-            <w:pPr>
-              <w:spacing w:after="0" w:line="240" w:lineRule="auto"/>
-            </w:pPr>
-          </w:p>
-          <w:p>
-            <w:pPr>
-              <w:spacing w:after="0" w:line="240" w:lineRule="auto"/>
-            </w:pPr>
+          <w:p/>
+          <w:p>
             <w:proofErr w:type="spellStart"/>
             <w:r>
               <w:t>proc_</w:t>
@@ -2876,9 +2915,6 @@
             </w:r>
           </w:p>
           <w:p>
-            <w:pPr>
-              <w:spacing w:after="0" w:line="240" w:lineRule="auto"/>
-            </w:pPr>
             <w:r>
               <w:t xml:space="preserve">          options = </w:t>
             </w:r>
@@ -2892,9 +2928,6 @@
             </w:r>
           </w:p>
           <w:p>
-            <w:pPr>
-              <w:spacing w:after="0" w:line="240" w:lineRule="auto"/>
-            </w:pPr>
             <w:r>
               <w:t xml:space="preserve">          by = "sex",</w:t>
             </w:r>
@@ -2911,6 +2944,9 @@
           </w:tcPr>
           <w:p>
             <w:r>
+              <w:rPr>
+                <w:noProof/>
+              </w:rPr>
               <w:drawing>
                 <wp:inline distT="0" distB="0" distL="0" distR="0" wp14:anchorId="1C8C0531" wp14:editId="0EC497A0">
                   <wp:extent cx="2371725" cy="4367371"/>
@@ -3538,9 +3574,6 @@
           </w:p>
           <w:p/>
           <w:p>
-            <w:pPr>
-              <w:spacing w:after="0" w:line="240" w:lineRule="auto"/>
-            </w:pPr>
             <w:proofErr w:type="spellStart"/>
             <w:r>
               <w:t>prt$enrollment</w:t>
@@ -3639,10 +3672,10 @@
           <w:p>
             <w:r>
               <w:drawing>
-                <wp:inline distT="0" distB="0" distL="0" distR="0" wp14:anchorId="57CB9384" wp14:editId="538CE07D">
-                  <wp:extent cx="2266462" cy="4419600"/>
-                  <wp:effectExtent l="0" t="0" r="635" b="0"/>
-                  <wp:docPr id="1553279610" name="Picture 1"/>
+                <wp:inline distT="0" distB="0" distL="0" distR="0" wp14:anchorId="04146908" wp14:editId="7BE572B1">
+                  <wp:extent cx="2514600" cy="4668119"/>
+                  <wp:effectExtent l="0" t="0" r="0" b="0"/>
+                  <wp:docPr id="641542345" name="Picture 1"/>
                   <wp:cNvGraphicFramePr>
                     <a:graphicFrameLocks xmlns:a="http://schemas.openxmlformats.org/drawingml/2006/main" noChangeAspect="1"/>
                   </wp:cNvGraphicFramePr>
@@ -3650,7 +3683,7 @@
                     <a:graphicData uri="http://schemas.openxmlformats.org/drawingml/2006/picture">
                       <pic:pic xmlns:pic="http://schemas.openxmlformats.org/drawingml/2006/picture">
                         <pic:nvPicPr>
-                          <pic:cNvPr id="1553279610" name=""/>
+                          <pic:cNvPr id="641542345" name=""/>
                           <pic:cNvPicPr/>
                         </pic:nvPicPr>
                         <pic:blipFill>
@@ -3662,7 +3695,7 @@
                         <pic:spPr>
                           <a:xfrm>
                             <a:off x="0" y="0"/>
-                            <a:ext cx="2268615" cy="4423799"/>
+                            <a:ext cx="2518045" cy="4674514"/>
                           </a:xfrm>
                           <a:prstGeom prst="rect">
                             <a:avLst/>
@@ -3750,13 +3783,7 @@
           </w:tcPr>
           <w:p>
             <w:r>
-              <w:t xml:space="preserve">Pass.  </w:t>
-            </w:r>
-            <w:r>
-              <w:rPr>
-                <w:color w:val="FF0000"/>
-              </w:rPr>
-              <w:t>Cell1,1 is off</w:t>
+              <w:t xml:space="preserve">Pass. </w:t>
             </w:r>
           </w:p>
         </w:tc>

</xml_diff>

<commit_message>
Update to procs validation doc.
</commit_message>
<xml_diff>
--- a/Procs_Validation.docx
+++ b/Procs_Validation.docx
@@ -18,16 +18,98 @@
           <w:sz w:val="28"/>
           <w:szCs w:val="28"/>
         </w:rPr>
-        <w:t>Comparison Of SAS and R Procs Package</w:t>
+        <w:t>Package Validation</w:t>
+      </w:r>
+      <w:r>
+        <w:rPr>
+          <w:b/>
+          <w:bCs/>
+          <w:sz w:val="28"/>
+          <w:szCs w:val="28"/>
+        </w:rPr>
+        <w:t xml:space="preserve"> </w:t>
+      </w:r>
+      <w:r>
+        <w:rPr>
+          <w:b/>
+          <w:bCs/>
+          <w:sz w:val="28"/>
+          <w:szCs w:val="28"/>
+        </w:rPr>
+        <w:t xml:space="preserve">for </w:t>
+      </w:r>
+      <w:r>
+        <w:rPr>
+          <w:b/>
+          <w:bCs/>
+          <w:sz w:val="28"/>
+          <w:szCs w:val="28"/>
+        </w:rPr>
+        <w:t>“procs”</w:t>
       </w:r>
     </w:p>
     <w:p>
-      <w:pPr>
+      <w:r>
         <w:rPr>
           <w:b/>
           <w:bCs/>
         </w:rPr>
-      </w:pPr>
+        <w:t xml:space="preserve">Background: </w:t>
+      </w:r>
+      <w:r>
+        <w:t>The “procs” package simulates some SAS</w:t>
+      </w:r>
+      <w:r>
+        <w:rPr>
+          <w:rFonts w:cstheme="minorHAnsi"/>
+        </w:rPr>
+        <w:t>®</w:t>
+      </w:r>
+      <w:r>
+        <w:t xml:space="preserve"> procedure</w:t>
+      </w:r>
+      <w:r>
+        <w:t>s</w:t>
+      </w:r>
+      <w:r>
+        <w:t xml:space="preserve"> in R. The package was written to make it easier for SAS</w:t>
+      </w:r>
+      <w:r>
+        <w:rPr>
+          <w:rFonts w:cstheme="minorHAnsi"/>
+        </w:rPr>
+        <w:t>®</w:t>
+      </w:r>
+      <w:r>
+        <w:t xml:space="preserve"> programmers to work in R.  The package was also written to align statistical output between SAS</w:t>
+      </w:r>
+      <w:r>
+        <w:rPr>
+          <w:rFonts w:cstheme="minorHAnsi"/>
+        </w:rPr>
+        <w:t>®</w:t>
+      </w:r>
+      <w:r>
+        <w:t xml:space="preserve"> and R, as the native R functions do not necessar</w:t>
+      </w:r>
+      <w:r>
+        <w:t>il</w:t>
+      </w:r>
+      <w:r>
+        <w:t>y match SAS</w:t>
+      </w:r>
+      <w:r>
+        <w:rPr>
+          <w:rFonts w:cstheme="minorHAnsi"/>
+        </w:rPr>
+        <w:t>®</w:t>
+      </w:r>
+      <w:r>
+        <w:t xml:space="preserve">. </w:t>
+      </w:r>
+      <w:r>
+        <w:t>This “pre-validation” will reduce the number of discrepancies in statistical output, and speed the process of analysis.</w:t>
+      </w:r>
     </w:p>
     <w:p>
       <w:r>
@@ -38,10 +120,64 @@
         <w:t>Purpose:</w:t>
       </w:r>
       <w:r>
-        <w:t xml:space="preserve"> The purpose of this document is to validate the R “procs” package against equivalent SAS output.</w:t>
+        <w:t xml:space="preserve"> The purpose of this document is to validate the R “procs” package against equivalent SAS</w:t>
+      </w:r>
+      <w:r>
+        <w:rPr>
+          <w:rFonts w:cstheme="minorHAnsi"/>
+        </w:rPr>
+        <w:t>®</w:t>
+      </w:r>
+      <w:r>
+        <w:t xml:space="preserve"> output.</w:t>
       </w:r>
     </w:p>
     <w:p>
+      <w:r>
+        <w:rPr>
+          <w:b/>
+          <w:bCs/>
+        </w:rPr>
+        <w:t>Methodology:</w:t>
+      </w:r>
+      <w:r>
+        <w:t xml:space="preserve"> </w:t>
+      </w:r>
+      <w:r>
+        <w:t xml:space="preserve">For this </w:t>
+      </w:r>
+      <w:r>
+        <w:t>validation</w:t>
+      </w:r>
+      <w:r>
+        <w:t>, first a test was defined that could be accomplished in both SAS</w:t>
+      </w:r>
+      <w:r>
+        <w:rPr>
+          <w:rFonts w:cstheme="minorHAnsi"/>
+        </w:rPr>
+        <w:t>®</w:t>
+      </w:r>
+      <w:r>
+        <w:t xml:space="preserve"> and R. Then a programmer wrote a small script in each language that produced similar results.  The results were compared visually to ensure a match.  Any discrepancies would be investigated and resolved either by modifying the comparison scripts, or modifying the “procs” package code until it matched SAS</w:t>
+      </w:r>
+      <w:r>
+        <w:rPr>
+          <w:rFonts w:cstheme="minorHAnsi"/>
+        </w:rPr>
+        <w:t>®</w:t>
+      </w:r>
+      <w:r>
+        <w:rPr>
+          <w:rFonts w:cstheme="minorHAnsi"/>
+        </w:rPr>
+        <w:t>.  Comparison code and results were documented.</w:t>
+      </w:r>
+    </w:p>
+    <w:p>
+      <w:pPr>
+        <w:spacing w:after="0"/>
+      </w:pPr>
       <w:r>
         <w:rPr>
           <w:b/>
@@ -54,6 +190,9 @@
       </w:r>
     </w:p>
     <w:p>
+      <w:pPr>
+        <w:spacing w:after="0"/>
+      </w:pPr>
       <w:r>
         <w:rPr>
           <w:b/>
@@ -62,13 +201,41 @@
         <w:t>Procs Version:</w:t>
       </w:r>
       <w:r>
-        <w:t xml:space="preserve"> 0.0.900</w:t>
+        <w:t xml:space="preserve"> </w:t>
       </w:r>
       <w:r>
-        <w:t>8</w:t>
+        <w:t>1</w:t>
+      </w:r>
+      <w:r>
+        <w:t>.0.</w:t>
+      </w:r>
+      <w:r>
+        <w:t>0</w:t>
       </w:r>
     </w:p>
     <w:p>
+      <w:pPr>
+        <w:spacing w:after="0"/>
+        <w:rPr>
+          <w:b/>
+          <w:bCs/>
+        </w:rPr>
+      </w:pPr>
+      <w:r>
+        <w:rPr>
+          <w:b/>
+          <w:bCs/>
+        </w:rPr>
+        <w:t xml:space="preserve">Author: </w:t>
+      </w:r>
+      <w:r>
+        <w:t>David J. Bosak, Chief Software Architect, Archytas Clinical Solutions</w:t>
+      </w:r>
+    </w:p>
+    <w:p>
+      <w:pPr>
+        <w:spacing w:after="0"/>
+      </w:pPr>
       <w:r>
         <w:rPr>
           <w:b/>
@@ -104,13 +271,17 @@
         <w:t>7/2</w:t>
       </w:r>
       <w:r>
-        <w:t>2</w:t>
+        <w:t>9</w:t>
       </w:r>
       <w:r>
         <w:t>/2023</w:t>
       </w:r>
     </w:p>
-    <w:p/>
+    <w:p>
+      <w:pPr>
+        <w:spacing w:after="0"/>
+      </w:pPr>
+    </w:p>
     <w:p>
       <w:pPr>
         <w:pStyle w:val="Heading2"/>
@@ -496,6 +667,38 @@
           <w:p>
             <w:r>
               <w:t>0.0.9008</w:t>
+            </w:r>
+          </w:p>
+        </w:tc>
+      </w:tr>
+      <w:tr>
+        <w:tc>
+          <w:tcPr>
+            <w:tcW w:w="1525" w:type="dxa"/>
+          </w:tcPr>
+          <w:p>
+            <w:r>
+              <w:t>2023/07/29</w:t>
+            </w:r>
+          </w:p>
+        </w:tc>
+        <w:tc>
+          <w:tcPr>
+            <w:tcW w:w="9360" w:type="dxa"/>
+          </w:tcPr>
+          <w:p>
+            <w:r>
+              <w:t>Incremented to version 1.0.0</w:t>
+            </w:r>
+          </w:p>
+        </w:tc>
+        <w:tc>
+          <w:tcPr>
+            <w:tcW w:w="2065" w:type="dxa"/>
+          </w:tcPr>
+          <w:p>
+            <w:r>
+              <w:t>1.0.0</w:t>
             </w:r>
           </w:p>
         </w:tc>
@@ -597,28 +800,12 @@
           </w:p>
           <w:p>
             <w:r>
-              <w:t xml:space="preserve">   label </w:t>
-            </w:r>
-            <w:proofErr w:type="gramStart"/>
-            <w:r>
-              <w:t>Eyes  =</w:t>
-            </w:r>
-            <w:proofErr w:type="gramEnd"/>
-            <w:r>
-              <w:t>'Eye Color'</w:t>
-            </w:r>
-          </w:p>
-          <w:p>
-            <w:r>
-              <w:t xml:space="preserve">         </w:t>
-            </w:r>
-            <w:proofErr w:type="gramStart"/>
-            <w:r>
-              <w:t>Hair  =</w:t>
-            </w:r>
-            <w:proofErr w:type="gramEnd"/>
-            <w:r>
-              <w:t>'Hair Color'</w:t>
+              <w:t xml:space="preserve">   label Eyes  ='Eye Color'</w:t>
+            </w:r>
+          </w:p>
+          <w:p>
+            <w:r>
+              <w:t xml:space="preserve">         Hair  ='Hair Color'</w:t>
             </w:r>
           </w:p>
           <w:p>
@@ -641,119 +828,47 @@
           </w:p>
           <w:p>
             <w:r>
-              <w:t xml:space="preserve">1 </w:t>
-            </w:r>
-            <w:proofErr w:type="gramStart"/>
-            <w:r>
-              <w:t>blue  fair</w:t>
-            </w:r>
-            <w:proofErr w:type="gramEnd"/>
-            <w:r>
-              <w:t xml:space="preserve">   23  1 blue  red     7  1 blue  medium 24</w:t>
-            </w:r>
-          </w:p>
-          <w:p>
-            <w:r>
-              <w:t xml:space="preserve">1 </w:t>
-            </w:r>
-            <w:proofErr w:type="gramStart"/>
-            <w:r>
-              <w:t>blue  dark</w:t>
-            </w:r>
-            <w:proofErr w:type="gramEnd"/>
-            <w:r>
-              <w:t xml:space="preserve">   11  1 green fair   19  1 green red     7</w:t>
-            </w:r>
-          </w:p>
-          <w:p>
-            <w:r>
-              <w:t xml:space="preserve">1 green medium </w:t>
-            </w:r>
-            <w:proofErr w:type="gramStart"/>
-            <w:r>
-              <w:t>18  1</w:t>
-            </w:r>
-            <w:proofErr w:type="gramEnd"/>
-            <w:r>
-              <w:t xml:space="preserve"> green dark   14  1 brown fair   34</w:t>
-            </w:r>
-          </w:p>
-          <w:p>
-            <w:r>
-              <w:t xml:space="preserve">1 brown red     </w:t>
-            </w:r>
-            <w:proofErr w:type="gramStart"/>
-            <w:r>
-              <w:t>5  1</w:t>
-            </w:r>
-            <w:proofErr w:type="gramEnd"/>
-            <w:r>
-              <w:t xml:space="preserve"> brown medium 41  1 brown dark   40</w:t>
-            </w:r>
-          </w:p>
-          <w:p>
-            <w:r>
-              <w:t xml:space="preserve">1 brown black   </w:t>
-            </w:r>
-            <w:proofErr w:type="gramStart"/>
-            <w:r>
-              <w:t>3  2</w:t>
-            </w:r>
-            <w:proofErr w:type="gramEnd"/>
-            <w:r>
-              <w:t xml:space="preserve"> blue  fair   46  2 blue  red    21</w:t>
-            </w:r>
-          </w:p>
-          <w:p>
-            <w:r>
-              <w:t xml:space="preserve">2 </w:t>
-            </w:r>
-            <w:proofErr w:type="gramStart"/>
-            <w:r>
-              <w:t>blue  medium</w:t>
-            </w:r>
-            <w:proofErr w:type="gramEnd"/>
-            <w:r>
-              <w:t xml:space="preserve"> 44  2 blue  dark   40  2 blue  black   6</w:t>
-            </w:r>
-          </w:p>
-          <w:p>
-            <w:r>
-              <w:t xml:space="preserve">2 green fair   </w:t>
-            </w:r>
-            <w:proofErr w:type="gramStart"/>
-            <w:r>
-              <w:t>50  2</w:t>
-            </w:r>
-            <w:proofErr w:type="gramEnd"/>
-            <w:r>
-              <w:t xml:space="preserve"> green red    31  2 green medium 37</w:t>
-            </w:r>
-          </w:p>
-          <w:p>
-            <w:r>
-              <w:t xml:space="preserve">2 green dark   </w:t>
-            </w:r>
-            <w:proofErr w:type="gramStart"/>
-            <w:r>
-              <w:t>23  2</w:t>
-            </w:r>
-            <w:proofErr w:type="gramEnd"/>
-            <w:r>
-              <w:t xml:space="preserve"> brown fair   56  2 brown red    42</w:t>
-            </w:r>
-          </w:p>
-          <w:p>
-            <w:r>
-              <w:t xml:space="preserve">2 brown medium </w:t>
-            </w:r>
-            <w:proofErr w:type="gramStart"/>
-            <w:r>
-              <w:t>53  2</w:t>
-            </w:r>
-            <w:proofErr w:type="gramEnd"/>
-            <w:r>
-              <w:t xml:space="preserve"> brown dark   54  2 brown black  13</w:t>
+              <w:t>1 blue  fair   23  1 blue  red     7  1 blue  medium 24</w:t>
+            </w:r>
+          </w:p>
+          <w:p>
+            <w:r>
+              <w:t>1 blue  dark   11  1 green fair   19  1 green red     7</w:t>
+            </w:r>
+          </w:p>
+          <w:p>
+            <w:r>
+              <w:t>1 green medium 18  1 green dark   14  1 brown fair   34</w:t>
+            </w:r>
+          </w:p>
+          <w:p>
+            <w:r>
+              <w:t>1 brown red     5  1 brown medium 41  1 brown dark   40</w:t>
+            </w:r>
+          </w:p>
+          <w:p>
+            <w:r>
+              <w:t>1 brown black   3  2 blue  fair   46  2 blue  red    21</w:t>
+            </w:r>
+          </w:p>
+          <w:p>
+            <w:r>
+              <w:t>2 blue  medium 44  2 blue  dark   40  2 blue  black   6</w:t>
+            </w:r>
+          </w:p>
+          <w:p>
+            <w:r>
+              <w:t>2 green fair   50  2 green red    31  2 green medium 37</w:t>
+            </w:r>
+          </w:p>
+          <w:p>
+            <w:r>
+              <w:t>2 green dark   23  2 brown fair   56  2 brown red    42</w:t>
+            </w:r>
+          </w:p>
+          <w:p>
+            <w:r>
+              <w:t>2 brown medium 53  2 brown dark   54  2 brown black  13</w:t>
             </w:r>
           </w:p>
           <w:p>
@@ -777,12 +892,10 @@
               <w:t xml:space="preserve"> &lt;- </w:t>
             </w:r>
             <w:proofErr w:type="spellStart"/>
-            <w:proofErr w:type="gramStart"/>
             <w:r>
               <w:t>read.table</w:t>
             </w:r>
             <w:proofErr w:type="spellEnd"/>
-            <w:proofErr w:type="gramEnd"/>
             <w:r>
               <w:t>(header = TRUE, text = '</w:t>
             </w:r>
@@ -794,28 +907,12 @@
           </w:p>
           <w:p>
             <w:r>
-              <w:t xml:space="preserve">  1 </w:t>
-            </w:r>
-            <w:proofErr w:type="gramStart"/>
-            <w:r>
-              <w:t>blue  fair</w:t>
-            </w:r>
-            <w:proofErr w:type="gramEnd"/>
-            <w:r>
-              <w:t xml:space="preserve">   23</w:t>
-            </w:r>
-          </w:p>
-          <w:p>
-            <w:r>
-              <w:t xml:space="preserve">  1 </w:t>
-            </w:r>
-            <w:proofErr w:type="gramStart"/>
-            <w:r>
-              <w:t>blue  dark</w:t>
-            </w:r>
-            <w:proofErr w:type="gramEnd"/>
-            <w:r>
-              <w:t xml:space="preserve">   11</w:t>
+              <w:t xml:space="preserve">  1 blue  fair   23</w:t>
+            </w:r>
+          </w:p>
+          <w:p>
+            <w:r>
+              <w:t xml:space="preserve">  1 blue  dark   11</w:t>
             </w:r>
           </w:p>
           <w:p>
@@ -835,15 +932,7 @@
           </w:p>
           <w:p>
             <w:r>
-              <w:t xml:space="preserve">  2 </w:t>
-            </w:r>
-            <w:proofErr w:type="gramStart"/>
-            <w:r>
-              <w:t>blue  medium</w:t>
-            </w:r>
-            <w:proofErr w:type="gramEnd"/>
-            <w:r>
-              <w:t xml:space="preserve"> 44</w:t>
+              <w:t xml:space="preserve">  2 blue  medium 44</w:t>
             </w:r>
           </w:p>
           <w:p>
@@ -863,15 +952,7 @@
           </w:p>
           <w:p>
             <w:r>
-              <w:t xml:space="preserve">  1 </w:t>
-            </w:r>
-            <w:proofErr w:type="gramStart"/>
-            <w:r>
-              <w:t>blue  red</w:t>
-            </w:r>
-            <w:proofErr w:type="gramEnd"/>
-            <w:r>
-              <w:t xml:space="preserve">     7</w:t>
+              <w:t xml:space="preserve">  1 blue  red     7</w:t>
             </w:r>
           </w:p>
           <w:p>
@@ -891,28 +972,12 @@
           </w:p>
           <w:p>
             <w:r>
-              <w:t xml:space="preserve">  2 </w:t>
-            </w:r>
-            <w:proofErr w:type="gramStart"/>
-            <w:r>
-              <w:t>blue  fair</w:t>
-            </w:r>
-            <w:proofErr w:type="gramEnd"/>
-            <w:r>
-              <w:t xml:space="preserve">   46</w:t>
-            </w:r>
-          </w:p>
-          <w:p>
-            <w:r>
-              <w:t xml:space="preserve">  2 </w:t>
-            </w:r>
-            <w:proofErr w:type="gramStart"/>
-            <w:r>
-              <w:t>blue  dark</w:t>
-            </w:r>
-            <w:proofErr w:type="gramEnd"/>
-            <w:r>
-              <w:t xml:space="preserve">   40</w:t>
+              <w:t xml:space="preserve">  2 blue  fair   46</w:t>
+            </w:r>
+          </w:p>
+          <w:p>
+            <w:r>
+              <w:t xml:space="preserve">  2 blue  dark   40</w:t>
             </w:r>
           </w:p>
           <w:p>
@@ -932,15 +997,7 @@
           </w:p>
           <w:p>
             <w:r>
-              <w:t xml:space="preserve">  1 </w:t>
-            </w:r>
-            <w:proofErr w:type="gramStart"/>
-            <w:r>
-              <w:t>blue  medium</w:t>
-            </w:r>
-            <w:proofErr w:type="gramEnd"/>
-            <w:r>
-              <w:t xml:space="preserve"> 24</w:t>
+              <w:t xml:space="preserve">  1 blue  medium 24</w:t>
             </w:r>
           </w:p>
           <w:p>
@@ -960,28 +1017,12 @@
           </w:p>
           <w:p>
             <w:r>
-              <w:t xml:space="preserve">  2 </w:t>
-            </w:r>
-            <w:proofErr w:type="gramStart"/>
-            <w:r>
-              <w:t>blue  red</w:t>
-            </w:r>
-            <w:proofErr w:type="gramEnd"/>
-            <w:r>
-              <w:t xml:space="preserve">    21</w:t>
-            </w:r>
-          </w:p>
-          <w:p>
-            <w:r>
-              <w:t xml:space="preserve">  2 </w:t>
-            </w:r>
-            <w:proofErr w:type="gramStart"/>
-            <w:r>
-              <w:t>blue  black</w:t>
-            </w:r>
-            <w:proofErr w:type="gramEnd"/>
-            <w:r>
-              <w:t xml:space="preserve">   6</w:t>
+              <w:t xml:space="preserve">  2 blue  red    21</w:t>
+            </w:r>
+          </w:p>
+          <w:p>
+            <w:r>
+              <w:t xml:space="preserve">  2 blue  black   6</w:t>
             </w:r>
           </w:p>
           <w:p>
@@ -996,13 +1037,8 @@
           </w:p>
           <w:p>
             <w:r>
-              <w:t xml:space="preserve">  2 brown </w:t>
-            </w:r>
-            <w:proofErr w:type="gramStart"/>
-            <w:r>
-              <w:t>black  13</w:t>
-            </w:r>
-            <w:proofErr w:type="gramEnd"/>
+              <w:t xml:space="preserve">  2 brown black  13</w:t>
+            </w:r>
           </w:p>
           <w:p>
             <w:r>
@@ -1010,6 +1046,19 @@
             </w:r>
           </w:p>
           <w:p/>
+        </w:tc>
+      </w:tr>
+      <w:tr>
+        <w:tc>
+          <w:tcPr>
+            <w:tcW w:w="12950" w:type="dxa"/>
+            <w:gridSpan w:val="2"/>
+          </w:tcPr>
+          <w:p>
+            <w:r>
+              <w:t>** Above input data will be used for all frequency comparisons unless data is provided in the script itself.</w:t>
+            </w:r>
+          </w:p>
         </w:tc>
       </w:tr>
     </w:tbl>
@@ -1019,7 +1068,16 @@
       </w:pPr>
       <w:r>
         <w:lastRenderedPageBreak/>
-        <w:t>Procs-freq-001</w:t>
+        <w:t>p</w:t>
+      </w:r>
+      <w:r>
+        <w:t>roc</w:t>
+      </w:r>
+      <w:r>
+        <w:t>_</w:t>
+      </w:r>
+      <w:r>
+        <w:t>freq-001</w:t>
       </w:r>
     </w:p>
     <w:tbl>
@@ -1215,18 +1273,13 @@
           <w:p>
             <w:proofErr w:type="spellStart"/>
             <w:r>
-              <w:t>proc_</w:t>
-            </w:r>
-            <w:proofErr w:type="gramStart"/>
-            <w:r>
-              <w:t>freq</w:t>
+              <w:t>proc_freq</w:t>
             </w:r>
             <w:proofErr w:type="spellEnd"/>
             <w:r>
               <w:t>(</w:t>
             </w:r>
             <w:proofErr w:type="spellStart"/>
-            <w:proofErr w:type="gramEnd"/>
             <w:r>
               <w:t>dat</w:t>
             </w:r>
@@ -1338,15 +1391,7 @@
           </w:tcPr>
           <w:p>
             <w:r>
-              <w:t xml:space="preserve">Compare basic </w:t>
-            </w:r>
-            <w:proofErr w:type="gramStart"/>
-            <w:r>
-              <w:t>one and two way</w:t>
-            </w:r>
-            <w:proofErr w:type="gramEnd"/>
-            <w:r>
-              <w:t xml:space="preserve"> frequencies with weight option.</w:t>
+              <w:t>Compare basic one and two way frequencies with weight option.</w:t>
             </w:r>
           </w:p>
         </w:tc>
@@ -1369,7 +1414,10 @@
         <w:pStyle w:val="Heading2"/>
       </w:pPr>
       <w:r>
-        <w:t>Procs-freq-002</w:t>
+        <w:t>proc_freq</w:t>
+      </w:r>
+      <w:r>
+        <w:t>-002</w:t>
       </w:r>
     </w:p>
     <w:tbl>
@@ -1563,18 +1611,13 @@
           <w:p>
             <w:proofErr w:type="spellStart"/>
             <w:r>
-              <w:t>proc_</w:t>
-            </w:r>
-            <w:proofErr w:type="gramStart"/>
-            <w:r>
-              <w:t>freq</w:t>
+              <w:t>proc_freq</w:t>
             </w:r>
             <w:proofErr w:type="spellEnd"/>
             <w:r>
               <w:t>(</w:t>
             </w:r>
             <w:proofErr w:type="spellStart"/>
-            <w:proofErr w:type="gramEnd"/>
             <w:r>
               <w:t>dat</w:t>
             </w:r>
@@ -1729,7 +1772,10 @@
       </w:pPr>
       <w:r>
         <w:lastRenderedPageBreak/>
-        <w:t>Procs-freq-003</w:t>
+        <w:t>proc_freq</w:t>
+      </w:r>
+      <w:r>
+        <w:t>-003</w:t>
       </w:r>
     </w:p>
     <w:tbl>
@@ -1814,13 +1860,8 @@
             </w:r>
           </w:p>
           <w:p>
-            <w:proofErr w:type="gramStart"/>
-            <w:r>
-              <w:t>boys  yes</w:t>
-            </w:r>
-            <w:proofErr w:type="gramEnd"/>
-            <w:r>
-              <w:t xml:space="preserve"> </w:t>
+            <w:r>
+              <w:t xml:space="preserve">boys  yes </w:t>
             </w:r>
             <w:proofErr w:type="spellStart"/>
             <w:r>
@@ -1854,15 +1895,7 @@
             </w:r>
             <w:proofErr w:type="spellEnd"/>
             <w:r>
-              <w:t xml:space="preserve"> 32   </w:t>
-            </w:r>
-            <w:proofErr w:type="gramStart"/>
-            <w:r>
-              <w:t>girls  no</w:t>
-            </w:r>
-            <w:proofErr w:type="gramEnd"/>
-            <w:r>
-              <w:t xml:space="preserve"> </w:t>
+              <w:t xml:space="preserve"> 32   girls  no </w:t>
             </w:r>
             <w:proofErr w:type="spellStart"/>
             <w:r>
@@ -1874,31 +1907,13 @@
             </w:r>
           </w:p>
           <w:p>
-            <w:proofErr w:type="gramStart"/>
-            <w:r>
-              <w:t>girls  no</w:t>
-            </w:r>
-            <w:proofErr w:type="gramEnd"/>
-            <w:r>
-              <w:t xml:space="preserve"> yes 53   girls  . no 25</w:t>
-            </w:r>
-          </w:p>
-          <w:p>
-            <w:proofErr w:type="gramStart"/>
-            <w:r>
-              <w:t>boys  yes</w:t>
-            </w:r>
-            <w:proofErr w:type="gramEnd"/>
-            <w:r>
-              <w:t xml:space="preserve"> . 29     </w:t>
-            </w:r>
-            <w:proofErr w:type="gramStart"/>
-            <w:r>
-              <w:t>girls  .</w:t>
-            </w:r>
-            <w:proofErr w:type="gramEnd"/>
-            <w:r>
-              <w:t xml:space="preserve"> no 29</w:t>
+            <w:r>
+              <w:t>girls  no yes 53   girls  . no 25</w:t>
+            </w:r>
+          </w:p>
+          <w:p>
+            <w:r>
+              <w:t>boys  yes . 29     girls  . no 29</w:t>
             </w:r>
           </w:p>
           <w:p>
@@ -1938,15 +1953,7 @@
           </w:p>
           <w:p>
             <w:r>
-              <w:t xml:space="preserve">   tables </w:t>
-            </w:r>
-            <w:proofErr w:type="gramStart"/>
-            <w:r>
-              <w:t>Internship  /</w:t>
-            </w:r>
-            <w:proofErr w:type="gramEnd"/>
-            <w:r>
-              <w:t xml:space="preserve"> out = Fork missing;</w:t>
+              <w:t xml:space="preserve">   tables Internship  / out = Fork missing;</w:t>
             </w:r>
           </w:p>
           <w:p>
@@ -2051,12 +2058,10 @@
               <w:t xml:space="preserve"> &lt;- </w:t>
             </w:r>
             <w:proofErr w:type="spellStart"/>
-            <w:proofErr w:type="gramStart"/>
             <w:r>
               <w:t>read.table</w:t>
             </w:r>
             <w:proofErr w:type="spellEnd"/>
-            <w:proofErr w:type="gramEnd"/>
             <w:r>
               <w:t>(header = TRUE, text = '</w:t>
             </w:r>
@@ -2068,15 +2073,7 @@
           </w:p>
           <w:p>
             <w:r>
-              <w:t xml:space="preserve">  </w:t>
-            </w:r>
-            <w:proofErr w:type="gramStart"/>
-            <w:r>
-              <w:t>1  boys</w:t>
-            </w:r>
-            <w:proofErr w:type="gramEnd"/>
-            <w:r>
-              <w:t xml:space="preserve">        yes        </w:t>
+              <w:t xml:space="preserve">  1  boys        yes        </w:t>
             </w:r>
             <w:proofErr w:type="spellStart"/>
             <w:r>
@@ -2089,15 +2086,7 @@
           </w:p>
           <w:p>
             <w:r>
-              <w:t xml:space="preserve">  </w:t>
-            </w:r>
-            <w:proofErr w:type="gramStart"/>
-            <w:r>
-              <w:t>2  boys</w:t>
-            </w:r>
-            <w:proofErr w:type="gramEnd"/>
-            <w:r>
-              <w:t xml:space="preserve">         no        yes    14</w:t>
+              <w:t xml:space="preserve">  2  boys         no        yes    14</w:t>
             </w:r>
           </w:p>
           <w:p>
@@ -2120,28 +2109,12 @@
           </w:p>
           <w:p>
             <w:r>
-              <w:t xml:space="preserve">  </w:t>
-            </w:r>
-            <w:proofErr w:type="gramStart"/>
-            <w:r>
-              <w:t>5  boys</w:t>
-            </w:r>
-            <w:proofErr w:type="gramEnd"/>
-            <w:r>
-              <w:t xml:space="preserve">        yes         NA    29</w:t>
-            </w:r>
-          </w:p>
-          <w:p>
-            <w:r>
-              <w:t xml:space="preserve">  </w:t>
-            </w:r>
-            <w:proofErr w:type="gramStart"/>
-            <w:r>
-              <w:t>6  boys</w:t>
-            </w:r>
-            <w:proofErr w:type="gramEnd"/>
-            <w:r>
-              <w:t xml:space="preserve">         no         </w:t>
+              <w:t xml:space="preserve">  5  boys        yes         NA    29</w:t>
+            </w:r>
+          </w:p>
+          <w:p>
+            <w:r>
+              <w:t xml:space="preserve">  6  boys         no         </w:t>
             </w:r>
             <w:proofErr w:type="spellStart"/>
             <w:r>
@@ -2187,18 +2160,13 @@
             </w:r>
             <w:proofErr w:type="spellStart"/>
             <w:r>
-              <w:t>proc_</w:t>
-            </w:r>
-            <w:proofErr w:type="gramStart"/>
-            <w:r>
-              <w:t>freq</w:t>
+              <w:t>proc_freq</w:t>
             </w:r>
             <w:proofErr w:type="spellEnd"/>
             <w:r>
               <w:t>(</w:t>
             </w:r>
             <w:proofErr w:type="spellStart"/>
-            <w:proofErr w:type="gramEnd"/>
             <w:r>
               <w:t>prtm</w:t>
             </w:r>
@@ -2209,14 +2177,9 @@
           </w:p>
           <w:p>
             <w:r>
-              <w:t xml:space="preserve">                 options = </w:t>
-            </w:r>
-            <w:proofErr w:type="gramStart"/>
-            <w:r>
-              <w:t>v(</w:t>
-            </w:r>
-            <w:proofErr w:type="spellStart"/>
-            <w:proofErr w:type="gramEnd"/>
+              <w:t xml:space="preserve">                 options = v(</w:t>
+            </w:r>
+            <w:proofErr w:type="spellStart"/>
             <w:r>
               <w:t>nlevels</w:t>
             </w:r>
@@ -2356,7 +2319,10 @@
         <w:pStyle w:val="Heading2"/>
       </w:pPr>
       <w:r>
-        <w:t>Procs-freq-004</w:t>
+        <w:t>proc_freq</w:t>
+      </w:r>
+      <w:r>
+        <w:t>-004</w:t>
       </w:r>
     </w:p>
     <w:tbl>
@@ -2441,13 +2407,8 @@
             </w:r>
           </w:p>
           <w:p>
-            <w:proofErr w:type="gramStart"/>
-            <w:r>
-              <w:t>boys  yes</w:t>
-            </w:r>
-            <w:proofErr w:type="gramEnd"/>
-            <w:r>
-              <w:t xml:space="preserve"> </w:t>
+            <w:r>
+              <w:t xml:space="preserve">boys  yes </w:t>
             </w:r>
             <w:proofErr w:type="spellStart"/>
             <w:r>
@@ -2485,13 +2446,8 @@
             </w:r>
           </w:p>
           <w:p>
-            <w:proofErr w:type="gramStart"/>
-            <w:r>
-              <w:t>girls  no</w:t>
-            </w:r>
-            <w:proofErr w:type="gramEnd"/>
-            <w:r>
-              <w:t xml:space="preserve"> yes 53   girls  no </w:t>
+            <w:r>
+              <w:t xml:space="preserve">girls  no yes 53   girls  no </w:t>
             </w:r>
             <w:proofErr w:type="spellStart"/>
             <w:r>
@@ -2531,15 +2487,7 @@
           </w:p>
           <w:p>
             <w:r>
-              <w:t xml:space="preserve">   tables Internship * </w:t>
-            </w:r>
-            <w:proofErr w:type="gramStart"/>
-            <w:r>
-              <w:t>Enrollment  /</w:t>
-            </w:r>
-            <w:proofErr w:type="gramEnd"/>
-            <w:r>
-              <w:t xml:space="preserve"> out = Fork </w:t>
+              <w:t xml:space="preserve">   tables Internship * Enrollment  / out = Fork </w:t>
             </w:r>
             <w:proofErr w:type="spellStart"/>
             <w:r>
@@ -2724,12 +2672,10 @@
               <w:t xml:space="preserve"> &lt;- </w:t>
             </w:r>
             <w:proofErr w:type="spellStart"/>
-            <w:proofErr w:type="gramStart"/>
             <w:r>
               <w:t>read.table</w:t>
             </w:r>
             <w:proofErr w:type="spellEnd"/>
-            <w:proofErr w:type="gramEnd"/>
             <w:r>
               <w:t>(header = TRUE, text = '</w:t>
             </w:r>
@@ -2741,15 +2687,7 @@
           </w:p>
           <w:p>
             <w:r>
-              <w:t xml:space="preserve">  </w:t>
-            </w:r>
-            <w:proofErr w:type="gramStart"/>
-            <w:r>
-              <w:t>1  boys</w:t>
-            </w:r>
-            <w:proofErr w:type="gramEnd"/>
-            <w:r>
-              <w:t xml:space="preserve">        yes        </w:t>
+              <w:t xml:space="preserve">  1  boys        yes        </w:t>
             </w:r>
             <w:proofErr w:type="spellStart"/>
             <w:r>
@@ -2762,15 +2700,7 @@
           </w:p>
           <w:p>
             <w:r>
-              <w:t xml:space="preserve">  </w:t>
-            </w:r>
-            <w:proofErr w:type="gramStart"/>
-            <w:r>
-              <w:t>2  boys</w:t>
-            </w:r>
-            <w:proofErr w:type="gramEnd"/>
-            <w:r>
-              <w:t xml:space="preserve">         no        yes    14</w:t>
+              <w:t xml:space="preserve">  2  boys         no        yes    14</w:t>
             </w:r>
           </w:p>
           <w:p>
@@ -2793,28 +2723,12 @@
           </w:p>
           <w:p>
             <w:r>
-              <w:t xml:space="preserve">  </w:t>
-            </w:r>
-            <w:proofErr w:type="gramStart"/>
-            <w:r>
-              <w:t>5  boys</w:t>
-            </w:r>
-            <w:proofErr w:type="gramEnd"/>
-            <w:r>
-              <w:t xml:space="preserve">        yes         no    29</w:t>
-            </w:r>
-          </w:p>
-          <w:p>
-            <w:r>
-              <w:t xml:space="preserve">  </w:t>
-            </w:r>
-            <w:proofErr w:type="gramStart"/>
-            <w:r>
-              <w:t>6  boys</w:t>
-            </w:r>
-            <w:proofErr w:type="gramEnd"/>
-            <w:r>
-              <w:t xml:space="preserve">         no         </w:t>
+              <w:t xml:space="preserve">  5  boys        yes         no    29</w:t>
+            </w:r>
+          </w:p>
+          <w:p>
+            <w:r>
+              <w:t xml:space="preserve">  6  boys         no         </w:t>
             </w:r>
             <w:proofErr w:type="spellStart"/>
             <w:r>
@@ -2851,14 +2765,9 @@
             </w:r>
             <w:proofErr w:type="spellEnd"/>
             <w:r>
-              <w:t xml:space="preserve"> &lt;- </w:t>
-            </w:r>
-            <w:proofErr w:type="gramStart"/>
-            <w:r>
-              <w:t>factor(</w:t>
-            </w:r>
-            <w:proofErr w:type="spellStart"/>
-            <w:proofErr w:type="gramEnd"/>
+              <w:t xml:space="preserve"> &lt;- factor(</w:t>
+            </w:r>
+            <w:proofErr w:type="spellStart"/>
             <w:r>
               <w:t>prt$enrollment</w:t>
             </w:r>
@@ -2874,14 +2783,9 @@
             </w:r>
             <w:proofErr w:type="spellEnd"/>
             <w:r>
-              <w:t xml:space="preserve"> &lt;- </w:t>
-            </w:r>
-            <w:proofErr w:type="gramStart"/>
-            <w:r>
-              <w:t>factor(</w:t>
-            </w:r>
-            <w:proofErr w:type="spellStart"/>
-            <w:proofErr w:type="gramEnd"/>
+              <w:t xml:space="preserve"> &lt;- factor(</w:t>
+            </w:r>
+            <w:proofErr w:type="spellStart"/>
             <w:r>
               <w:t>prt$internship</w:t>
             </w:r>
@@ -2894,18 +2798,13 @@
           <w:p>
             <w:proofErr w:type="spellStart"/>
             <w:r>
-              <w:t>proc_</w:t>
-            </w:r>
-            <w:proofErr w:type="gramStart"/>
-            <w:r>
-              <w:t>freq</w:t>
+              <w:t>proc_freq</w:t>
             </w:r>
             <w:proofErr w:type="spellEnd"/>
             <w:r>
               <w:t>(</w:t>
             </w:r>
             <w:proofErr w:type="spellStart"/>
-            <w:proofErr w:type="gramEnd"/>
             <w:r>
               <w:t>prt</w:t>
             </w:r>
@@ -3038,15 +2937,7 @@
               <w:t xml:space="preserve">Compare </w:t>
             </w:r>
             <w:r>
-              <w:t xml:space="preserve">two </w:t>
-            </w:r>
-            <w:proofErr w:type="gramStart"/>
-            <w:r>
-              <w:t>way</w:t>
-            </w:r>
-            <w:proofErr w:type="gramEnd"/>
-            <w:r>
-              <w:t xml:space="preserve"> with </w:t>
+              <w:t xml:space="preserve">two way with </w:t>
             </w:r>
             <w:proofErr w:type="spellStart"/>
             <w:r>
@@ -3085,7 +2976,10 @@
         <w:pStyle w:val="Heading2"/>
       </w:pPr>
       <w:r>
-        <w:t>Procs-freq-005</w:t>
+        <w:t>proc_freq</w:t>
+      </w:r>
+      <w:r>
+        <w:t>-005</w:t>
       </w:r>
     </w:p>
     <w:tbl>
@@ -3170,13 +3064,8 @@
             </w:r>
           </w:p>
           <w:p>
-            <w:proofErr w:type="gramStart"/>
-            <w:r>
-              <w:t>boys  yes</w:t>
-            </w:r>
-            <w:proofErr w:type="gramEnd"/>
-            <w:r>
-              <w:t xml:space="preserve"> </w:t>
+            <w:r>
+              <w:t xml:space="preserve">boys  yes </w:t>
             </w:r>
             <w:proofErr w:type="spellStart"/>
             <w:r>
@@ -3214,13 +3103,8 @@
             </w:r>
           </w:p>
           <w:p>
-            <w:proofErr w:type="gramStart"/>
-            <w:r>
-              <w:t>girls  no</w:t>
-            </w:r>
-            <w:proofErr w:type="gramEnd"/>
-            <w:r>
-              <w:t xml:space="preserve"> yes 53   girls  no </w:t>
+            <w:r>
+              <w:t xml:space="preserve">girls  no yes 53   girls  no </w:t>
             </w:r>
             <w:proofErr w:type="spellStart"/>
             <w:r>
@@ -3260,15 +3144,7 @@
           </w:p>
           <w:p>
             <w:r>
-              <w:t xml:space="preserve">   tables Internship * </w:t>
-            </w:r>
-            <w:proofErr w:type="gramStart"/>
-            <w:r>
-              <w:t>Enrollment  /</w:t>
-            </w:r>
-            <w:proofErr w:type="gramEnd"/>
-            <w:r>
-              <w:t xml:space="preserve"> out = Fork </w:t>
+              <w:t xml:space="preserve">   tables Internship * Enrollment  / out = Fork </w:t>
             </w:r>
             <w:proofErr w:type="spellStart"/>
             <w:r>
@@ -3453,12 +3329,10 @@
               <w:t xml:space="preserve"> &lt;- </w:t>
             </w:r>
             <w:proofErr w:type="spellStart"/>
-            <w:proofErr w:type="gramStart"/>
             <w:r>
               <w:t>read.table</w:t>
             </w:r>
             <w:proofErr w:type="spellEnd"/>
-            <w:proofErr w:type="gramEnd"/>
             <w:r>
               <w:t>(header = TRUE, text = '</w:t>
             </w:r>
@@ -3470,15 +3344,7 @@
           </w:p>
           <w:p>
             <w:r>
-              <w:t xml:space="preserve">  </w:t>
-            </w:r>
-            <w:proofErr w:type="gramStart"/>
-            <w:r>
-              <w:t>1  boys</w:t>
-            </w:r>
-            <w:proofErr w:type="gramEnd"/>
-            <w:r>
-              <w:t xml:space="preserve">        yes        </w:t>
+              <w:t xml:space="preserve">  1  boys        yes        </w:t>
             </w:r>
             <w:proofErr w:type="spellStart"/>
             <w:r>
@@ -3491,15 +3357,7 @@
           </w:p>
           <w:p>
             <w:r>
-              <w:t xml:space="preserve">  </w:t>
-            </w:r>
-            <w:proofErr w:type="gramStart"/>
-            <w:r>
-              <w:t>2  boys</w:t>
-            </w:r>
-            <w:proofErr w:type="gramEnd"/>
-            <w:r>
-              <w:t xml:space="preserve">         no        yes    14</w:t>
+              <w:t xml:space="preserve">  2  boys         no        yes    14</w:t>
             </w:r>
           </w:p>
           <w:p>
@@ -3522,28 +3380,12 @@
           </w:p>
           <w:p>
             <w:r>
-              <w:t xml:space="preserve">  </w:t>
-            </w:r>
-            <w:proofErr w:type="gramStart"/>
-            <w:r>
-              <w:t>5  boys</w:t>
-            </w:r>
-            <w:proofErr w:type="gramEnd"/>
-            <w:r>
-              <w:t xml:space="preserve">        yes         no    29</w:t>
-            </w:r>
-          </w:p>
-          <w:p>
-            <w:r>
-              <w:t xml:space="preserve">  </w:t>
-            </w:r>
-            <w:proofErr w:type="gramStart"/>
-            <w:r>
-              <w:t>6  boys</w:t>
-            </w:r>
-            <w:proofErr w:type="gramEnd"/>
-            <w:r>
-              <w:t xml:space="preserve">         no         </w:t>
+              <w:t xml:space="preserve">  5  boys        yes         no    29</w:t>
+            </w:r>
+          </w:p>
+          <w:p>
+            <w:r>
+              <w:t xml:space="preserve">  6  boys         no         </w:t>
             </w:r>
             <w:proofErr w:type="spellStart"/>
             <w:r>
@@ -3580,14 +3422,9 @@
             </w:r>
             <w:proofErr w:type="spellEnd"/>
             <w:r>
-              <w:t xml:space="preserve"> &lt;- </w:t>
-            </w:r>
-            <w:proofErr w:type="gramStart"/>
-            <w:r>
-              <w:t>factor(</w:t>
-            </w:r>
-            <w:proofErr w:type="spellStart"/>
-            <w:proofErr w:type="gramEnd"/>
+              <w:t xml:space="preserve"> &lt;- factor(</w:t>
+            </w:r>
+            <w:proofErr w:type="spellStart"/>
             <w:r>
               <w:t>prt$enrollment</w:t>
             </w:r>
@@ -3603,14 +3440,9 @@
             </w:r>
             <w:proofErr w:type="spellEnd"/>
             <w:r>
-              <w:t xml:space="preserve"> &lt;- </w:t>
-            </w:r>
-            <w:proofErr w:type="gramStart"/>
-            <w:r>
-              <w:t>factor(</w:t>
-            </w:r>
-            <w:proofErr w:type="spellStart"/>
-            <w:proofErr w:type="gramEnd"/>
+              <w:t xml:space="preserve"> &lt;- factor(</w:t>
+            </w:r>
+            <w:proofErr w:type="spellStart"/>
             <w:r>
               <w:t>prt$internship</w:t>
             </w:r>
@@ -3623,18 +3455,13 @@
           <w:p>
             <w:proofErr w:type="spellStart"/>
             <w:r>
-              <w:t>proc_</w:t>
-            </w:r>
-            <w:proofErr w:type="gramStart"/>
-            <w:r>
-              <w:t>freq</w:t>
+              <w:t>proc_freq</w:t>
             </w:r>
             <w:proofErr w:type="spellEnd"/>
             <w:r>
               <w:t>(</w:t>
             </w:r>
             <w:proofErr w:type="spellStart"/>
-            <w:proofErr w:type="gramEnd"/>
             <w:r>
               <w:t>prt</w:t>
             </w:r>
@@ -3671,6 +3498,9 @@
           </w:tcPr>
           <w:p>
             <w:r>
+              <w:rPr>
+                <w:noProof/>
+              </w:rPr>
               <w:drawing>
                 <wp:inline distT="0" distB="0" distL="0" distR="0" wp14:anchorId="04146908" wp14:editId="7BE572B1">
                   <wp:extent cx="2514600" cy="4668119"/>
@@ -3759,15 +3589,7 @@
           </w:tcPr>
           <w:p>
             <w:r>
-              <w:t xml:space="preserve">Compare two </w:t>
-            </w:r>
-            <w:proofErr w:type="gramStart"/>
-            <w:r>
-              <w:t>way</w:t>
-            </w:r>
-            <w:proofErr w:type="gramEnd"/>
-            <w:r>
-              <w:t xml:space="preserve"> with </w:t>
+              <w:t xml:space="preserve">Compare two way with </w:t>
             </w:r>
             <w:r>
               <w:t>Fisher’s Exact</w:t>
@@ -3885,15 +3707,7 @@
           </w:p>
           <w:p>
             <w:r>
-              <w:t xml:space="preserve">   input </w:t>
-            </w:r>
-            <w:proofErr w:type="spellStart"/>
-            <w:r>
-              <w:t>LastName</w:t>
-            </w:r>
-            <w:proofErr w:type="spellEnd"/>
-            <w:r>
-              <w:t xml:space="preserve"> $ 1-12 Age 13-14 </w:t>
+              <w:t xml:space="preserve">   input LastName $ 1-12 Age 13-14 </w:t>
             </w:r>
             <w:proofErr w:type="spellStart"/>
             <w:r>
@@ -3914,13 +3728,8 @@
             </w:r>
             <w:proofErr w:type="spellEnd"/>
             <w:r>
-              <w:t xml:space="preserve"> 19-20 Flavor $ 23-32 Layers </w:t>
-            </w:r>
-            <w:proofErr w:type="gramStart"/>
-            <w:r>
-              <w:t>34 ;</w:t>
-            </w:r>
-            <w:proofErr w:type="gramEnd"/>
+              <w:t xml:space="preserve"> 19-20 Flavor $ 23-32 Layers 34 ;</w:t>
+            </w:r>
           </w:p>
           <w:p>
             <w:r>
@@ -3937,147 +3746,57 @@
           </w:p>
           <w:p>
             <w:r>
-              <w:t xml:space="preserve">Orlando     27 93 </w:t>
-            </w:r>
-            <w:proofErr w:type="gramStart"/>
-            <w:r>
-              <w:t>80  Vanilla</w:t>
-            </w:r>
-            <w:proofErr w:type="gramEnd"/>
-            <w:r>
-              <w:t xml:space="preserve">    1</w:t>
-            </w:r>
-          </w:p>
-          <w:p>
-            <w:r>
-              <w:t xml:space="preserve">Ramey       32 84 </w:t>
-            </w:r>
-            <w:proofErr w:type="gramStart"/>
-            <w:r>
-              <w:t>72  Rum</w:t>
-            </w:r>
-            <w:proofErr w:type="gramEnd"/>
-            <w:r>
-              <w:t xml:space="preserve">        2</w:t>
-            </w:r>
-          </w:p>
-          <w:p>
-            <w:r>
-              <w:t xml:space="preserve">Goldston    46 68 </w:t>
-            </w:r>
-            <w:proofErr w:type="gramStart"/>
-            <w:r>
-              <w:t>75  Vanilla</w:t>
-            </w:r>
-            <w:proofErr w:type="gramEnd"/>
-            <w:r>
-              <w:t xml:space="preserve">    1</w:t>
-            </w:r>
-          </w:p>
-          <w:p>
-            <w:r>
-              <w:t xml:space="preserve">Roe         38 79 </w:t>
-            </w:r>
-            <w:proofErr w:type="gramStart"/>
-            <w:r>
-              <w:t>73  Vanilla</w:t>
-            </w:r>
-            <w:proofErr w:type="gramEnd"/>
-            <w:r>
-              <w:t xml:space="preserve">    2</w:t>
-            </w:r>
-          </w:p>
-          <w:p>
-            <w:r>
-              <w:t xml:space="preserve">Larsen      23 77 </w:t>
-            </w:r>
-            <w:proofErr w:type="gramStart"/>
-            <w:r>
-              <w:t>84  Chocolate</w:t>
-            </w:r>
-            <w:proofErr w:type="gramEnd"/>
-            <w:r>
-              <w:t xml:space="preserve">  3</w:t>
-            </w:r>
-          </w:p>
-          <w:p>
-            <w:r>
-              <w:t xml:space="preserve">Davis       51 86 </w:t>
-            </w:r>
-            <w:proofErr w:type="gramStart"/>
-            <w:r>
-              <w:t>91  Spice</w:t>
-            </w:r>
-            <w:proofErr w:type="gramEnd"/>
-            <w:r>
-              <w:t xml:space="preserve">      3</w:t>
-            </w:r>
-          </w:p>
-          <w:p>
-            <w:proofErr w:type="gramStart"/>
-            <w:r>
-              <w:t>Strickland  19</w:t>
-            </w:r>
-            <w:proofErr w:type="gramEnd"/>
-            <w:r>
-              <w:t xml:space="preserve"> 82 79  Chocolate  1</w:t>
-            </w:r>
-          </w:p>
-          <w:p>
-            <w:r>
-              <w:t xml:space="preserve">Nguyen      57 77 </w:t>
-            </w:r>
-            <w:proofErr w:type="gramStart"/>
-            <w:r>
-              <w:t>84  Vanilla</w:t>
-            </w:r>
-            <w:proofErr w:type="gramEnd"/>
-            <w:r>
-              <w:t xml:space="preserve">    3</w:t>
-            </w:r>
-          </w:p>
-          <w:p>
-            <w:proofErr w:type="spellStart"/>
-            <w:r>
-              <w:t>Hildenbrand</w:t>
-            </w:r>
-            <w:proofErr w:type="spellEnd"/>
-            <w:r>
-              <w:t xml:space="preserve"> 33 81 </w:t>
-            </w:r>
-            <w:proofErr w:type="gramStart"/>
-            <w:r>
-              <w:t>83  Chocolate</w:t>
-            </w:r>
-            <w:proofErr w:type="gramEnd"/>
-            <w:r>
-              <w:t xml:space="preserve">  1</w:t>
-            </w:r>
-          </w:p>
-          <w:p>
-            <w:r>
-              <w:t xml:space="preserve">Byron       62 72 </w:t>
-            </w:r>
-            <w:proofErr w:type="gramStart"/>
-            <w:r>
-              <w:t>87  Vanilla</w:t>
-            </w:r>
-            <w:proofErr w:type="gramEnd"/>
-            <w:r>
-              <w:t xml:space="preserve">    2</w:t>
-            </w:r>
-          </w:p>
-          <w:p>
-            <w:r>
-              <w:t xml:space="preserve">Sanders     26 56 </w:t>
-            </w:r>
-            <w:proofErr w:type="gramStart"/>
-            <w:r>
-              <w:t>79  Chocolate</w:t>
-            </w:r>
-            <w:proofErr w:type="gramEnd"/>
-            <w:r>
-              <w:t xml:space="preserve">  1</w:t>
+              <w:t>Orlando     27 93 80  Vanilla    1</w:t>
+            </w:r>
+          </w:p>
+          <w:p>
+            <w:r>
+              <w:t>Ramey       32 84 72  Rum        2</w:t>
+            </w:r>
+          </w:p>
+          <w:p>
+            <w:r>
+              <w:t>Goldston    46 68 75  Vanilla    1</w:t>
+            </w:r>
+          </w:p>
+          <w:p>
+            <w:r>
+              <w:t>Roe         38 79 73  Vanilla    2</w:t>
+            </w:r>
+          </w:p>
+          <w:p>
+            <w:r>
+              <w:t>Larsen      23 77 84  Chocolate  3</w:t>
+            </w:r>
+          </w:p>
+          <w:p>
+            <w:r>
+              <w:t>Davis       51 86 91  Spice      3</w:t>
+            </w:r>
+          </w:p>
+          <w:p>
+            <w:r>
+              <w:t>Strickland  19 82 79  Chocolate  1</w:t>
+            </w:r>
+          </w:p>
+          <w:p>
+            <w:r>
+              <w:t>Nguyen      57 77 84  Vanilla    3</w:t>
+            </w:r>
+          </w:p>
+          <w:p>
+            <w:r>
+              <w:t>Hildenbrand 33 81 83  Chocolate  1</w:t>
+            </w:r>
+          </w:p>
+          <w:p>
+            <w:r>
+              <w:t>Byron       62 72 87  Vanilla    2</w:t>
+            </w:r>
+          </w:p>
+          <w:p>
+            <w:r>
+              <w:t>Sanders     26 56 79  Chocolate  1</w:t>
             </w:r>
           </w:p>
           <w:p>
@@ -4087,108 +3806,47 @@
           </w:p>
           <w:p>
             <w:r>
-              <w:t xml:space="preserve">Davis       28 69 </w:t>
-            </w:r>
-            <w:proofErr w:type="gramStart"/>
-            <w:r>
-              <w:t>75  Chocolate</w:t>
-            </w:r>
-            <w:proofErr w:type="gramEnd"/>
-            <w:r>
-              <w:t xml:space="preserve">  2</w:t>
-            </w:r>
-          </w:p>
-          <w:p>
-            <w:r>
-              <w:t xml:space="preserve">Conrad      69 85 </w:t>
-            </w:r>
-            <w:proofErr w:type="gramStart"/>
-            <w:r>
-              <w:t>94  Vanilla</w:t>
-            </w:r>
-            <w:proofErr w:type="gramEnd"/>
-            <w:r>
-              <w:t xml:space="preserve">    1</w:t>
-            </w:r>
-          </w:p>
-          <w:p>
-            <w:r>
-              <w:t xml:space="preserve">Walters     55 67 </w:t>
-            </w:r>
-            <w:proofErr w:type="gramStart"/>
-            <w:r>
-              <w:t>72  Chocolate</w:t>
-            </w:r>
-            <w:proofErr w:type="gramEnd"/>
-            <w:r>
-              <w:t xml:space="preserve">  2</w:t>
-            </w:r>
-          </w:p>
-          <w:p>
-            <w:proofErr w:type="spellStart"/>
-            <w:proofErr w:type="gramStart"/>
+              <w:t>Davis       28 69 75  Chocolate  2</w:t>
+            </w:r>
+          </w:p>
+          <w:p>
+            <w:r>
+              <w:t>Conrad      69 85 94  Vanilla    1</w:t>
+            </w:r>
+          </w:p>
+          <w:p>
+            <w:r>
+              <w:t>Walters     55 67 72  Chocolate  2</w:t>
+            </w:r>
+          </w:p>
+          <w:p>
+            <w:proofErr w:type="spellStart"/>
             <w:r>
               <w:t>Rossburger</w:t>
             </w:r>
             <w:proofErr w:type="spellEnd"/>
             <w:r>
-              <w:t xml:space="preserve">  28</w:t>
-            </w:r>
-            <w:proofErr w:type="gramEnd"/>
-            <w:r>
-              <w:t xml:space="preserve"> 78 81  Spice      2</w:t>
-            </w:r>
-          </w:p>
-          <w:p>
-            <w:r>
-              <w:t xml:space="preserve">Matthew     42 81 </w:t>
-            </w:r>
-            <w:proofErr w:type="gramStart"/>
-            <w:r>
-              <w:t>92  Chocolate</w:t>
-            </w:r>
-            <w:proofErr w:type="gramEnd"/>
-            <w:r>
-              <w:t xml:space="preserve">  2</w:t>
-            </w:r>
-          </w:p>
-          <w:p>
-            <w:r>
-              <w:t xml:space="preserve">Becker      36 62 </w:t>
-            </w:r>
-            <w:proofErr w:type="gramStart"/>
-            <w:r>
-              <w:t>83  Spice</w:t>
-            </w:r>
-            <w:proofErr w:type="gramEnd"/>
-            <w:r>
-              <w:t xml:space="preserve">      2</w:t>
-            </w:r>
-          </w:p>
-          <w:p>
-            <w:r>
-              <w:t xml:space="preserve">Anderson    27 87 </w:t>
-            </w:r>
-            <w:proofErr w:type="gramStart"/>
-            <w:r>
-              <w:t>85  Chocolate</w:t>
-            </w:r>
-            <w:proofErr w:type="gramEnd"/>
-            <w:r>
-              <w:t xml:space="preserve">  1</w:t>
-            </w:r>
-          </w:p>
-          <w:p>
-            <w:r>
-              <w:t xml:space="preserve">Merritt     62 73 </w:t>
-            </w:r>
-            <w:proofErr w:type="gramStart"/>
-            <w:r>
-              <w:t>84  Chocolate</w:t>
-            </w:r>
-            <w:proofErr w:type="gramEnd"/>
-            <w:r>
-              <w:t xml:space="preserve">  1</w:t>
+              <w:t xml:space="preserve">  28 78 81  Spice      2</w:t>
+            </w:r>
+          </w:p>
+          <w:p>
+            <w:r>
+              <w:t>Matthew     42 81 92  Chocolate  2</w:t>
+            </w:r>
+          </w:p>
+          <w:p>
+            <w:r>
+              <w:t>Becker      36 62 83  Spice      2</w:t>
+            </w:r>
+          </w:p>
+          <w:p>
+            <w:r>
+              <w:t>Anderson    27 87 85  Chocolate  1</w:t>
+            </w:r>
+          </w:p>
+          <w:p>
+            <w:r>
+              <w:t>Merritt     62 73 84  Chocolate  1</w:t>
             </w:r>
           </w:p>
           <w:p>
@@ -4211,40 +3869,28 @@
               <w:t xml:space="preserve"> &lt;- </w:t>
             </w:r>
             <w:proofErr w:type="spellStart"/>
-            <w:proofErr w:type="gramStart"/>
             <w:r>
               <w:t>read.table</w:t>
             </w:r>
             <w:proofErr w:type="spellEnd"/>
-            <w:proofErr w:type="gramEnd"/>
             <w:r>
               <w:t>(header = TRUE, text = '</w:t>
             </w:r>
           </w:p>
           <w:p>
-            <w:proofErr w:type="spellStart"/>
-            <w:proofErr w:type="gramStart"/>
-            <w:r>
-              <w:t>LastName</w:t>
-            </w:r>
-            <w:proofErr w:type="spellEnd"/>
-            <w:r>
-              <w:t xml:space="preserve">  Age</w:t>
-            </w:r>
-            <w:proofErr w:type="gramEnd"/>
+            <w:r>
+              <w:t xml:space="preserve">LastName  Age </w:t>
+            </w:r>
+            <w:proofErr w:type="spellStart"/>
+            <w:r>
+              <w:t>PresentScore</w:t>
+            </w:r>
+            <w:proofErr w:type="spellEnd"/>
             <w:r>
               <w:t xml:space="preserve"> </w:t>
             </w:r>
             <w:proofErr w:type="spellStart"/>
             <w:r>
-              <w:t>PresentScore</w:t>
-            </w:r>
-            <w:proofErr w:type="spellEnd"/>
-            <w:r>
-              <w:t xml:space="preserve"> </w:t>
-            </w:r>
-            <w:proofErr w:type="spellStart"/>
-            <w:r>
               <w:t>TasteScore</w:t>
             </w:r>
             <w:proofErr w:type="spellEnd"/>
@@ -4254,271 +3900,131 @@
           </w:p>
           <w:p>
             <w:r>
-              <w:t xml:space="preserve">Orlando     27 93 </w:t>
-            </w:r>
-            <w:proofErr w:type="gramStart"/>
-            <w:r>
-              <w:t>80  Vanilla</w:t>
-            </w:r>
-            <w:proofErr w:type="gramEnd"/>
-            <w:r>
-              <w:t xml:space="preserve">    1</w:t>
-            </w:r>
-          </w:p>
-          <w:p>
-            <w:r>
-              <w:t xml:space="preserve">Ramey       32 84 </w:t>
-            </w:r>
-            <w:proofErr w:type="gramStart"/>
-            <w:r>
-              <w:t>72  Rum</w:t>
-            </w:r>
-            <w:proofErr w:type="gramEnd"/>
-            <w:r>
-              <w:t xml:space="preserve">        2</w:t>
-            </w:r>
-          </w:p>
-          <w:p>
-            <w:r>
-              <w:t xml:space="preserve">Goldston    46 68 </w:t>
-            </w:r>
-            <w:proofErr w:type="gramStart"/>
-            <w:r>
-              <w:t>75  Vanilla</w:t>
-            </w:r>
-            <w:proofErr w:type="gramEnd"/>
-            <w:r>
-              <w:t xml:space="preserve">    1</w:t>
-            </w:r>
-          </w:p>
-          <w:p>
-            <w:r>
-              <w:t xml:space="preserve">Roe         38 79 </w:t>
-            </w:r>
-            <w:proofErr w:type="gramStart"/>
-            <w:r>
-              <w:t>73  Vanilla</w:t>
-            </w:r>
-            <w:proofErr w:type="gramEnd"/>
-            <w:r>
-              <w:t xml:space="preserve">    2</w:t>
-            </w:r>
-          </w:p>
-          <w:p>
-            <w:r>
-              <w:t xml:space="preserve">Larsen      23 77 </w:t>
-            </w:r>
-            <w:proofErr w:type="gramStart"/>
-            <w:r>
-              <w:t>84  Chocolate</w:t>
-            </w:r>
-            <w:proofErr w:type="gramEnd"/>
-            <w:r>
-              <w:t xml:space="preserve">  3</w:t>
-            </w:r>
-          </w:p>
-          <w:p>
-            <w:r>
-              <w:t xml:space="preserve">Davis       51 86 </w:t>
-            </w:r>
-            <w:proofErr w:type="gramStart"/>
-            <w:r>
-              <w:t>91  Spice</w:t>
-            </w:r>
-            <w:proofErr w:type="gramEnd"/>
-            <w:r>
-              <w:t xml:space="preserve">      3</w:t>
-            </w:r>
-          </w:p>
-          <w:p>
-            <w:proofErr w:type="gramStart"/>
-            <w:r>
-              <w:t>Strickland  19</w:t>
-            </w:r>
-            <w:proofErr w:type="gramEnd"/>
-            <w:r>
-              <w:t xml:space="preserve"> 82 79  Chocolate  1</w:t>
-            </w:r>
-          </w:p>
-          <w:p>
-            <w:r>
-              <w:t xml:space="preserve">Nguyen      57 77 </w:t>
-            </w:r>
-            <w:proofErr w:type="gramStart"/>
-            <w:r>
-              <w:t>84  Vanilla</w:t>
-            </w:r>
-            <w:proofErr w:type="gramEnd"/>
-            <w:r>
-              <w:t xml:space="preserve">    3</w:t>
-            </w:r>
-          </w:p>
-          <w:p>
-            <w:proofErr w:type="spellStart"/>
-            <w:r>
-              <w:t>Hildenbrand</w:t>
-            </w:r>
-            <w:proofErr w:type="spellEnd"/>
-            <w:r>
-              <w:t xml:space="preserve"> 33 81 </w:t>
-            </w:r>
-            <w:proofErr w:type="gramStart"/>
-            <w:r>
-              <w:t>83  Chocolate</w:t>
-            </w:r>
-            <w:proofErr w:type="gramEnd"/>
-            <w:r>
-              <w:t xml:space="preserve">  1</w:t>
-            </w:r>
-          </w:p>
-          <w:p>
-            <w:r>
-              <w:t xml:space="preserve">Byron       62 72 </w:t>
-            </w:r>
-            <w:proofErr w:type="gramStart"/>
-            <w:r>
-              <w:t>87  Vanilla</w:t>
-            </w:r>
-            <w:proofErr w:type="gramEnd"/>
-            <w:r>
-              <w:t xml:space="preserve">    2</w:t>
-            </w:r>
-          </w:p>
-          <w:p>
-            <w:r>
-              <w:t xml:space="preserve">Sanders     26 56 </w:t>
-            </w:r>
-            <w:proofErr w:type="gramStart"/>
-            <w:r>
-              <w:t>79  Chocolate</w:t>
-            </w:r>
-            <w:proofErr w:type="gramEnd"/>
-            <w:r>
-              <w:t xml:space="preserve">  1</w:t>
-            </w:r>
-          </w:p>
-          <w:p>
-            <w:r>
-              <w:t xml:space="preserve">Jaeger      43 66 </w:t>
-            </w:r>
-            <w:proofErr w:type="gramStart"/>
-            <w:r>
-              <w:t>74  NA</w:t>
-            </w:r>
-            <w:proofErr w:type="gramEnd"/>
-            <w:r>
-              <w:t xml:space="preserve">         1</w:t>
-            </w:r>
-          </w:p>
-          <w:p>
-            <w:r>
-              <w:t xml:space="preserve">Davis       28 69 </w:t>
-            </w:r>
-            <w:proofErr w:type="gramStart"/>
-            <w:r>
-              <w:t>75  Chocolate</w:t>
-            </w:r>
-            <w:proofErr w:type="gramEnd"/>
-            <w:r>
-              <w:t xml:space="preserve">  2</w:t>
-            </w:r>
-          </w:p>
-          <w:p>
-            <w:r>
-              <w:t xml:space="preserve">Conrad      69 85 </w:t>
-            </w:r>
-            <w:proofErr w:type="gramStart"/>
-            <w:r>
-              <w:t>94  Vanilla</w:t>
-            </w:r>
-            <w:proofErr w:type="gramEnd"/>
-            <w:r>
-              <w:t xml:space="preserve">    1</w:t>
-            </w:r>
-          </w:p>
-          <w:p>
-            <w:r>
-              <w:t xml:space="preserve">Walters     55 67 </w:t>
-            </w:r>
-            <w:proofErr w:type="gramStart"/>
-            <w:r>
-              <w:t>72  Chocolate</w:t>
-            </w:r>
-            <w:proofErr w:type="gramEnd"/>
-            <w:r>
-              <w:t xml:space="preserve">  2</w:t>
-            </w:r>
-          </w:p>
-          <w:p>
-            <w:proofErr w:type="spellStart"/>
-            <w:proofErr w:type="gramStart"/>
+              <w:t>Orlando     27 93 80  Vanilla    1</w:t>
+            </w:r>
+          </w:p>
+          <w:p>
+            <w:r>
+              <w:t>Ramey       32 84 72  Rum        2</w:t>
+            </w:r>
+          </w:p>
+          <w:p>
+            <w:r>
+              <w:t>Goldston    46 68 75  Vanilla    1</w:t>
+            </w:r>
+          </w:p>
+          <w:p>
+            <w:r>
+              <w:t>Roe         38 79 73  Vanilla    2</w:t>
+            </w:r>
+          </w:p>
+          <w:p>
+            <w:r>
+              <w:t>Larsen      23 77 84  Chocolate  3</w:t>
+            </w:r>
+          </w:p>
+          <w:p>
+            <w:r>
+              <w:t>Davis       51 86 91  Spice      3</w:t>
+            </w:r>
+          </w:p>
+          <w:p>
+            <w:r>
+              <w:t>Strickland  19 82 79  Chocolate  1</w:t>
+            </w:r>
+          </w:p>
+          <w:p>
+            <w:r>
+              <w:t>Nguyen      57 77 84  Vanilla    3</w:t>
+            </w:r>
+          </w:p>
+          <w:p>
+            <w:r>
+              <w:t>Hildenbrand 33 81 83  Chocolate  1</w:t>
+            </w:r>
+          </w:p>
+          <w:p>
+            <w:r>
+              <w:t>Byron       62 72 87  Vanilla    2</w:t>
+            </w:r>
+          </w:p>
+          <w:p>
+            <w:r>
+              <w:t>Sanders     26 56 79  Chocolate  1</w:t>
+            </w:r>
+          </w:p>
+          <w:p>
+            <w:r>
+              <w:t>Jaeger      43 66 74  NA         1</w:t>
+            </w:r>
+          </w:p>
+          <w:p>
+            <w:r>
+              <w:t>Davis       28 69 75  Chocolate  2</w:t>
+            </w:r>
+          </w:p>
+          <w:p>
+            <w:r>
+              <w:t>Conrad      69 85 94  Vanilla    1</w:t>
+            </w:r>
+          </w:p>
+          <w:p>
+            <w:r>
+              <w:t>Walters     55 67 72  Chocolate  2</w:t>
+            </w:r>
+          </w:p>
+          <w:p>
+            <w:proofErr w:type="spellStart"/>
             <w:r>
               <w:t>Rossburger</w:t>
             </w:r>
             <w:proofErr w:type="spellEnd"/>
             <w:r>
-              <w:t xml:space="preserve">  28</w:t>
-            </w:r>
-            <w:proofErr w:type="gramEnd"/>
-            <w:r>
-              <w:t xml:space="preserve"> 78 81  Spice      2</w:t>
-            </w:r>
-          </w:p>
-          <w:p>
-            <w:r>
-              <w:t xml:space="preserve">Matthew     42 81 </w:t>
-            </w:r>
-            <w:proofErr w:type="gramStart"/>
-            <w:r>
-              <w:t>92  Chocolate</w:t>
-            </w:r>
-            <w:proofErr w:type="gramEnd"/>
-            <w:r>
-              <w:t xml:space="preserve">  2</w:t>
-            </w:r>
-          </w:p>
-          <w:p>
-            <w:r>
-              <w:t xml:space="preserve">Becker      36 62 </w:t>
-            </w:r>
-            <w:proofErr w:type="gramStart"/>
-            <w:r>
-              <w:t>83  Spice</w:t>
-            </w:r>
-            <w:proofErr w:type="gramEnd"/>
-            <w:r>
-              <w:t xml:space="preserve">      2</w:t>
-            </w:r>
-          </w:p>
-          <w:p>
-            <w:r>
-              <w:t xml:space="preserve">Anderson    27 87 </w:t>
-            </w:r>
-            <w:proofErr w:type="gramStart"/>
-            <w:r>
-              <w:t>85  Chocolate</w:t>
-            </w:r>
-            <w:proofErr w:type="gramEnd"/>
-            <w:r>
-              <w:t xml:space="preserve">  1</w:t>
-            </w:r>
-          </w:p>
-          <w:p>
-            <w:r>
-              <w:t xml:space="preserve">Merritt     62 73 </w:t>
-            </w:r>
-            <w:proofErr w:type="gramStart"/>
-            <w:r>
-              <w:t>84  Chocolate</w:t>
-            </w:r>
-            <w:proofErr w:type="gramEnd"/>
-            <w:r>
-              <w:t xml:space="preserve">  1</w:t>
+              <w:t xml:space="preserve">  28 78 81  Spice      2</w:t>
+            </w:r>
+          </w:p>
+          <w:p>
+            <w:r>
+              <w:t>Matthew     42 81 92  Chocolate  2</w:t>
+            </w:r>
+          </w:p>
+          <w:p>
+            <w:r>
+              <w:t>Becker      36 62 83  Spice      2</w:t>
+            </w:r>
+          </w:p>
+          <w:p>
+            <w:r>
+              <w:t>Anderson    27 87 85  Chocolate  1</w:t>
+            </w:r>
+          </w:p>
+          <w:p>
+            <w:r>
+              <w:t>Merritt     62 73 84  Chocolate  1</w:t>
             </w:r>
           </w:p>
           <w:p>
             <w:r>
               <w:t>')</w:t>
+            </w:r>
+          </w:p>
+        </w:tc>
+      </w:tr>
+      <w:tr>
+        <w:tc>
+          <w:tcPr>
+            <w:tcW w:w="12950" w:type="dxa"/>
+            <w:gridSpan w:val="2"/>
+          </w:tcPr>
+          <w:p>
+            <w:r>
+              <w:t xml:space="preserve">** Above input data will be used for all </w:t>
+            </w:r>
+            <w:r>
+              <w:t>means</w:t>
+            </w:r>
+            <w:r>
+              <w:t xml:space="preserve"> comparisons unless data is provided in the script itself.</w:t>
             </w:r>
           </w:p>
         </w:tc>
@@ -4552,7 +4058,10 @@
         <w:pStyle w:val="Heading2"/>
       </w:pPr>
       <w:r>
-        <w:t>Procs-means-001</w:t>
+        <w:t>proc_means</w:t>
+      </w:r>
+      <w:r>
+        <w:t>-001</w:t>
       </w:r>
     </w:p>
     <w:tbl>
@@ -4608,15 +4117,7 @@
           <w:p/>
           <w:p>
             <w:r>
-              <w:t>proc means data=</w:t>
-            </w:r>
-            <w:proofErr w:type="gramStart"/>
-            <w:r>
-              <w:t>cake  n</w:t>
-            </w:r>
-            <w:proofErr w:type="gramEnd"/>
-            <w:r>
-              <w:t xml:space="preserve"> mean median </w:t>
+              <w:t xml:space="preserve">proc means data=cake  n mean median </w:t>
             </w:r>
             <w:proofErr w:type="spellStart"/>
             <w:r>
@@ -4769,18 +4270,13 @@
           <w:p>
             <w:proofErr w:type="spellStart"/>
             <w:r>
-              <w:t>proc_</w:t>
-            </w:r>
-            <w:proofErr w:type="gramStart"/>
-            <w:r>
-              <w:t>means</w:t>
+              <w:t>proc_means</w:t>
             </w:r>
             <w:proofErr w:type="spellEnd"/>
             <w:r>
               <w:t>(</w:t>
             </w:r>
             <w:proofErr w:type="spellStart"/>
-            <w:proofErr w:type="gramEnd"/>
             <w:r>
               <w:t>datm</w:t>
             </w:r>
@@ -4807,27 +4303,14 @@
           </w:p>
           <w:p>
             <w:r>
-              <w:t xml:space="preserve">           stats = </w:t>
-            </w:r>
-            <w:proofErr w:type="gramStart"/>
-            <w:r>
-              <w:t>c(</w:t>
-            </w:r>
-            <w:proofErr w:type="gramEnd"/>
-            <w:r>
-              <w:t xml:space="preserve">"n", "mean", "median", "std", "min", "max"), </w:t>
-            </w:r>
-          </w:p>
-          <w:p>
-            <w:r>
-              <w:t xml:space="preserve">           options = </w:t>
-            </w:r>
-            <w:proofErr w:type="gramStart"/>
-            <w:r>
-              <w:t>v(</w:t>
-            </w:r>
-            <w:proofErr w:type="spellStart"/>
-            <w:proofErr w:type="gramEnd"/>
+              <w:t xml:space="preserve">           stats = c("n", "mean", "median", "std", "min", "max"), </w:t>
+            </w:r>
+          </w:p>
+          <w:p>
+            <w:r>
+              <w:t xml:space="preserve">           options = v(</w:t>
+            </w:r>
+            <w:proofErr w:type="spellStart"/>
             <w:r>
               <w:t>maxdec</w:t>
             </w:r>
@@ -4976,7 +4459,10 @@
       </w:pPr>
       <w:r>
         <w:lastRenderedPageBreak/>
-        <w:t>Procs-means-002</w:t>
+        <w:t>proc_means</w:t>
+      </w:r>
+      <w:r>
+        <w:t>-002</w:t>
       </w:r>
     </w:p>
     <w:tbl>
@@ -5031,18 +4517,13 @@
           </w:tcPr>
           <w:p>
             <w:r>
-              <w:t>proc means data=</w:t>
-            </w:r>
-            <w:proofErr w:type="gramStart"/>
-            <w:r>
-              <w:t xml:space="preserve">cake  </w:t>
+              <w:t xml:space="preserve">proc means data=cake  </w:t>
             </w:r>
             <w:proofErr w:type="spellStart"/>
             <w:r>
               <w:t>nmiss</w:t>
             </w:r>
             <w:proofErr w:type="spellEnd"/>
-            <w:proofErr w:type="gramEnd"/>
             <w:r>
               <w:t xml:space="preserve"> median mode </w:t>
             </w:r>
@@ -5203,18 +4684,13 @@
           <w:p>
             <w:proofErr w:type="spellStart"/>
             <w:r>
-              <w:t>proc_</w:t>
-            </w:r>
-            <w:proofErr w:type="gramStart"/>
-            <w:r>
-              <w:t>means</w:t>
+              <w:t>proc_means</w:t>
             </w:r>
             <w:proofErr w:type="spellEnd"/>
             <w:r>
               <w:t>(</w:t>
             </w:r>
             <w:proofErr w:type="spellStart"/>
-            <w:proofErr w:type="gramEnd"/>
             <w:r>
               <w:t>datm</w:t>
             </w:r>
@@ -5241,14 +4717,9 @@
           </w:p>
           <w:p>
             <w:r>
-              <w:t xml:space="preserve">           stats = </w:t>
-            </w:r>
-            <w:proofErr w:type="gramStart"/>
-            <w:r>
-              <w:t>v(</w:t>
-            </w:r>
-            <w:proofErr w:type="spellStart"/>
-            <w:proofErr w:type="gramEnd"/>
+              <w:t xml:space="preserve">           stats = v(</w:t>
+            </w:r>
+            <w:proofErr w:type="spellStart"/>
             <w:r>
               <w:t>nmiss</w:t>
             </w:r>
@@ -5267,14 +4738,9 @@
           </w:p>
           <w:p>
             <w:r>
-              <w:t xml:space="preserve">           options = </w:t>
-            </w:r>
-            <w:proofErr w:type="gramStart"/>
-            <w:r>
-              <w:t>v(</w:t>
-            </w:r>
-            <w:proofErr w:type="spellStart"/>
-            <w:proofErr w:type="gramEnd"/>
+              <w:t xml:space="preserve">           options = v(</w:t>
+            </w:r>
+            <w:proofErr w:type="spellStart"/>
             <w:r>
               <w:t>maxdec</w:t>
             </w:r>
@@ -5422,7 +4888,10 @@
       </w:pPr>
       <w:r>
         <w:lastRenderedPageBreak/>
-        <w:t>Procs-means-003</w:t>
+        <w:t>proc_means</w:t>
+      </w:r>
+      <w:r>
+        <w:t>-003</w:t>
       </w:r>
     </w:p>
     <w:tbl>
@@ -5493,15 +4962,7 @@
           <w:p/>
           <w:p>
             <w:r>
-              <w:t>proc means data=cake</w:t>
-            </w:r>
-            <w:proofErr w:type="gramStart"/>
-            <w:r>
-              <w:t>2  n</w:t>
-            </w:r>
-            <w:proofErr w:type="gramEnd"/>
-            <w:r>
-              <w:t xml:space="preserve"> mean median </w:t>
+              <w:t xml:space="preserve">proc means data=cake2  n mean median </w:t>
             </w:r>
             <w:proofErr w:type="spellStart"/>
             <w:r>
@@ -5658,18 +5119,13 @@
             <w:proofErr w:type="spellStart"/>
             <w:r>
               <w:lastRenderedPageBreak/>
-              <w:t>proc_</w:t>
-            </w:r>
-            <w:proofErr w:type="gramStart"/>
-            <w:r>
-              <w:t>means</w:t>
+              <w:t>proc_means</w:t>
             </w:r>
             <w:proofErr w:type="spellEnd"/>
             <w:r>
               <w:t>(</w:t>
             </w:r>
             <w:proofErr w:type="spellStart"/>
-            <w:proofErr w:type="gramEnd"/>
             <w:r>
               <w:t>datm</w:t>
             </w:r>
@@ -5696,15 +5152,7 @@
           </w:p>
           <w:p>
             <w:r>
-              <w:t xml:space="preserve">           stats = </w:t>
-            </w:r>
-            <w:proofErr w:type="gramStart"/>
-            <w:r>
-              <w:t>c(</w:t>
-            </w:r>
-            <w:proofErr w:type="gramEnd"/>
-            <w:r>
-              <w:t xml:space="preserve">"n", "mean", "median", "std", "min", "max"), </w:t>
+              <w:t xml:space="preserve">           stats = c("n", "mean", "median", "std", "min", "max"), </w:t>
             </w:r>
           </w:p>
           <w:p>
@@ -5714,14 +5162,9 @@
           </w:p>
           <w:p>
             <w:r>
-              <w:t xml:space="preserve">           options = </w:t>
-            </w:r>
-            <w:proofErr w:type="gramStart"/>
-            <w:r>
-              <w:t>v(</w:t>
-            </w:r>
-            <w:proofErr w:type="spellStart"/>
-            <w:proofErr w:type="gramEnd"/>
+              <w:t xml:space="preserve">           options = v(</w:t>
+            </w:r>
+            <w:proofErr w:type="spellStart"/>
             <w:r>
               <w:t>maxdec</w:t>
             </w:r>
@@ -5864,7 +5307,10 @@
       </w:pPr>
       <w:r>
         <w:lastRenderedPageBreak/>
-        <w:t>Procs-means-004</w:t>
+        <w:t>proc_means</w:t>
+      </w:r>
+      <w:r>
+        <w:t>-004</w:t>
       </w:r>
     </w:p>
     <w:tbl>
@@ -5935,15 +5381,7 @@
           <w:p/>
           <w:p>
             <w:r>
-              <w:t>proc means data=cake</w:t>
-            </w:r>
-            <w:proofErr w:type="gramStart"/>
-            <w:r>
-              <w:t>2  n</w:t>
-            </w:r>
-            <w:proofErr w:type="gramEnd"/>
-            <w:r>
-              <w:t xml:space="preserve"> mean median </w:t>
+              <w:t xml:space="preserve">proc means data=cake2  n mean median </w:t>
             </w:r>
             <w:proofErr w:type="spellStart"/>
             <w:r>
@@ -6099,18 +5537,13 @@
           <w:p>
             <w:proofErr w:type="spellStart"/>
             <w:r>
-              <w:t>proc_</w:t>
-            </w:r>
-            <w:proofErr w:type="gramStart"/>
-            <w:r>
-              <w:t>means</w:t>
+              <w:t>proc_means</w:t>
             </w:r>
             <w:proofErr w:type="spellEnd"/>
             <w:r>
               <w:t>(</w:t>
             </w:r>
             <w:proofErr w:type="spellStart"/>
-            <w:proofErr w:type="gramEnd"/>
             <w:r>
               <w:t>datm</w:t>
             </w:r>
@@ -6137,15 +5570,7 @@
           </w:p>
           <w:p>
             <w:r>
-              <w:t xml:space="preserve">           stats = </w:t>
-            </w:r>
-            <w:proofErr w:type="gramStart"/>
-            <w:r>
-              <w:t>c(</w:t>
-            </w:r>
-            <w:proofErr w:type="gramEnd"/>
-            <w:r>
-              <w:t xml:space="preserve">"n", "mean", "median", "std", "min", "max"), </w:t>
+              <w:t xml:space="preserve">           stats = c("n", "mean", "median", "std", "min", "max"), </w:t>
             </w:r>
           </w:p>
           <w:p>
@@ -6155,14 +5580,9 @@
           </w:p>
           <w:p>
             <w:r>
-              <w:t xml:space="preserve">           options = </w:t>
-            </w:r>
-            <w:proofErr w:type="gramStart"/>
-            <w:r>
-              <w:t>v(</w:t>
-            </w:r>
-            <w:proofErr w:type="spellStart"/>
-            <w:proofErr w:type="gramEnd"/>
+              <w:t xml:space="preserve">           options = v(</w:t>
+            </w:r>
+            <w:proofErr w:type="spellStart"/>
             <w:r>
               <w:t>maxdec</w:t>
             </w:r>
@@ -6317,7 +5737,10 @@
       </w:pPr>
       <w:r>
         <w:lastRenderedPageBreak/>
-        <w:t>Procs-means-005</w:t>
+        <w:t>proc_means</w:t>
+      </w:r>
+      <w:r>
+        <w:t>-005</w:t>
       </w:r>
     </w:p>
     <w:tbl>
@@ -6392,15 +5815,7 @@
             </w:r>
             <w:proofErr w:type="spellEnd"/>
             <w:r>
-              <w:t xml:space="preserve"> </w:t>
-            </w:r>
-            <w:proofErr w:type="gramStart"/>
-            <w:r>
-              <w:t>= .</w:t>
-            </w:r>
-            <w:proofErr w:type="gramEnd"/>
-            <w:r>
-              <w:t>;</w:t>
+              <w:t xml:space="preserve"> = .;</w:t>
             </w:r>
           </w:p>
           <w:p>
@@ -6416,15 +5831,7 @@
           <w:p/>
           <w:p>
             <w:r>
-              <w:t>proc means data=cake</w:t>
-            </w:r>
-            <w:proofErr w:type="gramStart"/>
-            <w:r>
-              <w:t>2  n</w:t>
-            </w:r>
-            <w:proofErr w:type="gramEnd"/>
-            <w:r>
-              <w:t xml:space="preserve"> </w:t>
+              <w:t xml:space="preserve">proc means data=cake2  n </w:t>
             </w:r>
             <w:proofErr w:type="spellStart"/>
             <w:r>
@@ -6624,19 +6031,11 @@
           <w:p>
             <w:proofErr w:type="spellStart"/>
             <w:r>
-              <w:t>proc_</w:t>
-            </w:r>
-            <w:proofErr w:type="gramStart"/>
-            <w:r>
-              <w:t>means</w:t>
-            </w:r>
-            <w:proofErr w:type="spellEnd"/>
-            <w:r>
-              <w:t>(</w:t>
-            </w:r>
-            <w:proofErr w:type="gramEnd"/>
-            <w:r>
-              <w:t>datm2, var = c("</w:t>
+              <w:t>proc_means</w:t>
+            </w:r>
+            <w:proofErr w:type="spellEnd"/>
+            <w:r>
+              <w:t>(datm2, var = c("</w:t>
             </w:r>
             <w:proofErr w:type="spellStart"/>
             <w:r>
@@ -6657,15 +6056,7 @@
           </w:p>
           <w:p>
             <w:r>
-              <w:t xml:space="preserve">           stats = </w:t>
-            </w:r>
-            <w:proofErr w:type="gramStart"/>
-            <w:r>
-              <w:t>c(</w:t>
-            </w:r>
-            <w:proofErr w:type="gramEnd"/>
-            <w:r>
-              <w:t>"n", "</w:t>
+              <w:t xml:space="preserve">           stats = c("n", "</w:t>
             </w:r>
             <w:proofErr w:type="spellStart"/>
             <w:r>
@@ -6691,14 +6082,9 @@
           </w:p>
           <w:p>
             <w:r>
-              <w:t xml:space="preserve">           options = </w:t>
-            </w:r>
-            <w:proofErr w:type="gramStart"/>
-            <w:r>
-              <w:t>v(</w:t>
-            </w:r>
-            <w:proofErr w:type="spellStart"/>
-            <w:proofErr w:type="gramEnd"/>
+              <w:t xml:space="preserve">           options = v(</w:t>
+            </w:r>
+            <w:proofErr w:type="spellStart"/>
             <w:r>
               <w:t>notype</w:t>
             </w:r>
@@ -6859,7 +6245,10 @@
       </w:r>
       <w:r>
         <w:lastRenderedPageBreak/>
-        <w:t>Procs-means-006</w:t>
+        <w:t>proc_means</w:t>
+      </w:r>
+      <w:r>
+        <w:t>-006</w:t>
       </w:r>
     </w:p>
     <w:tbl>
@@ -7073,18 +6462,13 @@
           <w:p>
             <w:proofErr w:type="spellStart"/>
             <w:r>
-              <w:t>proc_</w:t>
-            </w:r>
-            <w:proofErr w:type="gramStart"/>
-            <w:r>
-              <w:t>means</w:t>
+              <w:t>proc_means</w:t>
             </w:r>
             <w:proofErr w:type="spellEnd"/>
             <w:r>
               <w:t>(</w:t>
             </w:r>
             <w:proofErr w:type="spellStart"/>
-            <w:proofErr w:type="gramEnd"/>
             <w:r>
               <w:t>datm</w:t>
             </w:r>
@@ -7111,15 +6495,7 @@
           </w:p>
           <w:p>
             <w:r>
-              <w:t xml:space="preserve">           stats = </w:t>
-            </w:r>
-            <w:proofErr w:type="gramStart"/>
-            <w:r>
-              <w:t>c(</w:t>
-            </w:r>
-            <w:proofErr w:type="gramEnd"/>
-            <w:r>
-              <w:t>"</w:t>
+              <w:t xml:space="preserve">           stats = c("</w:t>
             </w:r>
             <w:proofErr w:type="spellStart"/>
             <w:r>
@@ -7140,14 +6516,9 @@
           </w:p>
           <w:p>
             <w:r>
-              <w:t xml:space="preserve">           options = </w:t>
-            </w:r>
-            <w:proofErr w:type="gramStart"/>
-            <w:r>
-              <w:t>v(</w:t>
-            </w:r>
-            <w:proofErr w:type="spellStart"/>
-            <w:proofErr w:type="gramEnd"/>
+              <w:t xml:space="preserve">           options = v(</w:t>
+            </w:r>
+            <w:proofErr w:type="spellStart"/>
             <w:r>
               <w:t>maxdec</w:t>
             </w:r>
@@ -7307,7 +6678,10 @@
       </w:pPr>
       <w:r>
         <w:lastRenderedPageBreak/>
-        <w:t>Procs-means-007</w:t>
+        <w:t>proc_means</w:t>
+      </w:r>
+      <w:r>
+        <w:t>-007</w:t>
       </w:r>
     </w:p>
     <w:tbl>
@@ -7362,18 +6736,13 @@
           </w:tcPr>
           <w:p>
             <w:r>
-              <w:t>proc means data=cake p1 p5 p10 p20 p25 p30 p40 p</w:t>
-            </w:r>
-            <w:proofErr w:type="gramStart"/>
-            <w:r>
-              <w:t xml:space="preserve">50  </w:t>
+              <w:t xml:space="preserve">proc means data=cake p1 p5 p10 p20 p25 p30 p40 p50  </w:t>
             </w:r>
             <w:proofErr w:type="spellStart"/>
             <w:r>
               <w:t>maxdec</w:t>
             </w:r>
             <w:proofErr w:type="spellEnd"/>
-            <w:proofErr w:type="gramEnd"/>
             <w:r>
               <w:t>=4</w:t>
             </w:r>
@@ -7510,18 +6879,13 @@
           <w:p>
             <w:proofErr w:type="spellStart"/>
             <w:r>
-              <w:t>proc_</w:t>
-            </w:r>
-            <w:proofErr w:type="gramStart"/>
-            <w:r>
-              <w:t>means</w:t>
+              <w:t>proc_means</w:t>
             </w:r>
             <w:proofErr w:type="spellEnd"/>
             <w:r>
               <w:t>(</w:t>
             </w:r>
             <w:proofErr w:type="spellStart"/>
-            <w:proofErr w:type="gramEnd"/>
             <w:r>
               <w:t>datm</w:t>
             </w:r>
@@ -7548,27 +6912,14 @@
           </w:p>
           <w:p>
             <w:r>
-              <w:t xml:space="preserve">           stats = </w:t>
-            </w:r>
-            <w:proofErr w:type="gramStart"/>
-            <w:r>
-              <w:t>c(</w:t>
-            </w:r>
-            <w:proofErr w:type="gramEnd"/>
-            <w:r>
-              <w:t xml:space="preserve">"p1", "p5", "p10", "p20", "p25", "p30", "p40", "p50"), </w:t>
-            </w:r>
-          </w:p>
-          <w:p>
-            <w:r>
-              <w:t xml:space="preserve">           options = </w:t>
-            </w:r>
-            <w:proofErr w:type="gramStart"/>
-            <w:r>
-              <w:t>v(</w:t>
-            </w:r>
-            <w:proofErr w:type="spellStart"/>
-            <w:proofErr w:type="gramEnd"/>
+              <w:t xml:space="preserve">           stats = c("p1", "p5", "p10", "p20", "p25", "p30", "p40", "p50"), </w:t>
+            </w:r>
+          </w:p>
+          <w:p>
+            <w:r>
+              <w:t xml:space="preserve">           options = v(</w:t>
+            </w:r>
+            <w:proofErr w:type="spellStart"/>
             <w:r>
               <w:t>maxdec</w:t>
             </w:r>
@@ -7725,7 +7076,10 @@
       </w:pPr>
       <w:r>
         <w:lastRenderedPageBreak/>
-        <w:t>Procs-means-008</w:t>
+        <w:t>proc_means</w:t>
+      </w:r>
+      <w:r>
+        <w:t>-008</w:t>
       </w:r>
     </w:p>
     <w:tbl>
@@ -7780,15 +7134,7 @@
           </w:tcPr>
           <w:p>
             <w:r>
-              <w:t>proc means data=</w:t>
-            </w:r>
-            <w:proofErr w:type="gramStart"/>
-            <w:r>
-              <w:t>cake  p</w:t>
-            </w:r>
-            <w:proofErr w:type="gramEnd"/>
-            <w:r>
-              <w:t xml:space="preserve">60 p70 p75 p80 p90 p95 p99 </w:t>
+              <w:t xml:space="preserve">proc means data=cake  p60 p70 p75 p80 p90 p95 p99 </w:t>
             </w:r>
             <w:proofErr w:type="spellStart"/>
             <w:r>
@@ -7931,18 +7277,13 @@
           <w:p>
             <w:proofErr w:type="spellStart"/>
             <w:r>
-              <w:t>proc_</w:t>
-            </w:r>
-            <w:proofErr w:type="gramStart"/>
-            <w:r>
-              <w:t>means</w:t>
+              <w:t>proc_means</w:t>
             </w:r>
             <w:proofErr w:type="spellEnd"/>
             <w:r>
               <w:t>(</w:t>
             </w:r>
             <w:proofErr w:type="spellStart"/>
-            <w:proofErr w:type="gramEnd"/>
             <w:r>
               <w:t>datm</w:t>
             </w:r>
@@ -7969,27 +7310,14 @@
           </w:p>
           <w:p>
             <w:r>
-              <w:t xml:space="preserve">           stats = </w:t>
-            </w:r>
-            <w:proofErr w:type="gramStart"/>
-            <w:r>
-              <w:t>c(</w:t>
-            </w:r>
-            <w:proofErr w:type="gramEnd"/>
-            <w:r>
-              <w:t xml:space="preserve">"p60", "p70", "p75", "p80", "p90", "p95", "p99"), </w:t>
-            </w:r>
-          </w:p>
-          <w:p>
-            <w:r>
-              <w:t xml:space="preserve">           options = </w:t>
-            </w:r>
-            <w:proofErr w:type="gramStart"/>
-            <w:r>
-              <w:t>v(</w:t>
-            </w:r>
-            <w:proofErr w:type="spellStart"/>
-            <w:proofErr w:type="gramEnd"/>
+              <w:t xml:space="preserve">           stats = c("p60", "p70", "p75", "p80", "p90", "p95", "p99"), </w:t>
+            </w:r>
+          </w:p>
+          <w:p>
+            <w:r>
+              <w:t xml:space="preserve">           options = v(</w:t>
+            </w:r>
+            <w:proofErr w:type="spellStart"/>
             <w:r>
               <w:t>maxdec</w:t>
             </w:r>
@@ -8129,7 +7457,10 @@
       </w:pPr>
       <w:r>
         <w:lastRenderedPageBreak/>
-        <w:t>Procs-means-009</w:t>
+        <w:t>proc_means</w:t>
+      </w:r>
+      <w:r>
+        <w:t>-009</w:t>
       </w:r>
     </w:p>
     <w:tbl>
@@ -8184,15 +7515,7 @@
           </w:tcPr>
           <w:p>
             <w:r>
-              <w:t>proc means data=</w:t>
-            </w:r>
-            <w:proofErr w:type="gramStart"/>
-            <w:r>
-              <w:t>cake  q</w:t>
-            </w:r>
-            <w:proofErr w:type="gramEnd"/>
-            <w:r>
-              <w:t xml:space="preserve">1 q3 </w:t>
+              <w:t xml:space="preserve">proc means data=cake  q1 q3 </w:t>
             </w:r>
             <w:proofErr w:type="spellStart"/>
             <w:r>
@@ -8351,18 +7674,13 @@
           <w:p>
             <w:proofErr w:type="spellStart"/>
             <w:r>
-              <w:t>proc_</w:t>
-            </w:r>
-            <w:proofErr w:type="gramStart"/>
-            <w:r>
-              <w:t>means</w:t>
+              <w:t>proc_means</w:t>
             </w:r>
             <w:proofErr w:type="spellEnd"/>
             <w:r>
               <w:t>(</w:t>
             </w:r>
             <w:proofErr w:type="spellStart"/>
-            <w:proofErr w:type="gramEnd"/>
             <w:r>
               <w:t>datm</w:t>
             </w:r>
@@ -8389,15 +7707,7 @@
           </w:p>
           <w:p>
             <w:r>
-              <w:t xml:space="preserve">           stats = </w:t>
-            </w:r>
-            <w:proofErr w:type="gramStart"/>
-            <w:r>
-              <w:t>c(</w:t>
-            </w:r>
-            <w:proofErr w:type="gramEnd"/>
-            <w:r>
-              <w:t>"q1", "q3", "</w:t>
+              <w:t xml:space="preserve">           stats = c("q1", "q3", "</w:t>
             </w:r>
             <w:proofErr w:type="spellStart"/>
             <w:r>
@@ -8418,14 +7728,9 @@
           </w:p>
           <w:p>
             <w:r>
-              <w:t xml:space="preserve">           options = </w:t>
-            </w:r>
-            <w:proofErr w:type="gramStart"/>
-            <w:r>
-              <w:t>v(</w:t>
-            </w:r>
-            <w:proofErr w:type="spellStart"/>
-            <w:proofErr w:type="gramEnd"/>
+              <w:t xml:space="preserve">           options = v(</w:t>
+            </w:r>
+            <w:proofErr w:type="spellStart"/>
             <w:r>
               <w:t>maxdec</w:t>
             </w:r>
@@ -8565,7 +7870,10 @@
       </w:pPr>
       <w:r>
         <w:lastRenderedPageBreak/>
-        <w:t>Procs-means-010</w:t>
+        <w:t>proc_means</w:t>
+      </w:r>
+      <w:r>
+        <w:t>-010</w:t>
       </w:r>
     </w:p>
     <w:tbl>
@@ -8620,15 +7928,7 @@
           </w:tcPr>
           <w:p>
             <w:r>
-              <w:t>proc means data=</w:t>
-            </w:r>
-            <w:proofErr w:type="gramStart"/>
-            <w:r>
-              <w:t>cake  mean</w:t>
-            </w:r>
-            <w:proofErr w:type="gramEnd"/>
-            <w:r>
-              <w:t xml:space="preserve"> </w:t>
+              <w:t xml:space="preserve">proc means data=cake  mean </w:t>
             </w:r>
             <w:proofErr w:type="spellStart"/>
             <w:r>
@@ -8779,18 +8079,13 @@
           <w:p>
             <w:proofErr w:type="spellStart"/>
             <w:r>
-              <w:t>proc_</w:t>
-            </w:r>
-            <w:proofErr w:type="gramStart"/>
-            <w:r>
-              <w:t>means</w:t>
+              <w:t>proc_means</w:t>
             </w:r>
             <w:proofErr w:type="spellEnd"/>
             <w:r>
               <w:t>(</w:t>
             </w:r>
             <w:proofErr w:type="spellStart"/>
-            <w:proofErr w:type="gramEnd"/>
             <w:r>
               <w:t>datm</w:t>
             </w:r>
@@ -8817,15 +8112,7 @@
           </w:p>
           <w:p>
             <w:r>
-              <w:t xml:space="preserve">           stats = </w:t>
-            </w:r>
-            <w:proofErr w:type="gramStart"/>
-            <w:r>
-              <w:t>v(</w:t>
-            </w:r>
-            <w:proofErr w:type="gramEnd"/>
-            <w:r>
-              <w:t xml:space="preserve">mean, </w:t>
+              <w:t xml:space="preserve">           stats = v(mean, </w:t>
             </w:r>
             <w:proofErr w:type="spellStart"/>
             <w:r>
@@ -8838,15 +8125,7 @@
           </w:p>
           <w:p>
             <w:r>
-              <w:t xml:space="preserve">           options = </w:t>
-            </w:r>
-            <w:proofErr w:type="gramStart"/>
-            <w:r>
-              <w:t>v(</w:t>
-            </w:r>
-            <w:proofErr w:type="gramEnd"/>
-            <w:r>
-              <w:t>alpha = 0.1</w:t>
+              <w:t xml:space="preserve">           options = v(alpha = 0.1</w:t>
             </w:r>
             <w:r>
               <w:t xml:space="preserve">, </w:t>
@@ -8969,15 +8248,7 @@
               <w:t>Comparison of</w:t>
             </w:r>
             <w:r>
-              <w:t xml:space="preserve"> 90</w:t>
-            </w:r>
-            <w:proofErr w:type="gramStart"/>
-            <w:r>
-              <w:t>%  confidence</w:t>
-            </w:r>
-            <w:proofErr w:type="gramEnd"/>
-            <w:r>
-              <w:t xml:space="preserve"> limit with alpha </w:t>
+              <w:t xml:space="preserve"> 90%  confidence limit with alpha </w:t>
             </w:r>
             <w:r>
               <w:t>option.</w:t>
@@ -9005,7 +8276,10 @@
       </w:r>
       <w:r>
         <w:lastRenderedPageBreak/>
-        <w:t>Procs-means-011</w:t>
+        <w:t>proc_means</w:t>
+      </w:r>
+      <w:r>
+        <w:t>-011</w:t>
       </w:r>
     </w:p>
     <w:tbl>
@@ -9059,102 +8333,296 @@
             <w:tcW w:w="6726" w:type="dxa"/>
           </w:tcPr>
           <w:p>
-            <w:r>
+            <w:pPr>
+              <w:rPr>
+                <w:sz w:val="18"/>
+                <w:szCs w:val="18"/>
+              </w:rPr>
+            </w:pPr>
+            <w:r>
+              <w:rPr>
+                <w:sz w:val="18"/>
+                <w:szCs w:val="18"/>
+              </w:rPr>
               <w:t>DATA WEIGHT;</w:t>
             </w:r>
           </w:p>
           <w:p>
-            <w:r>
+            <w:pPr>
+              <w:rPr>
+                <w:sz w:val="18"/>
+                <w:szCs w:val="18"/>
+              </w:rPr>
+            </w:pPr>
+            <w:r>
+              <w:rPr>
+                <w:sz w:val="18"/>
+                <w:szCs w:val="18"/>
+              </w:rPr>
               <w:t xml:space="preserve">       INPUT WBEFORE WAFTER;</w:t>
             </w:r>
           </w:p>
           <w:p>
-            <w:r>
+            <w:pPr>
+              <w:rPr>
+                <w:sz w:val="18"/>
+                <w:szCs w:val="18"/>
+              </w:rPr>
+            </w:pPr>
+            <w:r>
+              <w:rPr>
+                <w:sz w:val="18"/>
+                <w:szCs w:val="18"/>
+              </w:rPr>
               <w:t xml:space="preserve">       * Calculate WLOSS in the DATA step *;</w:t>
             </w:r>
           </w:p>
           <w:p>
-            <w:r>
+            <w:pPr>
+              <w:rPr>
+                <w:sz w:val="18"/>
+                <w:szCs w:val="18"/>
+              </w:rPr>
+            </w:pPr>
+            <w:r>
+              <w:rPr>
+                <w:sz w:val="18"/>
+                <w:szCs w:val="18"/>
+              </w:rPr>
               <w:t xml:space="preserve">       WLOSS=WAFTER-WBEFORE;</w:t>
             </w:r>
           </w:p>
           <w:p>
-            <w:r>
+            <w:pPr>
+              <w:rPr>
+                <w:sz w:val="18"/>
+                <w:szCs w:val="18"/>
+              </w:rPr>
+            </w:pPr>
+            <w:r>
+              <w:rPr>
+                <w:sz w:val="18"/>
+                <w:szCs w:val="18"/>
+              </w:rPr>
               <w:t xml:space="preserve">       DATALINES;</w:t>
             </w:r>
           </w:p>
           <w:p>
-            <w:r>
+            <w:pPr>
+              <w:rPr>
+                <w:sz w:val="18"/>
+                <w:szCs w:val="18"/>
+              </w:rPr>
+            </w:pPr>
+            <w:r>
+              <w:rPr>
+                <w:sz w:val="18"/>
+                <w:szCs w:val="18"/>
+              </w:rPr>
               <w:t xml:space="preserve">       200 190</w:t>
             </w:r>
           </w:p>
           <w:p>
-            <w:r>
+            <w:pPr>
+              <w:rPr>
+                <w:sz w:val="18"/>
+                <w:szCs w:val="18"/>
+              </w:rPr>
+            </w:pPr>
+            <w:r>
+              <w:rPr>
+                <w:sz w:val="18"/>
+                <w:szCs w:val="18"/>
+              </w:rPr>
               <w:t xml:space="preserve">       175 154</w:t>
             </w:r>
           </w:p>
           <w:p>
-            <w:r>
+            <w:pPr>
+              <w:rPr>
+                <w:sz w:val="18"/>
+                <w:szCs w:val="18"/>
+              </w:rPr>
+            </w:pPr>
+            <w:r>
+              <w:rPr>
+                <w:sz w:val="18"/>
+                <w:szCs w:val="18"/>
+              </w:rPr>
               <w:t xml:space="preserve">       188 176</w:t>
             </w:r>
           </w:p>
           <w:p>
-            <w:r>
+            <w:pPr>
+              <w:rPr>
+                <w:sz w:val="18"/>
+                <w:szCs w:val="18"/>
+              </w:rPr>
+            </w:pPr>
+            <w:r>
+              <w:rPr>
+                <w:sz w:val="18"/>
+                <w:szCs w:val="18"/>
+              </w:rPr>
               <w:t xml:space="preserve">       198 193</w:t>
             </w:r>
           </w:p>
           <w:p>
-            <w:r>
+            <w:pPr>
+              <w:rPr>
+                <w:sz w:val="18"/>
+                <w:szCs w:val="18"/>
+              </w:rPr>
+            </w:pPr>
+            <w:r>
+              <w:rPr>
+                <w:sz w:val="18"/>
+                <w:szCs w:val="18"/>
+              </w:rPr>
               <w:t xml:space="preserve">       197 198</w:t>
             </w:r>
           </w:p>
           <w:p>
-            <w:r>
+            <w:pPr>
+              <w:rPr>
+                <w:sz w:val="18"/>
+                <w:szCs w:val="18"/>
+              </w:rPr>
+            </w:pPr>
+            <w:r>
+              <w:rPr>
+                <w:sz w:val="18"/>
+                <w:szCs w:val="18"/>
+              </w:rPr>
               <w:t xml:space="preserve">       310 240</w:t>
             </w:r>
           </w:p>
           <w:p>
-            <w:r>
+            <w:pPr>
+              <w:rPr>
+                <w:sz w:val="18"/>
+                <w:szCs w:val="18"/>
+              </w:rPr>
+            </w:pPr>
+            <w:r>
+              <w:rPr>
+                <w:sz w:val="18"/>
+                <w:szCs w:val="18"/>
+              </w:rPr>
               <w:t xml:space="preserve">       245 204</w:t>
             </w:r>
           </w:p>
           <w:p>
-            <w:r>
+            <w:pPr>
+              <w:rPr>
+                <w:sz w:val="18"/>
+                <w:szCs w:val="18"/>
+              </w:rPr>
+            </w:pPr>
+            <w:r>
+              <w:rPr>
+                <w:sz w:val="18"/>
+                <w:szCs w:val="18"/>
+              </w:rPr>
               <w:t xml:space="preserve">       202 178</w:t>
             </w:r>
           </w:p>
           <w:p>
-            <w:r>
+            <w:pPr>
+              <w:rPr>
+                <w:sz w:val="18"/>
+                <w:szCs w:val="18"/>
+              </w:rPr>
+            </w:pPr>
+            <w:r>
+              <w:rPr>
+                <w:sz w:val="18"/>
+                <w:szCs w:val="18"/>
+              </w:rPr>
               <w:t xml:space="preserve">       ;</w:t>
             </w:r>
           </w:p>
           <w:p>
-            <w:r>
+            <w:pPr>
+              <w:rPr>
+                <w:sz w:val="18"/>
+                <w:szCs w:val="18"/>
+              </w:rPr>
+            </w:pPr>
+            <w:r>
+              <w:rPr>
+                <w:sz w:val="18"/>
+                <w:szCs w:val="18"/>
+              </w:rPr>
               <w:t>run;</w:t>
             </w:r>
           </w:p>
           <w:p>
-            <w:r>
+            <w:pPr>
+              <w:rPr>
+                <w:sz w:val="18"/>
+                <w:szCs w:val="18"/>
+              </w:rPr>
+            </w:pPr>
+            <w:r>
+              <w:rPr>
+                <w:sz w:val="18"/>
+                <w:szCs w:val="18"/>
+              </w:rPr>
               <w:t xml:space="preserve">      </w:t>
             </w:r>
           </w:p>
           <w:p>
-            <w:r>
+            <w:pPr>
+              <w:rPr>
+                <w:sz w:val="18"/>
+                <w:szCs w:val="18"/>
+              </w:rPr>
+            </w:pPr>
+            <w:r>
+              <w:rPr>
+                <w:sz w:val="18"/>
+                <w:szCs w:val="18"/>
+              </w:rPr>
               <w:t xml:space="preserve">PROC MEANS N MEAN T PRT; </w:t>
             </w:r>
           </w:p>
           <w:p>
-            <w:r>
+            <w:pPr>
+              <w:rPr>
+                <w:sz w:val="18"/>
+                <w:szCs w:val="18"/>
+              </w:rPr>
+            </w:pPr>
+            <w:r>
+              <w:rPr>
+                <w:sz w:val="18"/>
+                <w:szCs w:val="18"/>
+              </w:rPr>
               <w:t xml:space="preserve">  VAR WLOSS;</w:t>
             </w:r>
           </w:p>
           <w:p>
-            <w:r>
+            <w:pPr>
+              <w:rPr>
+                <w:sz w:val="18"/>
+                <w:szCs w:val="18"/>
+              </w:rPr>
+            </w:pPr>
+            <w:r>
+              <w:rPr>
+                <w:sz w:val="18"/>
+                <w:szCs w:val="18"/>
+              </w:rPr>
               <w:t xml:space="preserve">  TITLE 'Paired t-test example using PROC MEANS';</w:t>
             </w:r>
           </w:p>
           <w:p>
             <w:r>
+              <w:rPr>
+                <w:sz w:val="18"/>
+                <w:szCs w:val="18"/>
+              </w:rPr>
               <w:t>RUN;</w:t>
             </w:r>
           </w:p>
@@ -9241,154 +8709,322 @@
             <w:tcW w:w="6726" w:type="dxa"/>
           </w:tcPr>
           <w:p>
-            <w:proofErr w:type="spellStart"/>
-            <w:r>
+            <w:pPr>
+              <w:rPr>
+                <w:sz w:val="18"/>
+                <w:szCs w:val="18"/>
+              </w:rPr>
+            </w:pPr>
+            <w:proofErr w:type="spellStart"/>
+            <w:r>
+              <w:rPr>
+                <w:sz w:val="18"/>
+                <w:szCs w:val="18"/>
+              </w:rPr>
               <w:t>datp</w:t>
             </w:r>
             <w:proofErr w:type="spellEnd"/>
             <w:r>
+              <w:rPr>
+                <w:sz w:val="18"/>
+                <w:szCs w:val="18"/>
+              </w:rPr>
               <w:t xml:space="preserve"> &lt;- </w:t>
             </w:r>
             <w:proofErr w:type="spellStart"/>
-            <w:proofErr w:type="gramStart"/>
-            <w:r>
+            <w:r>
+              <w:rPr>
+                <w:sz w:val="18"/>
+                <w:szCs w:val="18"/>
+              </w:rPr>
               <w:t>read.table</w:t>
             </w:r>
             <w:proofErr w:type="spellEnd"/>
-            <w:proofErr w:type="gramEnd"/>
-            <w:r>
+            <w:r>
+              <w:rPr>
+                <w:sz w:val="18"/>
+                <w:szCs w:val="18"/>
+              </w:rPr>
               <w:t>(header = TRUE, text = '</w:t>
             </w:r>
           </w:p>
           <w:p>
-            <w:r>
+            <w:pPr>
+              <w:rPr>
+                <w:sz w:val="18"/>
+                <w:szCs w:val="18"/>
+              </w:rPr>
+            </w:pPr>
+            <w:r>
+              <w:rPr>
+                <w:sz w:val="18"/>
+                <w:szCs w:val="18"/>
+              </w:rPr>
               <w:t xml:space="preserve">  WBEFORE WAFTER</w:t>
             </w:r>
           </w:p>
           <w:p>
-            <w:r>
+            <w:pPr>
+              <w:rPr>
+                <w:sz w:val="18"/>
+                <w:szCs w:val="18"/>
+              </w:rPr>
+            </w:pPr>
+            <w:r>
+              <w:rPr>
+                <w:sz w:val="18"/>
+                <w:szCs w:val="18"/>
+              </w:rPr>
               <w:t xml:space="preserve">  200 190</w:t>
             </w:r>
           </w:p>
           <w:p>
-            <w:r>
+            <w:pPr>
+              <w:rPr>
+                <w:sz w:val="18"/>
+                <w:szCs w:val="18"/>
+              </w:rPr>
+            </w:pPr>
+            <w:r>
+              <w:rPr>
+                <w:sz w:val="18"/>
+                <w:szCs w:val="18"/>
+              </w:rPr>
               <w:t xml:space="preserve">  175 154</w:t>
             </w:r>
           </w:p>
           <w:p>
-            <w:r>
+            <w:pPr>
+              <w:rPr>
+                <w:sz w:val="18"/>
+                <w:szCs w:val="18"/>
+              </w:rPr>
+            </w:pPr>
+            <w:r>
+              <w:rPr>
+                <w:sz w:val="18"/>
+                <w:szCs w:val="18"/>
+              </w:rPr>
               <w:t xml:space="preserve">  188 176</w:t>
             </w:r>
           </w:p>
           <w:p>
-            <w:r>
+            <w:pPr>
+              <w:rPr>
+                <w:sz w:val="18"/>
+                <w:szCs w:val="18"/>
+              </w:rPr>
+            </w:pPr>
+            <w:r>
+              <w:rPr>
+                <w:sz w:val="18"/>
+                <w:szCs w:val="18"/>
+              </w:rPr>
               <w:t xml:space="preserve">  198 193</w:t>
             </w:r>
           </w:p>
           <w:p>
-            <w:r>
+            <w:pPr>
+              <w:rPr>
+                <w:sz w:val="18"/>
+                <w:szCs w:val="18"/>
+              </w:rPr>
+            </w:pPr>
+            <w:r>
+              <w:rPr>
+                <w:sz w:val="18"/>
+                <w:szCs w:val="18"/>
+              </w:rPr>
               <w:t xml:space="preserve">  197 198</w:t>
             </w:r>
           </w:p>
           <w:p>
-            <w:r>
+            <w:pPr>
+              <w:rPr>
+                <w:sz w:val="18"/>
+                <w:szCs w:val="18"/>
+              </w:rPr>
+            </w:pPr>
+            <w:r>
+              <w:rPr>
+                <w:sz w:val="18"/>
+                <w:szCs w:val="18"/>
+              </w:rPr>
               <w:t xml:space="preserve">  310 240</w:t>
             </w:r>
           </w:p>
           <w:p>
-            <w:r>
+            <w:pPr>
+              <w:rPr>
+                <w:sz w:val="18"/>
+                <w:szCs w:val="18"/>
+              </w:rPr>
+            </w:pPr>
+            <w:r>
+              <w:rPr>
+                <w:sz w:val="18"/>
+                <w:szCs w:val="18"/>
+              </w:rPr>
               <w:t xml:space="preserve">  245 204</w:t>
             </w:r>
           </w:p>
           <w:p>
-            <w:r>
+            <w:pPr>
+              <w:rPr>
+                <w:sz w:val="18"/>
+                <w:szCs w:val="18"/>
+              </w:rPr>
+            </w:pPr>
+            <w:r>
+              <w:rPr>
+                <w:sz w:val="18"/>
+                <w:szCs w:val="18"/>
+              </w:rPr>
               <w:t xml:space="preserve">  202 178')</w:t>
             </w:r>
           </w:p>
-          <w:p/>
-          <w:p>
-            <w:proofErr w:type="spellStart"/>
-            <w:r>
-              <w:lastRenderedPageBreak/>
+          <w:p>
+            <w:pPr>
+              <w:rPr>
+                <w:sz w:val="18"/>
+                <w:szCs w:val="18"/>
+              </w:rPr>
+            </w:pPr>
+            <w:proofErr w:type="spellStart"/>
+            <w:r>
+              <w:rPr>
+                <w:sz w:val="18"/>
+                <w:szCs w:val="18"/>
+              </w:rPr>
               <w:t>datp$WLOSS</w:t>
             </w:r>
             <w:proofErr w:type="spellEnd"/>
             <w:r>
+              <w:rPr>
+                <w:sz w:val="18"/>
+                <w:szCs w:val="18"/>
+              </w:rPr>
               <w:t xml:space="preserve"> &lt;- </w:t>
             </w:r>
             <w:proofErr w:type="spellStart"/>
             <w:r>
+              <w:rPr>
+                <w:sz w:val="18"/>
+                <w:szCs w:val="18"/>
+              </w:rPr>
               <w:t>datp$WAFTER</w:t>
             </w:r>
             <w:proofErr w:type="spellEnd"/>
             <w:r>
+              <w:rPr>
+                <w:sz w:val="18"/>
+                <w:szCs w:val="18"/>
+              </w:rPr>
               <w:t xml:space="preserve"> - </w:t>
             </w:r>
             <w:proofErr w:type="spellStart"/>
             <w:r>
+              <w:rPr>
+                <w:sz w:val="18"/>
+                <w:szCs w:val="18"/>
+              </w:rPr>
               <w:t>datp$WBEFORE</w:t>
             </w:r>
             <w:proofErr w:type="spellEnd"/>
           </w:p>
-          <w:p/>
-          <w:p>
-            <w:r>
+          <w:p>
+            <w:pPr>
+              <w:rPr>
+                <w:sz w:val="18"/>
+                <w:szCs w:val="18"/>
+              </w:rPr>
+            </w:pPr>
+          </w:p>
+          <w:p>
+            <w:pPr>
+              <w:rPr>
+                <w:sz w:val="18"/>
+                <w:szCs w:val="18"/>
+              </w:rPr>
+            </w:pPr>
+            <w:r>
+              <w:rPr>
+                <w:sz w:val="18"/>
+                <w:szCs w:val="18"/>
+              </w:rPr>
               <w:t xml:space="preserve">res &lt;- </w:t>
             </w:r>
             <w:proofErr w:type="spellStart"/>
             <w:r>
-              <w:t>proc_</w:t>
-            </w:r>
-            <w:proofErr w:type="gramStart"/>
-            <w:r>
-              <w:t>means</w:t>
-            </w:r>
-            <w:proofErr w:type="spellEnd"/>
-            <w:r>
+              <w:rPr>
+                <w:sz w:val="18"/>
+                <w:szCs w:val="18"/>
+              </w:rPr>
+              <w:t>proc_means</w:t>
+            </w:r>
+            <w:proofErr w:type="spellEnd"/>
+            <w:r>
+              <w:rPr>
+                <w:sz w:val="18"/>
+                <w:szCs w:val="18"/>
+              </w:rPr>
               <w:t>(</w:t>
             </w:r>
             <w:proofErr w:type="spellStart"/>
-            <w:proofErr w:type="gramEnd"/>
-            <w:r>
+            <w:r>
+              <w:rPr>
+                <w:sz w:val="18"/>
+                <w:szCs w:val="18"/>
+              </w:rPr>
               <w:t>datp</w:t>
             </w:r>
             <w:proofErr w:type="spellEnd"/>
             <w:r>
+              <w:rPr>
+                <w:sz w:val="18"/>
+                <w:szCs w:val="18"/>
+              </w:rPr>
               <w:t>, var = WLOSS,</w:t>
             </w:r>
           </w:p>
           <w:p>
-            <w:r>
-              <w:t xml:space="preserve">                  stats = </w:t>
-            </w:r>
-            <w:proofErr w:type="gramStart"/>
-            <w:r>
-              <w:t>v(</w:t>
-            </w:r>
-            <w:proofErr w:type="gramEnd"/>
-            <w:r>
-              <w:t xml:space="preserve">n, mean, t, </w:t>
-            </w:r>
-            <w:proofErr w:type="spellStart"/>
-            <w:r>
+            <w:pPr>
+              <w:rPr>
+                <w:sz w:val="18"/>
+                <w:szCs w:val="18"/>
+              </w:rPr>
+            </w:pPr>
+            <w:r>
+              <w:rPr>
+                <w:sz w:val="18"/>
+                <w:szCs w:val="18"/>
+              </w:rPr>
+              <w:t xml:space="preserve">                  stats = v(n, mean, t, </w:t>
+            </w:r>
+            <w:proofErr w:type="spellStart"/>
+            <w:r>
+              <w:rPr>
+                <w:sz w:val="18"/>
+                <w:szCs w:val="18"/>
+              </w:rPr>
               <w:t>prt</w:t>
             </w:r>
             <w:proofErr w:type="spellEnd"/>
             <w:r>
+              <w:rPr>
+                <w:sz w:val="18"/>
+                <w:szCs w:val="18"/>
+              </w:rPr>
               <w:t>),</w:t>
             </w:r>
           </w:p>
           <w:p>
             <w:r>
-              <w:t xml:space="preserve">                  titles = </w:t>
-            </w:r>
-            <w:proofErr w:type="gramStart"/>
-            <w:r>
-              <w:t>c(</w:t>
-            </w:r>
-            <w:proofErr w:type="gramEnd"/>
-            <w:r>
-              <w:t>"Paired t-test example"))</w:t>
+              <w:rPr>
+                <w:sz w:val="18"/>
+                <w:szCs w:val="18"/>
+              </w:rPr>
+              <w:t xml:space="preserve">                  titles = c("Paired t-test example"))</w:t>
             </w:r>
           </w:p>
         </w:tc>
@@ -9401,7 +9037,6 @@
               <w:rPr>
                 <w:noProof/>
               </w:rPr>
-              <w:lastRenderedPageBreak/>
               <w:drawing>
                 <wp:inline distT="0" distB="0" distL="0" distR="0" wp14:anchorId="0104F4E1" wp14:editId="36331283">
                   <wp:extent cx="3629532" cy="933580"/>
@@ -9515,7 +9150,10 @@
       </w:r>
       <w:r>
         <w:lastRenderedPageBreak/>
-        <w:t>Procs-means-012</w:t>
+        <w:t>proc_means</w:t>
+      </w:r>
+      <w:r>
+        <w:t>-012</w:t>
       </w:r>
     </w:p>
     <w:tbl>
@@ -9570,15 +9208,7 @@
           </w:tcPr>
           <w:p>
             <w:r>
-              <w:t>proc means data=</w:t>
-            </w:r>
-            <w:proofErr w:type="gramStart"/>
-            <w:r>
-              <w:t>cake  n</w:t>
-            </w:r>
-            <w:proofErr w:type="gramEnd"/>
-            <w:r>
-              <w:t xml:space="preserve"> mean </w:t>
+              <w:t xml:space="preserve">proc means data=cake  n mean </w:t>
             </w:r>
             <w:proofErr w:type="spellStart"/>
             <w:r>
@@ -9591,15 +9221,7 @@
           </w:p>
           <w:p>
             <w:r>
-              <w:t xml:space="preserve">   </w:t>
-            </w:r>
-            <w:proofErr w:type="gramStart"/>
-            <w:r>
-              <w:t>var  Age</w:t>
-            </w:r>
-            <w:proofErr w:type="gramEnd"/>
-            <w:r>
-              <w:t xml:space="preserve"> </w:t>
+              <w:t xml:space="preserve">   var  Age </w:t>
             </w:r>
             <w:proofErr w:type="spellStart"/>
             <w:r>
@@ -9729,18 +9351,13 @@
             </w:r>
             <w:proofErr w:type="spellStart"/>
             <w:r>
-              <w:t>proc_</w:t>
-            </w:r>
-            <w:proofErr w:type="gramStart"/>
-            <w:r>
-              <w:t>means</w:t>
+              <w:t>proc_means</w:t>
             </w:r>
             <w:proofErr w:type="spellEnd"/>
             <w:r>
               <w:t>(</w:t>
             </w:r>
             <w:proofErr w:type="spellStart"/>
-            <w:proofErr w:type="gramEnd"/>
             <w:r>
               <w:t>datm</w:t>
             </w:r>
@@ -9767,15 +9384,7 @@
           </w:p>
           <w:p>
             <w:r>
-              <w:t xml:space="preserve">                        stats = </w:t>
-            </w:r>
-            <w:proofErr w:type="gramStart"/>
-            <w:r>
-              <w:t>v(</w:t>
-            </w:r>
-            <w:proofErr w:type="gramEnd"/>
-            <w:r>
-              <w:t xml:space="preserve">n, mean,  </w:t>
+              <w:t xml:space="preserve">                        stats = v(n, mean,  </w:t>
             </w:r>
             <w:proofErr w:type="spellStart"/>
             <w:r>
@@ -9916,7 +9525,10 @@
       </w:pPr>
       <w:r>
         <w:lastRenderedPageBreak/>
-        <w:t>Procs-means-013</w:t>
+        <w:t>proc_means</w:t>
+      </w:r>
+      <w:r>
+        <w:t>-013</w:t>
       </w:r>
     </w:p>
     <w:tbl>
@@ -9971,15 +9583,7 @@
           </w:tcPr>
           <w:p>
             <w:r>
-              <w:t>proc means data=</w:t>
-            </w:r>
-            <w:proofErr w:type="gramStart"/>
-            <w:r>
-              <w:t>cake  n</w:t>
-            </w:r>
-            <w:proofErr w:type="gramEnd"/>
-            <w:r>
-              <w:t xml:space="preserve"> mean skewness kurtosis </w:t>
+              <w:t xml:space="preserve">proc means data=cake  n mean skewness kurtosis </w:t>
             </w:r>
             <w:proofErr w:type="spellStart"/>
             <w:r>
@@ -9992,15 +9596,7 @@
           </w:p>
           <w:p>
             <w:r>
-              <w:t xml:space="preserve">   </w:t>
-            </w:r>
-            <w:proofErr w:type="gramStart"/>
-            <w:r>
-              <w:t>var  Age</w:t>
-            </w:r>
-            <w:proofErr w:type="gramEnd"/>
-            <w:r>
-              <w:t xml:space="preserve"> </w:t>
+              <w:t xml:space="preserve">   var  Age </w:t>
             </w:r>
             <w:proofErr w:type="spellStart"/>
             <w:r>
@@ -10132,18 +9728,13 @@
           <w:p>
             <w:proofErr w:type="spellStart"/>
             <w:r>
-              <w:t>proc_</w:t>
-            </w:r>
-            <w:proofErr w:type="gramStart"/>
-            <w:r>
-              <w:t>means</w:t>
+              <w:t>proc_means</w:t>
             </w:r>
             <w:proofErr w:type="spellEnd"/>
             <w:r>
               <w:t>(</w:t>
             </w:r>
             <w:proofErr w:type="spellStart"/>
-            <w:proofErr w:type="gramEnd"/>
             <w:r>
               <w:t>datm</w:t>
             </w:r>
@@ -10170,15 +9761,7 @@
           </w:p>
           <w:p>
             <w:r>
-              <w:t xml:space="preserve">                    stats = </w:t>
-            </w:r>
-            <w:proofErr w:type="gramStart"/>
-            <w:r>
-              <w:t>v(</w:t>
-            </w:r>
-            <w:proofErr w:type="gramEnd"/>
-            <w:r>
-              <w:t xml:space="preserve">n, mean,  skew, </w:t>
+              <w:t xml:space="preserve">                    stats = v(n, mean,  skew, </w:t>
             </w:r>
             <w:proofErr w:type="spellStart"/>
             <w:r>
@@ -10196,14 +9779,9 @@
           </w:p>
           <w:p>
             <w:r>
-              <w:t xml:space="preserve">                    options = </w:t>
-            </w:r>
-            <w:proofErr w:type="gramStart"/>
-            <w:r>
-              <w:t>c(</w:t>
-            </w:r>
-            <w:proofErr w:type="spellStart"/>
-            <w:proofErr w:type="gramEnd"/>
+              <w:t xml:space="preserve">                    options = c(</w:t>
+            </w:r>
+            <w:proofErr w:type="spellStart"/>
             <w:r>
               <w:t>maxdec</w:t>
             </w:r>
@@ -10464,113 +10042,37 @@
             </w:r>
             <w:proofErr w:type="spellEnd"/>
             <w:r>
-              <w:t xml:space="preserve"> 0545 </w:t>
-            </w:r>
-            <w:proofErr w:type="gramStart"/>
-            <w:r>
-              <w:t>1  94</w:t>
-            </w:r>
-            <w:proofErr w:type="gramEnd"/>
-            <w:r>
-              <w:t xml:space="preserve"> 91 87</w:t>
-            </w:r>
-          </w:p>
-          <w:p>
-            <w:r>
-              <w:t xml:space="preserve">Dubose    1252 </w:t>
-            </w:r>
-            <w:proofErr w:type="gramStart"/>
-            <w:r>
-              <w:t>2  51</w:t>
-            </w:r>
-            <w:proofErr w:type="gramEnd"/>
-            <w:r>
-              <w:t xml:space="preserve"> 65 91</w:t>
-            </w:r>
-          </w:p>
-          <w:p>
-            <w:proofErr w:type="spellStart"/>
-            <w:r>
-              <w:t>Engles</w:t>
-            </w:r>
-            <w:proofErr w:type="spellEnd"/>
-            <w:r>
-              <w:t xml:space="preserve">    1167 </w:t>
-            </w:r>
-            <w:proofErr w:type="gramStart"/>
-            <w:r>
-              <w:t>1  95</w:t>
-            </w:r>
-            <w:proofErr w:type="gramEnd"/>
-            <w:r>
-              <w:t xml:space="preserve"> 97 97</w:t>
-            </w:r>
-          </w:p>
-          <w:p>
-            <w:r>
-              <w:t xml:space="preserve">Grant     1230 </w:t>
-            </w:r>
-            <w:proofErr w:type="gramStart"/>
-            <w:r>
-              <w:t>2  63</w:t>
-            </w:r>
-            <w:proofErr w:type="gramEnd"/>
-            <w:r>
-              <w:t xml:space="preserve"> 75 80</w:t>
-            </w:r>
-          </w:p>
-          <w:p>
-            <w:proofErr w:type="spellStart"/>
-            <w:r>
-              <w:t>Krupski</w:t>
-            </w:r>
-            <w:proofErr w:type="spellEnd"/>
-            <w:r>
-              <w:t xml:space="preserve">   2527 </w:t>
-            </w:r>
-            <w:proofErr w:type="gramStart"/>
-            <w:r>
-              <w:t>2  80</w:t>
-            </w:r>
-            <w:proofErr w:type="gramEnd"/>
-            <w:r>
-              <w:t xml:space="preserve"> 76 71</w:t>
-            </w:r>
-          </w:p>
-          <w:p>
-            <w:proofErr w:type="spellStart"/>
-            <w:r>
-              <w:t>Lundsford</w:t>
-            </w:r>
-            <w:proofErr w:type="spellEnd"/>
-            <w:r>
-              <w:t xml:space="preserve"> 4860 </w:t>
-            </w:r>
-            <w:proofErr w:type="gramStart"/>
-            <w:r>
-              <w:t>1  92</w:t>
-            </w:r>
-            <w:proofErr w:type="gramEnd"/>
-            <w:r>
-              <w:t xml:space="preserve"> 40 86</w:t>
-            </w:r>
-          </w:p>
-          <w:p>
-            <w:proofErr w:type="spellStart"/>
-            <w:r>
-              <w:t>McBane</w:t>
-            </w:r>
-            <w:proofErr w:type="spellEnd"/>
-            <w:r>
-              <w:t xml:space="preserve">    0674 </w:t>
-            </w:r>
-            <w:proofErr w:type="gramStart"/>
-            <w:r>
-              <w:t>1  75</w:t>
-            </w:r>
-            <w:proofErr w:type="gramEnd"/>
-            <w:r>
-              <w:t xml:space="preserve"> 78 72</w:t>
+              <w:t xml:space="preserve"> 0545 1  94 91 87</w:t>
+            </w:r>
+          </w:p>
+          <w:p>
+            <w:r>
+              <w:t>Dubose    1252 2  51 65 91</w:t>
+            </w:r>
+          </w:p>
+          <w:p>
+            <w:r>
+              <w:t>Engles    1167 1  95 97 97</w:t>
+            </w:r>
+          </w:p>
+          <w:p>
+            <w:r>
+              <w:t>Grant     1230 2  63 75 80</w:t>
+            </w:r>
+          </w:p>
+          <w:p>
+            <w:r>
+              <w:t>Krupski   2527 2  80 76 71</w:t>
+            </w:r>
+          </w:p>
+          <w:p>
+            <w:r>
+              <w:t>Lundsford 4860 1  92 40 86</w:t>
+            </w:r>
+          </w:p>
+          <w:p>
+            <w:r>
+              <w:t>McBane    0674 1  75 78 72</w:t>
             </w:r>
           </w:p>
           <w:p>
@@ -10588,12 +10090,10 @@
               <w:t xml:space="preserve">score &lt;- </w:t>
             </w:r>
             <w:proofErr w:type="spellStart"/>
-            <w:proofErr w:type="gramStart"/>
             <w:r>
               <w:t>read.table</w:t>
             </w:r>
             <w:proofErr w:type="spellEnd"/>
-            <w:proofErr w:type="gramEnd"/>
             <w:r>
               <w:t>(header = TRUE,</w:t>
             </w:r>
@@ -10608,15 +10108,7 @@
             </w:r>
             <w:proofErr w:type="spellEnd"/>
             <w:r>
-              <w:t xml:space="preserve"> = </w:t>
-            </w:r>
-            <w:proofErr w:type="gramStart"/>
-            <w:r>
-              <w:t>c(</w:t>
-            </w:r>
-            <w:proofErr w:type="gramEnd"/>
-            <w:r>
-              <w:t xml:space="preserve">Student = "character", </w:t>
+              <w:t xml:space="preserve"> = c(Student = "character", </w:t>
             </w:r>
             <w:proofErr w:type="spellStart"/>
             <w:r>
@@ -10652,113 +10144,37 @@
             </w:r>
             <w:proofErr w:type="spellEnd"/>
             <w:r>
-              <w:t xml:space="preserve"> "0545" "1</w:t>
-            </w:r>
-            <w:proofErr w:type="gramStart"/>
-            <w:r>
-              <w:t>"  94</w:t>
-            </w:r>
-            <w:proofErr w:type="gramEnd"/>
-            <w:r>
-              <w:t xml:space="preserve"> 91 87</w:t>
-            </w:r>
-          </w:p>
-          <w:p>
-            <w:r>
-              <w:t>Dubose    "1252" "2</w:t>
-            </w:r>
-            <w:proofErr w:type="gramStart"/>
-            <w:r>
-              <w:t>"  51</w:t>
-            </w:r>
-            <w:proofErr w:type="gramEnd"/>
-            <w:r>
-              <w:t xml:space="preserve"> 65 91</w:t>
-            </w:r>
-          </w:p>
-          <w:p>
-            <w:proofErr w:type="spellStart"/>
-            <w:r>
-              <w:t>Engles</w:t>
-            </w:r>
-            <w:proofErr w:type="spellEnd"/>
-            <w:r>
-              <w:t xml:space="preserve">    "1167" "1</w:t>
-            </w:r>
-            <w:proofErr w:type="gramStart"/>
-            <w:r>
-              <w:t>"  95</w:t>
-            </w:r>
-            <w:proofErr w:type="gramEnd"/>
-            <w:r>
-              <w:t xml:space="preserve"> 97 97</w:t>
-            </w:r>
-          </w:p>
-          <w:p>
-            <w:r>
-              <w:t>Grant     "1230" "2</w:t>
-            </w:r>
-            <w:proofErr w:type="gramStart"/>
-            <w:r>
-              <w:t>"  63</w:t>
-            </w:r>
-            <w:proofErr w:type="gramEnd"/>
-            <w:r>
-              <w:t xml:space="preserve"> 75 80</w:t>
-            </w:r>
-          </w:p>
-          <w:p>
-            <w:proofErr w:type="spellStart"/>
-            <w:r>
-              <w:t>Krupski</w:t>
-            </w:r>
-            <w:proofErr w:type="spellEnd"/>
-            <w:r>
-              <w:t xml:space="preserve">   "2527" "2</w:t>
-            </w:r>
-            <w:proofErr w:type="gramStart"/>
-            <w:r>
-              <w:t>"  80</w:t>
-            </w:r>
-            <w:proofErr w:type="gramEnd"/>
-            <w:r>
-              <w:t xml:space="preserve"> 76 71</w:t>
-            </w:r>
-          </w:p>
-          <w:p>
-            <w:proofErr w:type="spellStart"/>
-            <w:r>
-              <w:t>Lundsford</w:t>
-            </w:r>
-            <w:proofErr w:type="spellEnd"/>
-            <w:r>
-              <w:t xml:space="preserve"> "4860" "1</w:t>
-            </w:r>
-            <w:proofErr w:type="gramStart"/>
-            <w:r>
-              <w:t>"  92</w:t>
-            </w:r>
-            <w:proofErr w:type="gramEnd"/>
-            <w:r>
-              <w:t xml:space="preserve"> 40 86</w:t>
-            </w:r>
-          </w:p>
-          <w:p>
-            <w:proofErr w:type="spellStart"/>
-            <w:r>
-              <w:t>McBane</w:t>
-            </w:r>
-            <w:proofErr w:type="spellEnd"/>
-            <w:r>
-              <w:t xml:space="preserve">    "0674" "1</w:t>
-            </w:r>
-            <w:proofErr w:type="gramStart"/>
-            <w:r>
-              <w:t>"  75</w:t>
-            </w:r>
-            <w:proofErr w:type="gramEnd"/>
-            <w:r>
-              <w:t xml:space="preserve"> 78 72</w:t>
+              <w:t xml:space="preserve"> "0545" "1"  94 91 87</w:t>
+            </w:r>
+          </w:p>
+          <w:p>
+            <w:r>
+              <w:t>Dubose    "1252" "2"  51 65 91</w:t>
+            </w:r>
+          </w:p>
+          <w:p>
+            <w:r>
+              <w:t>Engles    "1167" "1"  95 97 97</w:t>
+            </w:r>
+          </w:p>
+          <w:p>
+            <w:r>
+              <w:t>Grant     "1230" "2"  63 75 80</w:t>
+            </w:r>
+          </w:p>
+          <w:p>
+            <w:r>
+              <w:t>Krupski   "2527" "2"  80 76 71</w:t>
+            </w:r>
+          </w:p>
+          <w:p>
+            <w:r>
+              <w:t>Lundsford "4860" "1"  92 40 86</w:t>
+            </w:r>
+          </w:p>
+          <w:p>
+            <w:r>
+              <w:t>McBane    "0674" "1"  75 78 72</w:t>
             </w:r>
           </w:p>
           <w:p>
@@ -10796,7 +10212,10 @@
       </w:pPr>
       <w:r>
         <w:lastRenderedPageBreak/>
-        <w:t>Procs-transpose-001</w:t>
+        <w:t>proc_transpose</w:t>
+      </w:r>
+      <w:r>
+        <w:t>-001</w:t>
       </w:r>
     </w:p>
     <w:tbl>
@@ -10984,19 +10403,11 @@
             </w:r>
             <w:proofErr w:type="spellStart"/>
             <w:r>
-              <w:t>proc_</w:t>
-            </w:r>
-            <w:proofErr w:type="gramStart"/>
-            <w:r>
-              <w:t>transpose</w:t>
-            </w:r>
-            <w:proofErr w:type="spellEnd"/>
-            <w:r>
-              <w:t>(</w:t>
-            </w:r>
-            <w:proofErr w:type="gramEnd"/>
-            <w:r>
-              <w:t>score, var = c("Test1", "Test2", "Final"),</w:t>
+              <w:t>proc_transpose</w:t>
+            </w:r>
+            <w:proofErr w:type="spellEnd"/>
+            <w:r>
+              <w:t>(score, var = c("Test1", "Test2", "Final"),</w:t>
             </w:r>
           </w:p>
           <w:p>
@@ -11008,19 +10419,11 @@
           <w:p>
             <w:proofErr w:type="spellStart"/>
             <w:r>
-              <w:t>proc_</w:t>
-            </w:r>
-            <w:proofErr w:type="gramStart"/>
-            <w:r>
-              <w:t>print</w:t>
-            </w:r>
-            <w:proofErr w:type="spellEnd"/>
-            <w:r>
-              <w:t>(</w:t>
-            </w:r>
-            <w:proofErr w:type="gramEnd"/>
-            <w:r>
-              <w:t>res, titles = "Student Test Scores in Variables")</w:t>
+              <w:t>proc_print</w:t>
+            </w:r>
+            <w:proofErr w:type="spellEnd"/>
+            <w:r>
+              <w:t>(res, titles = "Student Test Scores in Variables")</w:t>
             </w:r>
           </w:p>
         </w:tc>
@@ -11164,7 +10567,10 @@
       </w:pPr>
       <w:r>
         <w:lastRenderedPageBreak/>
-        <w:t>Procs-transpose-002</w:t>
+        <w:t>proc_transpose</w:t>
+      </w:r>
+      <w:r>
+        <w:t>-002</w:t>
       </w:r>
     </w:p>
     <w:tbl>
@@ -11356,19 +10762,11 @@
             </w:r>
             <w:proofErr w:type="spellStart"/>
             <w:r>
-              <w:t>proc_</w:t>
-            </w:r>
-            <w:proofErr w:type="gramStart"/>
-            <w:r>
-              <w:t>transpose</w:t>
-            </w:r>
-            <w:proofErr w:type="spellEnd"/>
-            <w:r>
-              <w:t>(</w:t>
-            </w:r>
-            <w:proofErr w:type="gramEnd"/>
-            <w:r>
-              <w:t>score, var = c("Test1", "Test2", "Final"),</w:t>
+              <w:t>proc_transpose</w:t>
+            </w:r>
+            <w:proofErr w:type="spellEnd"/>
+            <w:r>
+              <w:t>(score, var = c("Test1", "Test2", "Final"),</w:t>
             </w:r>
           </w:p>
           <w:p>
@@ -11380,19 +10778,11 @@
           <w:p>
             <w:proofErr w:type="spellStart"/>
             <w:r>
-              <w:t>proc_</w:t>
-            </w:r>
-            <w:proofErr w:type="gramStart"/>
-            <w:r>
-              <w:t>print</w:t>
-            </w:r>
-            <w:proofErr w:type="spellEnd"/>
-            <w:r>
-              <w:t>(</w:t>
-            </w:r>
-            <w:proofErr w:type="gramEnd"/>
-            <w:r>
-              <w:t>res, titles = "Student Test Scores in Variables")</w:t>
+              <w:t>proc_print</w:t>
+            </w:r>
+            <w:proofErr w:type="spellEnd"/>
+            <w:r>
+              <w:t>(res, titles = "Student Test Scores in Variables")</w:t>
             </w:r>
           </w:p>
         </w:tc>
@@ -11533,7 +10923,10 @@
       </w:pPr>
       <w:r>
         <w:lastRenderedPageBreak/>
-        <w:t>Procs-transpose-003</w:t>
+        <w:t>proc_transpose</w:t>
+      </w:r>
+      <w:r>
+        <w:t>-003</w:t>
       </w:r>
     </w:p>
     <w:tbl>
@@ -11764,19 +11157,11 @@
             </w:r>
             <w:proofErr w:type="spellStart"/>
             <w:r>
-              <w:t>proc_</w:t>
-            </w:r>
-            <w:proofErr w:type="gramStart"/>
-            <w:r>
-              <w:t>transpose</w:t>
-            </w:r>
-            <w:proofErr w:type="spellEnd"/>
-            <w:r>
-              <w:t>(</w:t>
-            </w:r>
-            <w:proofErr w:type="gramEnd"/>
-            <w:r>
-              <w:t>score, var = c("Test1", "Test2", "Final"),</w:t>
+              <w:t>proc_transpose</w:t>
+            </w:r>
+            <w:proofErr w:type="spellEnd"/>
+            <w:r>
+              <w:t>(score, var = c("Test1", "Test2", "Final"),</w:t>
             </w:r>
           </w:p>
           <w:p>
@@ -11788,19 +11173,11 @@
           <w:p>
             <w:proofErr w:type="spellStart"/>
             <w:r>
-              <w:t>proc_</w:t>
-            </w:r>
-            <w:proofErr w:type="gramStart"/>
-            <w:r>
-              <w:t>print</w:t>
-            </w:r>
-            <w:proofErr w:type="spellEnd"/>
-            <w:r>
-              <w:t>(</w:t>
-            </w:r>
-            <w:proofErr w:type="gramEnd"/>
-            <w:r>
-              <w:t>res, titles = "Student Test Scores in Variables")</w:t>
+              <w:t>proc_print</w:t>
+            </w:r>
+            <w:proofErr w:type="spellEnd"/>
+            <w:r>
+              <w:t>(res, titles = "Student Test Scores in Variables")</w:t>
             </w:r>
           </w:p>
         </w:tc>
@@ -11941,7 +11318,10 @@
       </w:pPr>
       <w:r>
         <w:lastRenderedPageBreak/>
-        <w:t>Procs-transpose-004</w:t>
+        <w:t>proc_transpose</w:t>
+      </w:r>
+      <w:r>
+        <w:t>-004</w:t>
       </w:r>
     </w:p>
     <w:tbl>
@@ -12040,13 +11420,8 @@
             </w:r>
             <w:r>
               <w:br/>
-              <w:t>data score2 (keep = Group _STAT_ Test1 Test2 Final</w:t>
-            </w:r>
-            <w:proofErr w:type="gramStart"/>
-            <w:r>
-              <w:t>) ;</w:t>
-            </w:r>
-            <w:proofErr w:type="gramEnd"/>
+              <w:t>data score2 (keep = Group _STAT_ Test1 Test2 Final) ;</w:t>
+            </w:r>
             <w:r>
               <w:br/>
               <w:t>set stats (drop =_TYPE_ _FREQ_);</w:t>
@@ -12168,19 +11543,11 @@
             </w:r>
             <w:proofErr w:type="spellStart"/>
             <w:r>
-              <w:t>proc_</w:t>
-            </w:r>
-            <w:proofErr w:type="gramStart"/>
-            <w:r>
-              <w:t>means</w:t>
-            </w:r>
-            <w:proofErr w:type="spellEnd"/>
-            <w:r>
-              <w:t>(</w:t>
-            </w:r>
-            <w:proofErr w:type="gramEnd"/>
-            <w:r>
-              <w:t>score, options = v(</w:t>
+              <w:t>proc_means</w:t>
+            </w:r>
+            <w:proofErr w:type="spellEnd"/>
+            <w:r>
+              <w:t>(score, options = v(</w:t>
             </w:r>
             <w:proofErr w:type="spellStart"/>
             <w:r>
@@ -12206,12 +11573,10 @@
               <w:t xml:space="preserve">res1 &lt;- </w:t>
             </w:r>
             <w:proofErr w:type="spellStart"/>
-            <w:proofErr w:type="gramStart"/>
             <w:r>
               <w:t>data.frame</w:t>
             </w:r>
             <w:proofErr w:type="spellEnd"/>
-            <w:proofErr w:type="gramEnd"/>
             <w:r>
               <w:t>(Group = "Group1", stats)</w:t>
             </w:r>
@@ -12223,19 +11588,11 @@
             </w:r>
             <w:proofErr w:type="spellStart"/>
             <w:r>
-              <w:t>proc_</w:t>
-            </w:r>
-            <w:proofErr w:type="gramStart"/>
-            <w:r>
-              <w:t>transpose</w:t>
-            </w:r>
-            <w:proofErr w:type="spellEnd"/>
-            <w:r>
-              <w:t>(</w:t>
-            </w:r>
-            <w:proofErr w:type="gramEnd"/>
-            <w:r>
-              <w:t>res1, copy = "Group",</w:t>
+              <w:t>proc_transpose</w:t>
+            </w:r>
+            <w:proofErr w:type="spellEnd"/>
+            <w:r>
+              <w:t>(res1, copy = "Group",</w:t>
             </w:r>
           </w:p>
           <w:p>
@@ -12246,19 +11603,11 @@
           <w:p>
             <w:proofErr w:type="spellStart"/>
             <w:r>
-              <w:t>proc_</w:t>
-            </w:r>
-            <w:proofErr w:type="gramStart"/>
-            <w:r>
-              <w:t>print</w:t>
-            </w:r>
-            <w:proofErr w:type="spellEnd"/>
-            <w:r>
-              <w:t>(</w:t>
-            </w:r>
-            <w:proofErr w:type="gramEnd"/>
-            <w:r>
-              <w:t>res2, titles = "Student Test Scores in Variables")</w:t>
+              <w:t>proc_print</w:t>
+            </w:r>
+            <w:proofErr w:type="spellEnd"/>
+            <w:r>
+              <w:t>(res2, titles = "Student Test Scores in Variables")</w:t>
             </w:r>
           </w:p>
         </w:tc>
@@ -12375,195 +11724,18 @@
               <w:t>Pass</w:t>
             </w:r>
             <w:r>
-              <w:t>.  Differences that SAS proc mean puts stats in rows anyway, as doesn’t need to be transformed.  Also, data step does not reorder columns.  Procs package tries to improve on both of these issues.</w:t>
+              <w:t>.  Differences that SAS proc mean</w:t>
+            </w:r>
+            <w:r>
+              <w:t>s</w:t>
+            </w:r>
+            <w:r>
+              <w:t xml:space="preserve"> puts stats in rows anyway, as doesn’t need to be transformed.  Also, data step does not reorder columns.  Procs package tries to improve on both of these issues.</w:t>
             </w:r>
           </w:p>
         </w:tc>
       </w:tr>
     </w:tbl>
-    <w:p/>
-    <w:p/>
-    <w:p>
-      <w:pPr>
-        <w:rPr>
-          <w:rFonts w:asciiTheme="majorHAnsi" w:eastAsiaTheme="majorEastAsia" w:hAnsiTheme="majorHAnsi" w:cstheme="majorBidi"/>
-          <w:color w:val="2F5496" w:themeColor="accent1" w:themeShade="BF"/>
-          <w:sz w:val="26"/>
-          <w:szCs w:val="26"/>
-        </w:rPr>
-      </w:pPr>
-      <w:r>
-        <w:lastRenderedPageBreak/>
-        <w:br w:type="page"/>
-      </w:r>
-    </w:p>
-    <w:p>
-      <w:pPr>
-        <w:pStyle w:val="Heading2"/>
-      </w:pPr>
-      <w:r>
-        <w:lastRenderedPageBreak/>
-        <w:t>Procs-print-001</w:t>
-      </w:r>
-    </w:p>
-    <w:tbl>
-      <w:tblPr>
-        <w:tblStyle w:val="TableGrid"/>
-        <w:tblW w:w="0" w:type="auto"/>
-        <w:tblLook w:val="04A0" w:firstRow="1" w:lastRow="0" w:firstColumn="1" w:lastColumn="0" w:noHBand="0" w:noVBand="1"/>
-      </w:tblPr>
-      <w:tblGrid>
-        <w:gridCol w:w="6726"/>
-        <w:gridCol w:w="6224"/>
-      </w:tblGrid>
-      <w:tr>
-        <w:tc>
-          <w:tcPr>
-            <w:tcW w:w="6726" w:type="dxa"/>
-          </w:tcPr>
-          <w:p>
-            <w:pPr>
-              <w:rPr>
-                <w:b/>
-                <w:bCs/>
-              </w:rPr>
-            </w:pPr>
-            <w:r>
-              <w:rPr>
-                <w:b/>
-                <w:bCs/>
-              </w:rPr>
-              <w:t>SAS Code and Output</w:t>
-            </w:r>
-          </w:p>
-        </w:tc>
-        <w:tc>
-          <w:tcPr>
-            <w:tcW w:w="6224" w:type="dxa"/>
-          </w:tcPr>
-          <w:p>
-            <w:pPr>
-              <w:rPr>
-                <w:b/>
-                <w:bCs/>
-              </w:rPr>
-            </w:pPr>
-          </w:p>
-        </w:tc>
-      </w:tr>
-      <w:tr>
-        <w:tc>
-          <w:tcPr>
-            <w:tcW w:w="6726" w:type="dxa"/>
-          </w:tcPr>
-          <w:p/>
-          <w:p/>
-        </w:tc>
-        <w:tc>
-          <w:tcPr>
-            <w:tcW w:w="6224" w:type="dxa"/>
-          </w:tcPr>
-          <w:p/>
-        </w:tc>
-      </w:tr>
-      <w:tr>
-        <w:tc>
-          <w:tcPr>
-            <w:tcW w:w="6726" w:type="dxa"/>
-          </w:tcPr>
-          <w:p>
-            <w:pPr>
-              <w:rPr>
-                <w:b/>
-                <w:bCs/>
-              </w:rPr>
-            </w:pPr>
-            <w:r>
-              <w:rPr>
-                <w:b/>
-                <w:bCs/>
-              </w:rPr>
-              <w:t>R Code and Output</w:t>
-            </w:r>
-          </w:p>
-        </w:tc>
-        <w:tc>
-          <w:tcPr>
-            <w:tcW w:w="6224" w:type="dxa"/>
-          </w:tcPr>
-          <w:p/>
-        </w:tc>
-      </w:tr>
-      <w:tr>
-        <w:tc>
-          <w:tcPr>
-            <w:tcW w:w="6726" w:type="dxa"/>
-          </w:tcPr>
-          <w:p/>
-          <w:p/>
-        </w:tc>
-        <w:tc>
-          <w:tcPr>
-            <w:tcW w:w="6224" w:type="dxa"/>
-          </w:tcPr>
-          <w:p/>
-        </w:tc>
-      </w:tr>
-      <w:tr>
-        <w:tc>
-          <w:tcPr>
-            <w:tcW w:w="6726" w:type="dxa"/>
-          </w:tcPr>
-          <w:p>
-            <w:pPr>
-              <w:rPr>
-                <w:b/>
-                <w:bCs/>
-              </w:rPr>
-            </w:pPr>
-            <w:r>
-              <w:rPr>
-                <w:b/>
-                <w:bCs/>
-              </w:rPr>
-              <w:t>Comparison</w:t>
-            </w:r>
-          </w:p>
-        </w:tc>
-        <w:tc>
-          <w:tcPr>
-            <w:tcW w:w="6224" w:type="dxa"/>
-          </w:tcPr>
-          <w:p>
-            <w:pPr>
-              <w:rPr>
-                <w:b/>
-                <w:bCs/>
-              </w:rPr>
-            </w:pPr>
-          </w:p>
-        </w:tc>
-      </w:tr>
-      <w:tr>
-        <w:tc>
-          <w:tcPr>
-            <w:tcW w:w="6726" w:type="dxa"/>
-          </w:tcPr>
-          <w:p>
-            <w:r>
-              <w:t>Pass</w:t>
-            </w:r>
-          </w:p>
-        </w:tc>
-        <w:tc>
-          <w:tcPr>
-            <w:tcW w:w="6224" w:type="dxa"/>
-          </w:tcPr>
-          <w:p/>
-        </w:tc>
-      </w:tr>
-    </w:tbl>
-    <w:p/>
     <w:p/>
     <w:p/>
     <w:sectPr>

</xml_diff>

<commit_message>
Fixes and Validation #133
</commit_message>
<xml_diff>
--- a/Procs_Validation.docx
+++ b/Procs_Validation.docx
@@ -210,7 +210,7 @@
         <w:t>.0.</w:t>
       </w:r>
       <w:r>
-        <w:t>3</w:t>
+        <w:t>4</w:t>
       </w:r>
     </w:p>
     <w:p>
@@ -283,13 +283,16 @@
         <w:t xml:space="preserve"> </w:t>
       </w:r>
       <w:r>
-        <w:t>9</w:t>
+        <w:t>12</w:t>
       </w:r>
       <w:r>
         <w:t>/</w:t>
       </w:r>
       <w:r>
-        <w:t>4</w:t>
+        <w:t>1</w:t>
+      </w:r>
+      <w:r>
+        <w:t>7</w:t>
       </w:r>
       <w:r>
         <w:t>/2023</w:t>
@@ -961,6 +964,54 @@
           <w:p>
             <w:r>
               <w:t>1.0.3</w:t>
+            </w:r>
+          </w:p>
+        </w:tc>
+      </w:tr>
+      <w:tr>
+        <w:tc>
+          <w:tcPr>
+            <w:tcW w:w="1525" w:type="dxa"/>
+          </w:tcPr>
+          <w:p>
+            <w:r>
+              <w:t>2023/12/17</w:t>
+            </w:r>
+          </w:p>
+        </w:tc>
+        <w:tc>
+          <w:tcPr>
+            <w:tcW w:w="9360" w:type="dxa"/>
+          </w:tcPr>
+          <w:p>
+            <w:r>
+              <w:t xml:space="preserve">Add validation for </w:t>
+            </w:r>
+            <w:proofErr w:type="spellStart"/>
+            <w:r>
+              <w:t>proc_</w:t>
+            </w:r>
+            <w:proofErr w:type="gramStart"/>
+            <w:r>
+              <w:t>ttest</w:t>
+            </w:r>
+            <w:proofErr w:type="spellEnd"/>
+            <w:r>
+              <w:t>(</w:t>
+            </w:r>
+            <w:proofErr w:type="gramEnd"/>
+            <w:r>
+              <w:t>).</w:t>
+            </w:r>
+          </w:p>
+        </w:tc>
+        <w:tc>
+          <w:tcPr>
+            <w:tcW w:w="2065" w:type="dxa"/>
+          </w:tcPr>
+          <w:p>
+            <w:r>
+              <w:t>1.0.4</w:t>
             </w:r>
           </w:p>
         </w:tc>
@@ -10700,15 +10751,7 @@
             </w:r>
             <w:proofErr w:type="spellEnd"/>
             <w:r>
-              <w:t xml:space="preserve">, </w:t>
-            </w:r>
-            <w:proofErr w:type="spellStart"/>
-            <w:r>
-              <w:t>TasteScore</w:t>
-            </w:r>
-            <w:proofErr w:type="spellEnd"/>
-            <w:r>
-              <w:t>, Layers),</w:t>
+              <w:t>, TasteScore, Layers),</w:t>
             </w:r>
           </w:p>
           <w:p>
@@ -15378,6 +15421,4792 @@
             </w:r>
             <w:r>
               <w:t xml:space="preserve"> puts stats in rows anyway, as doesn’t need to be transformed.  Also, data step does not reorder columns.  Procs package tries to improve on both of these issues.</w:t>
+            </w:r>
+          </w:p>
+        </w:tc>
+      </w:tr>
+    </w:tbl>
+    <w:p/>
+    <w:p>
+      <w:r>
+        <w:br w:type="page"/>
+      </w:r>
+    </w:p>
+    <w:p>
+      <w:pPr>
+        <w:pStyle w:val="Heading2"/>
+      </w:pPr>
+      <w:r>
+        <w:lastRenderedPageBreak/>
+        <w:t>T-Test</w:t>
+      </w:r>
+      <w:r>
+        <w:t xml:space="preserve"> Data</w:t>
+      </w:r>
+    </w:p>
+    <w:tbl>
+      <w:tblPr>
+        <w:tblStyle w:val="TableGrid"/>
+        <w:tblW w:w="0" w:type="auto"/>
+        <w:tblLook w:val="04A0" w:firstRow="1" w:lastRow="0" w:firstColumn="1" w:lastColumn="0" w:noHBand="0" w:noVBand="1"/>
+      </w:tblPr>
+      <w:tblGrid>
+        <w:gridCol w:w="6475"/>
+        <w:gridCol w:w="6475"/>
+      </w:tblGrid>
+      <w:tr>
+        <w:tc>
+          <w:tcPr>
+            <w:tcW w:w="6475" w:type="dxa"/>
+          </w:tcPr>
+          <w:p>
+            <w:pPr>
+              <w:rPr>
+                <w:b/>
+                <w:bCs/>
+              </w:rPr>
+            </w:pPr>
+            <w:r>
+              <w:rPr>
+                <w:b/>
+                <w:bCs/>
+              </w:rPr>
+              <w:t>SAS</w:t>
+            </w:r>
+          </w:p>
+        </w:tc>
+        <w:tc>
+          <w:tcPr>
+            <w:tcW w:w="6475" w:type="dxa"/>
+          </w:tcPr>
+          <w:p>
+            <w:pPr>
+              <w:rPr>
+                <w:b/>
+                <w:bCs/>
+              </w:rPr>
+            </w:pPr>
+            <w:r>
+              <w:rPr>
+                <w:b/>
+                <w:bCs/>
+              </w:rPr>
+              <w:t>R</w:t>
+            </w:r>
+          </w:p>
+        </w:tc>
+      </w:tr>
+      <w:tr>
+        <w:tc>
+          <w:tcPr>
+            <w:tcW w:w="6475" w:type="dxa"/>
+          </w:tcPr>
+          <w:p>
+            <w:pPr>
+              <w:pStyle w:val="HTMLPreformatted"/>
+              <w:shd w:val="clear" w:color="auto" w:fill="FFFFFF"/>
+              <w:rPr>
+                <w:rFonts w:ascii="Consolas" w:hAnsi="Consolas"/>
+                <w:color w:val="020202"/>
+                <w:sz w:val="24"/>
+                <w:szCs w:val="24"/>
+              </w:rPr>
+            </w:pPr>
+            <w:r>
+              <w:rPr>
+                <w:rFonts w:ascii="Consolas" w:hAnsi="Consolas"/>
+                <w:color w:val="020202"/>
+                <w:sz w:val="24"/>
+                <w:szCs w:val="24"/>
+              </w:rPr>
+              <w:t xml:space="preserve">data </w:t>
+            </w:r>
+            <w:proofErr w:type="spellStart"/>
+            <w:r>
+              <w:rPr>
+                <w:rFonts w:ascii="Consolas" w:hAnsi="Consolas"/>
+                <w:color w:val="020202"/>
+                <w:sz w:val="24"/>
+                <w:szCs w:val="24"/>
+              </w:rPr>
+              <w:t>cls</w:t>
+            </w:r>
+            <w:proofErr w:type="spellEnd"/>
+            <w:r>
+              <w:rPr>
+                <w:rFonts w:ascii="Consolas" w:hAnsi="Consolas"/>
+                <w:color w:val="020202"/>
+                <w:sz w:val="24"/>
+                <w:szCs w:val="24"/>
+              </w:rPr>
+              <w:t>;</w:t>
+            </w:r>
+            <w:r>
+              <w:rPr>
+                <w:rFonts w:ascii="Consolas" w:hAnsi="Consolas"/>
+                <w:color w:val="020202"/>
+                <w:sz w:val="24"/>
+                <w:szCs w:val="24"/>
+              </w:rPr>
+              <w:br/>
+              <w:t xml:space="preserve">set </w:t>
+            </w:r>
+            <w:proofErr w:type="spellStart"/>
+            <w:r>
+              <w:rPr>
+                <w:rFonts w:ascii="Consolas" w:hAnsi="Consolas"/>
+                <w:color w:val="020202"/>
+                <w:sz w:val="24"/>
+                <w:szCs w:val="24"/>
+              </w:rPr>
+              <w:t>sashelp.class</w:t>
+            </w:r>
+            <w:proofErr w:type="spellEnd"/>
+            <w:r>
+              <w:rPr>
+                <w:rFonts w:ascii="Consolas" w:hAnsi="Consolas"/>
+                <w:color w:val="020202"/>
+                <w:sz w:val="24"/>
+                <w:szCs w:val="24"/>
+              </w:rPr>
+              <w:t>;</w:t>
+            </w:r>
+            <w:r>
+              <w:rPr>
+                <w:rFonts w:ascii="Consolas" w:hAnsi="Consolas"/>
+                <w:color w:val="020202"/>
+                <w:sz w:val="24"/>
+                <w:szCs w:val="24"/>
+              </w:rPr>
+              <w:br/>
+              <w:t>if _n_ &lt; 10 then do;</w:t>
+            </w:r>
+            <w:r>
+              <w:rPr>
+                <w:rFonts w:ascii="Consolas" w:hAnsi="Consolas"/>
+                <w:color w:val="020202"/>
+                <w:sz w:val="24"/>
+                <w:szCs w:val="24"/>
+              </w:rPr>
+              <w:br/>
+              <w:t>region = 'A';</w:t>
+            </w:r>
+            <w:r>
+              <w:rPr>
+                <w:rFonts w:ascii="Consolas" w:hAnsi="Consolas"/>
+                <w:color w:val="020202"/>
+                <w:sz w:val="24"/>
+                <w:szCs w:val="24"/>
+              </w:rPr>
+              <w:br/>
+              <w:t>end;</w:t>
+            </w:r>
+            <w:r>
+              <w:rPr>
+                <w:rFonts w:ascii="Consolas" w:hAnsi="Consolas"/>
+                <w:color w:val="020202"/>
+                <w:sz w:val="24"/>
+                <w:szCs w:val="24"/>
+              </w:rPr>
+              <w:br/>
+              <w:t>else do;</w:t>
+            </w:r>
+            <w:r>
+              <w:rPr>
+                <w:rFonts w:ascii="Consolas" w:hAnsi="Consolas"/>
+                <w:color w:val="020202"/>
+                <w:sz w:val="24"/>
+                <w:szCs w:val="24"/>
+              </w:rPr>
+              <w:br/>
+              <w:t>region = 'B';</w:t>
+            </w:r>
+            <w:r>
+              <w:rPr>
+                <w:rFonts w:ascii="Consolas" w:hAnsi="Consolas"/>
+                <w:color w:val="020202"/>
+                <w:sz w:val="24"/>
+                <w:szCs w:val="24"/>
+              </w:rPr>
+              <w:br/>
+              <w:t>end;</w:t>
+            </w:r>
+            <w:r>
+              <w:rPr>
+                <w:rFonts w:ascii="Consolas" w:hAnsi="Consolas"/>
+                <w:color w:val="020202"/>
+                <w:sz w:val="24"/>
+                <w:szCs w:val="24"/>
+              </w:rPr>
+              <w:br/>
+            </w:r>
+            <w:r>
+              <w:rPr>
+                <w:rFonts w:ascii="Consolas" w:hAnsi="Consolas"/>
+                <w:color w:val="020202"/>
+                <w:sz w:val="24"/>
+                <w:szCs w:val="24"/>
+              </w:rPr>
+              <w:br/>
+              <w:t>run;</w:t>
+            </w:r>
+          </w:p>
+          <w:p/>
+        </w:tc>
+        <w:tc>
+          <w:tcPr>
+            <w:tcW w:w="6475" w:type="dxa"/>
+          </w:tcPr>
+          <w:p>
+            <w:pPr>
+              <w:spacing w:after="0" w:line="240" w:lineRule="auto"/>
+            </w:pPr>
+            <w:proofErr w:type="spellStart"/>
+            <w:r>
+              <w:t>cls</w:t>
+            </w:r>
+            <w:proofErr w:type="spellEnd"/>
+            <w:r>
+              <w:t xml:space="preserve"> &lt;- </w:t>
+            </w:r>
+            <w:proofErr w:type="spellStart"/>
+            <w:proofErr w:type="gramStart"/>
+            <w:r>
+              <w:t>read.table</w:t>
+            </w:r>
+            <w:proofErr w:type="spellEnd"/>
+            <w:proofErr w:type="gramEnd"/>
+            <w:r>
+              <w:t>(header = TRUE, text = '</w:t>
+            </w:r>
+          </w:p>
+          <w:p>
+            <w:pPr>
+              <w:spacing w:after="0" w:line="240" w:lineRule="auto"/>
+            </w:pPr>
+            <w:r>
+              <w:t>Name Sex Age Height Weight    region</w:t>
+            </w:r>
+          </w:p>
+          <w:p>
+            <w:pPr>
+              <w:spacing w:after="0" w:line="240" w:lineRule="auto"/>
+            </w:pPr>
+            <w:r>
+              <w:t xml:space="preserve">Alfred   </w:t>
+            </w:r>
+            <w:proofErr w:type="gramStart"/>
+            <w:r>
+              <w:t>M  14</w:t>
+            </w:r>
+            <w:proofErr w:type="gramEnd"/>
+            <w:r>
+              <w:t xml:space="preserve">   69.0  112.5   A</w:t>
+            </w:r>
+          </w:p>
+          <w:p>
+            <w:pPr>
+              <w:spacing w:after="0" w:line="240" w:lineRule="auto"/>
+            </w:pPr>
+            <w:r>
+              <w:t xml:space="preserve">Alice   </w:t>
+            </w:r>
+            <w:proofErr w:type="gramStart"/>
+            <w:r>
+              <w:t>F  13</w:t>
+            </w:r>
+            <w:proofErr w:type="gramEnd"/>
+            <w:r>
+              <w:t xml:space="preserve">   56.5   84.0    A</w:t>
+            </w:r>
+          </w:p>
+          <w:p>
+            <w:pPr>
+              <w:spacing w:after="0" w:line="240" w:lineRule="auto"/>
+            </w:pPr>
+            <w:r>
+              <w:t xml:space="preserve">Barbara   </w:t>
+            </w:r>
+            <w:proofErr w:type="gramStart"/>
+            <w:r>
+              <w:t>F  13</w:t>
+            </w:r>
+            <w:proofErr w:type="gramEnd"/>
+            <w:r>
+              <w:t xml:space="preserve">   65.3   98.0  A</w:t>
+            </w:r>
+          </w:p>
+          <w:p>
+            <w:pPr>
+              <w:spacing w:after="0" w:line="240" w:lineRule="auto"/>
+            </w:pPr>
+            <w:r>
+              <w:t xml:space="preserve">Carol   </w:t>
+            </w:r>
+            <w:proofErr w:type="gramStart"/>
+            <w:r>
+              <w:t>F  14</w:t>
+            </w:r>
+            <w:proofErr w:type="gramEnd"/>
+            <w:r>
+              <w:t xml:space="preserve">   62.8  102.5    A</w:t>
+            </w:r>
+          </w:p>
+          <w:p>
+            <w:pPr>
+              <w:spacing w:after="0" w:line="240" w:lineRule="auto"/>
+            </w:pPr>
+            <w:r>
+              <w:t xml:space="preserve">Henry   </w:t>
+            </w:r>
+            <w:proofErr w:type="gramStart"/>
+            <w:r>
+              <w:t>M  14</w:t>
+            </w:r>
+            <w:proofErr w:type="gramEnd"/>
+            <w:r>
+              <w:t xml:space="preserve">   63.5  102.5    A</w:t>
+            </w:r>
+          </w:p>
+          <w:p>
+            <w:pPr>
+              <w:spacing w:after="0" w:line="240" w:lineRule="auto"/>
+            </w:pPr>
+            <w:r>
+              <w:t xml:space="preserve">James   </w:t>
+            </w:r>
+            <w:proofErr w:type="gramStart"/>
+            <w:r>
+              <w:t>M  12</w:t>
+            </w:r>
+            <w:proofErr w:type="gramEnd"/>
+            <w:r>
+              <w:t xml:space="preserve">   57.3   83.0    A</w:t>
+            </w:r>
+          </w:p>
+          <w:p>
+            <w:pPr>
+              <w:spacing w:after="0" w:line="240" w:lineRule="auto"/>
+            </w:pPr>
+            <w:r>
+              <w:t xml:space="preserve">Jane   </w:t>
+            </w:r>
+            <w:proofErr w:type="gramStart"/>
+            <w:r>
+              <w:t>F  12</w:t>
+            </w:r>
+            <w:proofErr w:type="gramEnd"/>
+            <w:r>
+              <w:t xml:space="preserve">   59.8   84.5     A</w:t>
+            </w:r>
+          </w:p>
+          <w:p>
+            <w:pPr>
+              <w:spacing w:after="0" w:line="240" w:lineRule="auto"/>
+            </w:pPr>
+            <w:r>
+              <w:t xml:space="preserve">Janet   </w:t>
+            </w:r>
+            <w:proofErr w:type="gramStart"/>
+            <w:r>
+              <w:t>F  15</w:t>
+            </w:r>
+            <w:proofErr w:type="gramEnd"/>
+            <w:r>
+              <w:t xml:space="preserve">   62.5  112.5    A</w:t>
+            </w:r>
+          </w:p>
+          <w:p>
+            <w:pPr>
+              <w:spacing w:after="0" w:line="240" w:lineRule="auto"/>
+            </w:pPr>
+            <w:r>
+              <w:t xml:space="preserve">Jeffrey   </w:t>
+            </w:r>
+            <w:proofErr w:type="gramStart"/>
+            <w:r>
+              <w:t>M  13</w:t>
+            </w:r>
+            <w:proofErr w:type="gramEnd"/>
+            <w:r>
+              <w:t xml:space="preserve">   62.5   84.0  A</w:t>
+            </w:r>
+          </w:p>
+          <w:p>
+            <w:pPr>
+              <w:spacing w:after="0" w:line="240" w:lineRule="auto"/>
+            </w:pPr>
+            <w:r>
+              <w:t xml:space="preserve">John   </w:t>
+            </w:r>
+            <w:proofErr w:type="gramStart"/>
+            <w:r>
+              <w:t>M  12</w:t>
+            </w:r>
+            <w:proofErr w:type="gramEnd"/>
+            <w:r>
+              <w:t xml:space="preserve">   59.0   99.5     B</w:t>
+            </w:r>
+          </w:p>
+          <w:p>
+            <w:pPr>
+              <w:spacing w:after="0" w:line="240" w:lineRule="auto"/>
+            </w:pPr>
+            <w:r>
+              <w:t xml:space="preserve">Joyce   </w:t>
+            </w:r>
+            <w:proofErr w:type="gramStart"/>
+            <w:r>
+              <w:t>F  11</w:t>
+            </w:r>
+            <w:proofErr w:type="gramEnd"/>
+            <w:r>
+              <w:t xml:space="preserve">   51.3   50.5    B</w:t>
+            </w:r>
+          </w:p>
+          <w:p>
+            <w:pPr>
+              <w:spacing w:after="0" w:line="240" w:lineRule="auto"/>
+            </w:pPr>
+            <w:r>
+              <w:t xml:space="preserve">Judy   </w:t>
+            </w:r>
+            <w:proofErr w:type="gramStart"/>
+            <w:r>
+              <w:t>F  14</w:t>
+            </w:r>
+            <w:proofErr w:type="gramEnd"/>
+            <w:r>
+              <w:t xml:space="preserve">   64.3   90.0     B</w:t>
+            </w:r>
+          </w:p>
+          <w:p>
+            <w:pPr>
+              <w:spacing w:after="0" w:line="240" w:lineRule="auto"/>
+            </w:pPr>
+            <w:r>
+              <w:t xml:space="preserve">Louise   </w:t>
+            </w:r>
+            <w:proofErr w:type="gramStart"/>
+            <w:r>
+              <w:t>F  12</w:t>
+            </w:r>
+            <w:proofErr w:type="gramEnd"/>
+            <w:r>
+              <w:t xml:space="preserve">   56.3   77.0   B</w:t>
+            </w:r>
+          </w:p>
+          <w:p>
+            <w:pPr>
+              <w:spacing w:after="0" w:line="240" w:lineRule="auto"/>
+            </w:pPr>
+            <w:r>
+              <w:t xml:space="preserve">Mary   </w:t>
+            </w:r>
+            <w:proofErr w:type="gramStart"/>
+            <w:r>
+              <w:t>F  15</w:t>
+            </w:r>
+            <w:proofErr w:type="gramEnd"/>
+            <w:r>
+              <w:t xml:space="preserve">   66.5  112.0     B</w:t>
+            </w:r>
+          </w:p>
+          <w:p>
+            <w:pPr>
+              <w:spacing w:after="0" w:line="240" w:lineRule="auto"/>
+            </w:pPr>
+            <w:r>
+              <w:t xml:space="preserve">Philip   </w:t>
+            </w:r>
+            <w:proofErr w:type="gramStart"/>
+            <w:r>
+              <w:t>M  16</w:t>
+            </w:r>
+            <w:proofErr w:type="gramEnd"/>
+            <w:r>
+              <w:t xml:space="preserve">   72.0  150.0   B</w:t>
+            </w:r>
+          </w:p>
+          <w:p>
+            <w:pPr>
+              <w:spacing w:after="0" w:line="240" w:lineRule="auto"/>
+            </w:pPr>
+            <w:r>
+              <w:t xml:space="preserve">Robert   </w:t>
+            </w:r>
+            <w:proofErr w:type="gramStart"/>
+            <w:r>
+              <w:t>M  12</w:t>
+            </w:r>
+            <w:proofErr w:type="gramEnd"/>
+            <w:r>
+              <w:t xml:space="preserve">   64.8  128.0   B</w:t>
+            </w:r>
+          </w:p>
+          <w:p>
+            <w:pPr>
+              <w:spacing w:after="0" w:line="240" w:lineRule="auto"/>
+            </w:pPr>
+            <w:r>
+              <w:t xml:space="preserve">Ronald   </w:t>
+            </w:r>
+            <w:proofErr w:type="gramStart"/>
+            <w:r>
+              <w:t>M  15</w:t>
+            </w:r>
+            <w:proofErr w:type="gramEnd"/>
+            <w:r>
+              <w:t xml:space="preserve">   67.0  133.0   B</w:t>
+            </w:r>
+          </w:p>
+          <w:p>
+            <w:pPr>
+              <w:spacing w:after="0" w:line="240" w:lineRule="auto"/>
+            </w:pPr>
+            <w:r>
+              <w:t xml:space="preserve">Thomas   </w:t>
+            </w:r>
+            <w:proofErr w:type="gramStart"/>
+            <w:r>
+              <w:t>M  11</w:t>
+            </w:r>
+            <w:proofErr w:type="gramEnd"/>
+            <w:r>
+              <w:t xml:space="preserve">   57.5   85.0   B</w:t>
+            </w:r>
+          </w:p>
+          <w:p>
+            <w:r>
+              <w:t xml:space="preserve">William   </w:t>
+            </w:r>
+            <w:proofErr w:type="gramStart"/>
+            <w:r>
+              <w:t>M  15</w:t>
+            </w:r>
+            <w:proofErr w:type="gramEnd"/>
+            <w:r>
+              <w:t xml:space="preserve">   66.5  112.0  B')</w:t>
+            </w:r>
+          </w:p>
+        </w:tc>
+      </w:tr>
+    </w:tbl>
+    <w:p>
+      <w:pPr>
+        <w:rPr>
+          <w:rFonts w:asciiTheme="majorHAnsi" w:eastAsiaTheme="majorEastAsia" w:hAnsiTheme="majorHAnsi" w:cstheme="majorBidi"/>
+          <w:color w:val="2F5496" w:themeColor="accent1" w:themeShade="BF"/>
+          <w:sz w:val="26"/>
+          <w:szCs w:val="26"/>
+        </w:rPr>
+      </w:pPr>
+      <w:r>
+        <w:br w:type="page"/>
+      </w:r>
+    </w:p>
+    <w:p>
+      <w:pPr>
+        <w:pStyle w:val="Heading2"/>
+      </w:pPr>
+      <w:r>
+        <w:lastRenderedPageBreak/>
+        <w:t>proc_t</w:t>
+      </w:r>
+      <w:r>
+        <w:t>test</w:t>
+      </w:r>
+      <w:r>
+        <w:t>-00</w:t>
+      </w:r>
+      <w:r>
+        <w:t>1</w:t>
+      </w:r>
+    </w:p>
+    <w:tbl>
+      <w:tblPr>
+        <w:tblStyle w:val="TableGrid"/>
+        <w:tblW w:w="0" w:type="auto"/>
+        <w:tblLook w:val="04A0" w:firstRow="1" w:lastRow="0" w:firstColumn="1" w:lastColumn="0" w:noHBand="0" w:noVBand="1"/>
+      </w:tblPr>
+      <w:tblGrid>
+        <w:gridCol w:w="6726"/>
+        <w:gridCol w:w="6224"/>
+      </w:tblGrid>
+      <w:tr>
+        <w:tc>
+          <w:tcPr>
+            <w:tcW w:w="6726" w:type="dxa"/>
+          </w:tcPr>
+          <w:p>
+            <w:pPr>
+              <w:rPr>
+                <w:b/>
+                <w:bCs/>
+              </w:rPr>
+            </w:pPr>
+            <w:r>
+              <w:rPr>
+                <w:b/>
+                <w:bCs/>
+              </w:rPr>
+              <w:t>SAS Code and Output</w:t>
+            </w:r>
+          </w:p>
+        </w:tc>
+        <w:tc>
+          <w:tcPr>
+            <w:tcW w:w="6224" w:type="dxa"/>
+          </w:tcPr>
+          <w:p>
+            <w:pPr>
+              <w:rPr>
+                <w:b/>
+                <w:bCs/>
+              </w:rPr>
+            </w:pPr>
+          </w:p>
+        </w:tc>
+      </w:tr>
+      <w:tr>
+        <w:tc>
+          <w:tcPr>
+            <w:tcW w:w="6726" w:type="dxa"/>
+          </w:tcPr>
+          <w:p>
+            <w:pPr>
+              <w:spacing w:after="0" w:line="240" w:lineRule="auto"/>
+              <w:rPr>
+                <w:rFonts w:ascii="Consolas" w:eastAsia="Times New Roman" w:hAnsi="Consolas" w:cs="Courier New"/>
+                <w:color w:val="020202"/>
+                <w:kern w:val="0"/>
+                <w:sz w:val="24"/>
+                <w:szCs w:val="24"/>
+                <w14:ligatures w14:val="none"/>
+              </w:rPr>
+            </w:pPr>
+            <w:r>
+              <w:rPr>
+                <w:rFonts w:ascii="Consolas" w:eastAsia="Times New Roman" w:hAnsi="Consolas" w:cs="Courier New"/>
+                <w:color w:val="020202"/>
+                <w:kern w:val="0"/>
+                <w:sz w:val="24"/>
+                <w:szCs w:val="24"/>
+                <w14:ligatures w14:val="none"/>
+              </w:rPr>
+              <w:t xml:space="preserve">proc </w:t>
+            </w:r>
+            <w:proofErr w:type="spellStart"/>
+            <w:r>
+              <w:rPr>
+                <w:rFonts w:ascii="Consolas" w:eastAsia="Times New Roman" w:hAnsi="Consolas" w:cs="Courier New"/>
+                <w:color w:val="020202"/>
+                <w:kern w:val="0"/>
+                <w:sz w:val="24"/>
+                <w:szCs w:val="24"/>
+                <w14:ligatures w14:val="none"/>
+              </w:rPr>
+              <w:t>ttest</w:t>
+            </w:r>
+            <w:proofErr w:type="spellEnd"/>
+            <w:r>
+              <w:rPr>
+                <w:rFonts w:ascii="Consolas" w:eastAsia="Times New Roman" w:hAnsi="Consolas" w:cs="Courier New"/>
+                <w:color w:val="020202"/>
+                <w:kern w:val="0"/>
+                <w:sz w:val="24"/>
+                <w:szCs w:val="24"/>
+                <w14:ligatures w14:val="none"/>
+              </w:rPr>
+              <w:t xml:space="preserve"> data=</w:t>
+            </w:r>
+            <w:proofErr w:type="spellStart"/>
+            <w:r>
+              <w:rPr>
+                <w:rFonts w:ascii="Consolas" w:eastAsia="Times New Roman" w:hAnsi="Consolas" w:cs="Courier New"/>
+                <w:color w:val="020202"/>
+                <w:kern w:val="0"/>
+                <w:sz w:val="24"/>
+                <w:szCs w:val="24"/>
+                <w14:ligatures w14:val="none"/>
+              </w:rPr>
+              <w:t>cls</w:t>
+            </w:r>
+            <w:proofErr w:type="spellEnd"/>
+            <w:r>
+              <w:rPr>
+                <w:rFonts w:ascii="Consolas" w:eastAsia="Times New Roman" w:hAnsi="Consolas" w:cs="Courier New"/>
+                <w:color w:val="020202"/>
+                <w:kern w:val="0"/>
+                <w:sz w:val="24"/>
+                <w:szCs w:val="24"/>
+                <w14:ligatures w14:val="none"/>
+              </w:rPr>
+              <w:t xml:space="preserve"> </w:t>
+            </w:r>
+          </w:p>
+          <w:p>
+            <w:pPr>
+              <w:spacing w:after="0" w:line="240" w:lineRule="auto"/>
+              <w:rPr>
+                <w:rFonts w:ascii="Consolas" w:eastAsia="Times New Roman" w:hAnsi="Consolas" w:cs="Courier New"/>
+                <w:color w:val="020202"/>
+                <w:kern w:val="0"/>
+                <w:sz w:val="24"/>
+                <w:szCs w:val="24"/>
+                <w14:ligatures w14:val="none"/>
+              </w:rPr>
+            </w:pPr>
+            <w:r>
+              <w:rPr>
+                <w:rFonts w:ascii="Consolas" w:eastAsia="Times New Roman" w:hAnsi="Consolas" w:cs="Courier New"/>
+                <w:color w:val="020202"/>
+                <w:kern w:val="0"/>
+                <w:sz w:val="24"/>
+                <w:szCs w:val="24"/>
+                <w14:ligatures w14:val="none"/>
+              </w:rPr>
+              <w:tab/>
+              <w:t>h0=65</w:t>
+            </w:r>
+          </w:p>
+          <w:p>
+            <w:pPr>
+              <w:spacing w:after="0" w:line="240" w:lineRule="auto"/>
+              <w:rPr>
+                <w:rFonts w:ascii="Consolas" w:eastAsia="Times New Roman" w:hAnsi="Consolas" w:cs="Courier New"/>
+                <w:color w:val="020202"/>
+                <w:kern w:val="0"/>
+                <w:sz w:val="24"/>
+                <w:szCs w:val="24"/>
+                <w14:ligatures w14:val="none"/>
+              </w:rPr>
+            </w:pPr>
+            <w:r>
+              <w:rPr>
+                <w:rFonts w:ascii="Consolas" w:eastAsia="Times New Roman" w:hAnsi="Consolas" w:cs="Courier New"/>
+                <w:color w:val="020202"/>
+                <w:kern w:val="0"/>
+                <w:sz w:val="24"/>
+                <w:szCs w:val="24"/>
+                <w14:ligatures w14:val="none"/>
+              </w:rPr>
+              <w:t xml:space="preserve"> </w:t>
+            </w:r>
+            <w:r>
+              <w:rPr>
+                <w:rFonts w:ascii="Consolas" w:eastAsia="Times New Roman" w:hAnsi="Consolas" w:cs="Courier New"/>
+                <w:color w:val="020202"/>
+                <w:kern w:val="0"/>
+                <w:sz w:val="24"/>
+                <w:szCs w:val="24"/>
+                <w14:ligatures w14:val="none"/>
+              </w:rPr>
+              <w:tab/>
+              <w:t xml:space="preserve">alpha=0.05;  </w:t>
+            </w:r>
+          </w:p>
+          <w:p>
+            <w:pPr>
+              <w:spacing w:after="0" w:line="240" w:lineRule="auto"/>
+              <w:rPr>
+                <w:rFonts w:ascii="Consolas" w:eastAsia="Times New Roman" w:hAnsi="Consolas" w:cs="Courier New"/>
+                <w:color w:val="020202"/>
+                <w:kern w:val="0"/>
+                <w:sz w:val="24"/>
+                <w:szCs w:val="24"/>
+                <w14:ligatures w14:val="none"/>
+              </w:rPr>
+            </w:pPr>
+            <w:r>
+              <w:rPr>
+                <w:rFonts w:ascii="Consolas" w:eastAsia="Times New Roman" w:hAnsi="Consolas" w:cs="Courier New"/>
+                <w:color w:val="020202"/>
+                <w:kern w:val="0"/>
+                <w:sz w:val="24"/>
+                <w:szCs w:val="24"/>
+                <w14:ligatures w14:val="none"/>
+              </w:rPr>
+              <w:tab/>
+              <w:t>var Height;</w:t>
+            </w:r>
+          </w:p>
+          <w:p>
+            <w:r>
+              <w:rPr>
+                <w:rFonts w:ascii="Consolas" w:eastAsia="Times New Roman" w:hAnsi="Consolas" w:cs="Courier New"/>
+                <w:color w:val="020202"/>
+                <w:kern w:val="0"/>
+                <w:sz w:val="24"/>
+                <w:szCs w:val="24"/>
+                <w14:ligatures w14:val="none"/>
+              </w:rPr>
+              <w:t>run;</w:t>
+            </w:r>
+          </w:p>
+        </w:tc>
+        <w:tc>
+          <w:tcPr>
+            <w:tcW w:w="6224" w:type="dxa"/>
+          </w:tcPr>
+          <w:p>
+            <w:r>
+              <w:drawing>
+                <wp:inline distT="0" distB="0" distL="0" distR="0" wp14:anchorId="4C9020BD" wp14:editId="68CBCD86">
+                  <wp:extent cx="3133725" cy="2115595"/>
+                  <wp:effectExtent l="0" t="0" r="0" b="0"/>
+                  <wp:docPr id="1916490731" name="Picture 1"/>
+                  <wp:cNvGraphicFramePr>
+                    <a:graphicFrameLocks xmlns:a="http://schemas.openxmlformats.org/drawingml/2006/main" noChangeAspect="1"/>
+                  </wp:cNvGraphicFramePr>
+                  <a:graphic xmlns:a="http://schemas.openxmlformats.org/drawingml/2006/main">
+                    <a:graphicData uri="http://schemas.openxmlformats.org/drawingml/2006/picture">
+                      <pic:pic xmlns:pic="http://schemas.openxmlformats.org/drawingml/2006/picture">
+                        <pic:nvPicPr>
+                          <pic:cNvPr id="1916490731" name=""/>
+                          <pic:cNvPicPr/>
+                        </pic:nvPicPr>
+                        <pic:blipFill>
+                          <a:blip r:embed="rId52"/>
+                          <a:stretch>
+                            <a:fillRect/>
+                          </a:stretch>
+                        </pic:blipFill>
+                        <pic:spPr>
+                          <a:xfrm>
+                            <a:off x="0" y="0"/>
+                            <a:ext cx="3138084" cy="2118538"/>
+                          </a:xfrm>
+                          <a:prstGeom prst="rect">
+                            <a:avLst/>
+                          </a:prstGeom>
+                        </pic:spPr>
+                      </pic:pic>
+                    </a:graphicData>
+                  </a:graphic>
+                </wp:inline>
+              </w:drawing>
+            </w:r>
+          </w:p>
+        </w:tc>
+      </w:tr>
+      <w:tr>
+        <w:tc>
+          <w:tcPr>
+            <w:tcW w:w="6726" w:type="dxa"/>
+          </w:tcPr>
+          <w:p>
+            <w:pPr>
+              <w:rPr>
+                <w:b/>
+                <w:bCs/>
+              </w:rPr>
+            </w:pPr>
+            <w:r>
+              <w:rPr>
+                <w:b/>
+                <w:bCs/>
+              </w:rPr>
+              <w:t>R Code and Output</w:t>
+            </w:r>
+          </w:p>
+        </w:tc>
+        <w:tc>
+          <w:tcPr>
+            <w:tcW w:w="6224" w:type="dxa"/>
+          </w:tcPr>
+          <w:p/>
+        </w:tc>
+      </w:tr>
+      <w:tr>
+        <w:tc>
+          <w:tcPr>
+            <w:tcW w:w="6726" w:type="dxa"/>
+          </w:tcPr>
+          <w:p>
+            <w:pPr>
+              <w:spacing w:after="0" w:line="240" w:lineRule="auto"/>
+            </w:pPr>
+            <w:proofErr w:type="spellStart"/>
+            <w:r>
+              <w:t>proc_</w:t>
+            </w:r>
+            <w:proofErr w:type="gramStart"/>
+            <w:r>
+              <w:t>ttest</w:t>
+            </w:r>
+            <w:proofErr w:type="spellEnd"/>
+            <w:r>
+              <w:t>(</w:t>
+            </w:r>
+            <w:proofErr w:type="spellStart"/>
+            <w:proofErr w:type="gramEnd"/>
+            <w:r>
+              <w:t>cls</w:t>
+            </w:r>
+            <w:proofErr w:type="spellEnd"/>
+            <w:r>
+              <w:t>,</w:t>
+            </w:r>
+          </w:p>
+          <w:p>
+            <w:pPr>
+              <w:spacing w:after="0" w:line="240" w:lineRule="auto"/>
+            </w:pPr>
+            <w:r>
+              <w:t xml:space="preserve">           var = c("Height"),</w:t>
+            </w:r>
+          </w:p>
+          <w:p>
+            <w:r>
+              <w:t xml:space="preserve">           options = </w:t>
+            </w:r>
+            <w:proofErr w:type="gramStart"/>
+            <w:r>
+              <w:t>c(</w:t>
+            </w:r>
+            <w:proofErr w:type="gramEnd"/>
+            <w:r>
+              <w:t>"h0" = 65, "alpha" = 0.05))</w:t>
+            </w:r>
+          </w:p>
+        </w:tc>
+        <w:tc>
+          <w:tcPr>
+            <w:tcW w:w="6224" w:type="dxa"/>
+          </w:tcPr>
+          <w:p>
+            <w:r>
+              <w:drawing>
+                <wp:inline distT="0" distB="0" distL="0" distR="0" wp14:anchorId="3ACF9960" wp14:editId="15D79C41">
+                  <wp:extent cx="2688699" cy="1857375"/>
+                  <wp:effectExtent l="0" t="0" r="0" b="0"/>
+                  <wp:docPr id="698853037" name="Picture 1"/>
+                  <wp:cNvGraphicFramePr>
+                    <a:graphicFrameLocks xmlns:a="http://schemas.openxmlformats.org/drawingml/2006/main" noChangeAspect="1"/>
+                  </wp:cNvGraphicFramePr>
+                  <a:graphic xmlns:a="http://schemas.openxmlformats.org/drawingml/2006/main">
+                    <a:graphicData uri="http://schemas.openxmlformats.org/drawingml/2006/picture">
+                      <pic:pic xmlns:pic="http://schemas.openxmlformats.org/drawingml/2006/picture">
+                        <pic:nvPicPr>
+                          <pic:cNvPr id="698853037" name=""/>
+                          <pic:cNvPicPr/>
+                        </pic:nvPicPr>
+                        <pic:blipFill>
+                          <a:blip r:embed="rId53"/>
+                          <a:stretch>
+                            <a:fillRect/>
+                          </a:stretch>
+                        </pic:blipFill>
+                        <pic:spPr>
+                          <a:xfrm>
+                            <a:off x="0" y="0"/>
+                            <a:ext cx="2693477" cy="1860676"/>
+                          </a:xfrm>
+                          <a:prstGeom prst="rect">
+                            <a:avLst/>
+                          </a:prstGeom>
+                        </pic:spPr>
+                      </pic:pic>
+                    </a:graphicData>
+                  </a:graphic>
+                </wp:inline>
+              </w:drawing>
+            </w:r>
+          </w:p>
+        </w:tc>
+      </w:tr>
+      <w:tr>
+        <w:tc>
+          <w:tcPr>
+            <w:tcW w:w="6726" w:type="dxa"/>
+          </w:tcPr>
+          <w:p>
+            <w:pPr>
+              <w:rPr>
+                <w:b/>
+                <w:bCs/>
+              </w:rPr>
+            </w:pPr>
+            <w:r>
+              <w:rPr>
+                <w:b/>
+                <w:bCs/>
+              </w:rPr>
+              <w:t>Comparison</w:t>
+            </w:r>
+          </w:p>
+        </w:tc>
+        <w:tc>
+          <w:tcPr>
+            <w:tcW w:w="6224" w:type="dxa"/>
+          </w:tcPr>
+          <w:p>
+            <w:pPr>
+              <w:rPr>
+                <w:b/>
+                <w:bCs/>
+              </w:rPr>
+            </w:pPr>
+            <w:r>
+              <w:rPr>
+                <w:b/>
+                <w:bCs/>
+              </w:rPr>
+              <w:t>Results</w:t>
+            </w:r>
+          </w:p>
+        </w:tc>
+      </w:tr>
+      <w:tr>
+        <w:tc>
+          <w:tcPr>
+            <w:tcW w:w="6726" w:type="dxa"/>
+          </w:tcPr>
+          <w:p>
+            <w:r>
+              <w:t xml:space="preserve">Perform basic </w:t>
+            </w:r>
+            <w:r>
+              <w:t>T-Test</w:t>
+            </w:r>
+            <w:r>
+              <w:t xml:space="preserve"> </w:t>
+            </w:r>
+            <w:r>
+              <w:t>on single variable.</w:t>
+            </w:r>
+          </w:p>
+        </w:tc>
+        <w:tc>
+          <w:tcPr>
+            <w:tcW w:w="6224" w:type="dxa"/>
+          </w:tcPr>
+          <w:p>
+            <w:r>
+              <w:t xml:space="preserve">Pass. </w:t>
+            </w:r>
+          </w:p>
+        </w:tc>
+      </w:tr>
+    </w:tbl>
+    <w:p/>
+    <w:p>
+      <w:r>
+        <w:br w:type="page"/>
+      </w:r>
+    </w:p>
+    <w:p>
+      <w:pPr>
+        <w:pStyle w:val="Heading2"/>
+      </w:pPr>
+      <w:r>
+        <w:lastRenderedPageBreak/>
+        <w:t>proc_ttest-00</w:t>
+      </w:r>
+      <w:r>
+        <w:t>2</w:t>
+      </w:r>
+    </w:p>
+    <w:tbl>
+      <w:tblPr>
+        <w:tblStyle w:val="TableGrid"/>
+        <w:tblW w:w="0" w:type="auto"/>
+        <w:tblLook w:val="04A0" w:firstRow="1" w:lastRow="0" w:firstColumn="1" w:lastColumn="0" w:noHBand="0" w:noVBand="1"/>
+      </w:tblPr>
+      <w:tblGrid>
+        <w:gridCol w:w="6726"/>
+        <w:gridCol w:w="6224"/>
+      </w:tblGrid>
+      <w:tr>
+        <w:tc>
+          <w:tcPr>
+            <w:tcW w:w="6726" w:type="dxa"/>
+          </w:tcPr>
+          <w:p>
+            <w:pPr>
+              <w:rPr>
+                <w:b/>
+                <w:bCs/>
+              </w:rPr>
+            </w:pPr>
+            <w:r>
+              <w:rPr>
+                <w:b/>
+                <w:bCs/>
+              </w:rPr>
+              <w:t>SAS Code and Output</w:t>
+            </w:r>
+          </w:p>
+        </w:tc>
+        <w:tc>
+          <w:tcPr>
+            <w:tcW w:w="6224" w:type="dxa"/>
+          </w:tcPr>
+          <w:p>
+            <w:pPr>
+              <w:rPr>
+                <w:b/>
+                <w:bCs/>
+              </w:rPr>
+            </w:pPr>
+          </w:p>
+        </w:tc>
+      </w:tr>
+      <w:tr>
+        <w:tc>
+          <w:tcPr>
+            <w:tcW w:w="6726" w:type="dxa"/>
+          </w:tcPr>
+          <w:p>
+            <w:pPr>
+              <w:pStyle w:val="HTMLPreformatted"/>
+              <w:shd w:val="clear" w:color="auto" w:fill="FFFFFF"/>
+              <w:rPr>
+                <w:rFonts w:ascii="Consolas" w:hAnsi="Consolas"/>
+                <w:color w:val="020202"/>
+                <w:sz w:val="24"/>
+                <w:szCs w:val="24"/>
+              </w:rPr>
+            </w:pPr>
+            <w:r>
+              <w:rPr>
+                <w:rFonts w:ascii="Consolas" w:hAnsi="Consolas"/>
+                <w:color w:val="020202"/>
+                <w:sz w:val="24"/>
+                <w:szCs w:val="24"/>
+              </w:rPr>
+              <w:t xml:space="preserve">proc </w:t>
+            </w:r>
+            <w:proofErr w:type="spellStart"/>
+            <w:r>
+              <w:rPr>
+                <w:rFonts w:ascii="Consolas" w:hAnsi="Consolas"/>
+                <w:color w:val="020202"/>
+                <w:sz w:val="24"/>
+                <w:szCs w:val="24"/>
+              </w:rPr>
+              <w:t>ttest</w:t>
+            </w:r>
+            <w:proofErr w:type="spellEnd"/>
+            <w:r>
+              <w:rPr>
+                <w:rFonts w:ascii="Consolas" w:hAnsi="Consolas"/>
+                <w:color w:val="020202"/>
+                <w:sz w:val="24"/>
+                <w:szCs w:val="24"/>
+              </w:rPr>
+              <w:t xml:space="preserve"> data=</w:t>
+            </w:r>
+            <w:proofErr w:type="spellStart"/>
+            <w:r>
+              <w:rPr>
+                <w:rFonts w:ascii="Consolas" w:hAnsi="Consolas"/>
+                <w:color w:val="020202"/>
+                <w:sz w:val="24"/>
+                <w:szCs w:val="24"/>
+              </w:rPr>
+              <w:t>cls</w:t>
+            </w:r>
+            <w:proofErr w:type="spellEnd"/>
+            <w:r>
+              <w:rPr>
+                <w:rFonts w:ascii="Consolas" w:hAnsi="Consolas"/>
+                <w:color w:val="020202"/>
+                <w:sz w:val="24"/>
+                <w:szCs w:val="24"/>
+              </w:rPr>
+              <w:t xml:space="preserve"> alpha=0.05;</w:t>
+            </w:r>
+            <w:r>
+              <w:rPr>
+                <w:rFonts w:ascii="Consolas" w:hAnsi="Consolas"/>
+                <w:color w:val="020202"/>
+                <w:sz w:val="24"/>
+                <w:szCs w:val="24"/>
+              </w:rPr>
+              <w:br/>
+              <w:t xml:space="preserve">  paired weight * height;</w:t>
+            </w:r>
+            <w:r>
+              <w:rPr>
+                <w:rFonts w:ascii="Consolas" w:hAnsi="Consolas"/>
+                <w:color w:val="020202"/>
+                <w:sz w:val="24"/>
+                <w:szCs w:val="24"/>
+              </w:rPr>
+              <w:br/>
+              <w:t>run;</w:t>
+            </w:r>
+          </w:p>
+          <w:p/>
+        </w:tc>
+        <w:tc>
+          <w:tcPr>
+            <w:tcW w:w="6224" w:type="dxa"/>
+          </w:tcPr>
+          <w:p>
+            <w:r>
+              <w:drawing>
+                <wp:inline distT="0" distB="0" distL="0" distR="0" wp14:anchorId="17C0CF72" wp14:editId="0C52F90F">
+                  <wp:extent cx="3495675" cy="2358074"/>
+                  <wp:effectExtent l="0" t="0" r="0" b="4445"/>
+                  <wp:docPr id="315858893" name="Picture 1"/>
+                  <wp:cNvGraphicFramePr>
+                    <a:graphicFrameLocks xmlns:a="http://schemas.openxmlformats.org/drawingml/2006/main" noChangeAspect="1"/>
+                  </wp:cNvGraphicFramePr>
+                  <a:graphic xmlns:a="http://schemas.openxmlformats.org/drawingml/2006/main">
+                    <a:graphicData uri="http://schemas.openxmlformats.org/drawingml/2006/picture">
+                      <pic:pic xmlns:pic="http://schemas.openxmlformats.org/drawingml/2006/picture">
+                        <pic:nvPicPr>
+                          <pic:cNvPr id="315858893" name=""/>
+                          <pic:cNvPicPr/>
+                        </pic:nvPicPr>
+                        <pic:blipFill>
+                          <a:blip r:embed="rId54"/>
+                          <a:stretch>
+                            <a:fillRect/>
+                          </a:stretch>
+                        </pic:blipFill>
+                        <pic:spPr>
+                          <a:xfrm>
+                            <a:off x="0" y="0"/>
+                            <a:ext cx="3499675" cy="2360772"/>
+                          </a:xfrm>
+                          <a:prstGeom prst="rect">
+                            <a:avLst/>
+                          </a:prstGeom>
+                        </pic:spPr>
+                      </pic:pic>
+                    </a:graphicData>
+                  </a:graphic>
+                </wp:inline>
+              </w:drawing>
+            </w:r>
+          </w:p>
+        </w:tc>
+      </w:tr>
+      <w:tr>
+        <w:tc>
+          <w:tcPr>
+            <w:tcW w:w="6726" w:type="dxa"/>
+          </w:tcPr>
+          <w:p>
+            <w:pPr>
+              <w:rPr>
+                <w:b/>
+                <w:bCs/>
+              </w:rPr>
+            </w:pPr>
+            <w:r>
+              <w:rPr>
+                <w:b/>
+                <w:bCs/>
+              </w:rPr>
+              <w:t>R Code and Output</w:t>
+            </w:r>
+          </w:p>
+        </w:tc>
+        <w:tc>
+          <w:tcPr>
+            <w:tcW w:w="6224" w:type="dxa"/>
+          </w:tcPr>
+          <w:p/>
+        </w:tc>
+      </w:tr>
+      <w:tr>
+        <w:tc>
+          <w:tcPr>
+            <w:tcW w:w="6726" w:type="dxa"/>
+          </w:tcPr>
+          <w:p>
+            <w:pPr>
+              <w:spacing w:after="0" w:line="240" w:lineRule="auto"/>
+            </w:pPr>
+            <w:proofErr w:type="spellStart"/>
+            <w:r>
+              <w:t>proc_</w:t>
+            </w:r>
+            <w:proofErr w:type="gramStart"/>
+            <w:r>
+              <w:t>ttest</w:t>
+            </w:r>
+            <w:proofErr w:type="spellEnd"/>
+            <w:r>
+              <w:t>(</w:t>
+            </w:r>
+            <w:proofErr w:type="spellStart"/>
+            <w:proofErr w:type="gramEnd"/>
+            <w:r>
+              <w:t>cls</w:t>
+            </w:r>
+            <w:proofErr w:type="spellEnd"/>
+            <w:r>
+              <w:t>,</w:t>
+            </w:r>
+          </w:p>
+          <w:p>
+            <w:pPr>
+              <w:spacing w:after="0" w:line="240" w:lineRule="auto"/>
+            </w:pPr>
+            <w:r>
+              <w:t xml:space="preserve">           paired = "Weight * Height",</w:t>
+            </w:r>
+          </w:p>
+          <w:p>
+            <w:r>
+              <w:t xml:space="preserve">           options = </w:t>
+            </w:r>
+            <w:proofErr w:type="gramStart"/>
+            <w:r>
+              <w:t>c(</w:t>
+            </w:r>
+            <w:proofErr w:type="gramEnd"/>
+            <w:r>
+              <w:t>"alpha" = 0.05))</w:t>
+            </w:r>
+          </w:p>
+        </w:tc>
+        <w:tc>
+          <w:tcPr>
+            <w:tcW w:w="6224" w:type="dxa"/>
+          </w:tcPr>
+          <w:p>
+            <w:r>
+              <w:drawing>
+                <wp:inline distT="0" distB="0" distL="0" distR="0" wp14:anchorId="5B26EBCD" wp14:editId="30A9A642">
+                  <wp:extent cx="2609850" cy="1746804"/>
+                  <wp:effectExtent l="0" t="0" r="0" b="6350"/>
+                  <wp:docPr id="1681196499" name="Picture 1"/>
+                  <wp:cNvGraphicFramePr>
+                    <a:graphicFrameLocks xmlns:a="http://schemas.openxmlformats.org/drawingml/2006/main" noChangeAspect="1"/>
+                  </wp:cNvGraphicFramePr>
+                  <a:graphic xmlns:a="http://schemas.openxmlformats.org/drawingml/2006/main">
+                    <a:graphicData uri="http://schemas.openxmlformats.org/drawingml/2006/picture">
+                      <pic:pic xmlns:pic="http://schemas.openxmlformats.org/drawingml/2006/picture">
+                        <pic:nvPicPr>
+                          <pic:cNvPr id="1681196499" name=""/>
+                          <pic:cNvPicPr/>
+                        </pic:nvPicPr>
+                        <pic:blipFill>
+                          <a:blip r:embed="rId55"/>
+                          <a:stretch>
+                            <a:fillRect/>
+                          </a:stretch>
+                        </pic:blipFill>
+                        <pic:spPr>
+                          <a:xfrm>
+                            <a:off x="0" y="0"/>
+                            <a:ext cx="2614576" cy="1749967"/>
+                          </a:xfrm>
+                          <a:prstGeom prst="rect">
+                            <a:avLst/>
+                          </a:prstGeom>
+                        </pic:spPr>
+                      </pic:pic>
+                    </a:graphicData>
+                  </a:graphic>
+                </wp:inline>
+              </w:drawing>
+            </w:r>
+          </w:p>
+          <w:p>
+            <w:pPr>
+              <w:tabs>
+                <w:tab w:val="left" w:pos="1095"/>
+              </w:tabs>
+            </w:pPr>
+            <w:r>
+              <w:tab/>
+            </w:r>
+          </w:p>
+        </w:tc>
+      </w:tr>
+      <w:tr>
+        <w:tc>
+          <w:tcPr>
+            <w:tcW w:w="6726" w:type="dxa"/>
+          </w:tcPr>
+          <w:p>
+            <w:pPr>
+              <w:rPr>
+                <w:b/>
+                <w:bCs/>
+              </w:rPr>
+            </w:pPr>
+            <w:r>
+              <w:rPr>
+                <w:b/>
+                <w:bCs/>
+              </w:rPr>
+              <w:t>Comparison</w:t>
+            </w:r>
+          </w:p>
+        </w:tc>
+        <w:tc>
+          <w:tcPr>
+            <w:tcW w:w="6224" w:type="dxa"/>
+          </w:tcPr>
+          <w:p>
+            <w:pPr>
+              <w:rPr>
+                <w:b/>
+                <w:bCs/>
+              </w:rPr>
+            </w:pPr>
+            <w:r>
+              <w:rPr>
+                <w:b/>
+                <w:bCs/>
+              </w:rPr>
+              <w:t>Results</w:t>
+            </w:r>
+          </w:p>
+        </w:tc>
+      </w:tr>
+      <w:tr>
+        <w:tc>
+          <w:tcPr>
+            <w:tcW w:w="6726" w:type="dxa"/>
+          </w:tcPr>
+          <w:p>
+            <w:r>
+              <w:t xml:space="preserve">Perform basic T-Test on </w:t>
+            </w:r>
+            <w:r>
+              <w:t>paired</w:t>
+            </w:r>
+            <w:r>
+              <w:t xml:space="preserve"> variable</w:t>
+            </w:r>
+            <w:r>
+              <w:t>s</w:t>
+            </w:r>
+            <w:r>
+              <w:t>.</w:t>
+            </w:r>
+          </w:p>
+        </w:tc>
+        <w:tc>
+          <w:tcPr>
+            <w:tcW w:w="6224" w:type="dxa"/>
+          </w:tcPr>
+          <w:p>
+            <w:r>
+              <w:t xml:space="preserve">Pass. </w:t>
+            </w:r>
+          </w:p>
+        </w:tc>
+      </w:tr>
+    </w:tbl>
+    <w:p/>
+    <w:p>
+      <w:r>
+        <w:br w:type="page"/>
+      </w:r>
+    </w:p>
+    <w:p>
+      <w:pPr>
+        <w:pStyle w:val="Heading2"/>
+      </w:pPr>
+      <w:r>
+        <w:lastRenderedPageBreak/>
+        <w:t>proc_ttest-00</w:t>
+      </w:r>
+      <w:r>
+        <w:t>3</w:t>
+      </w:r>
+    </w:p>
+    <w:tbl>
+      <w:tblPr>
+        <w:tblStyle w:val="TableGrid"/>
+        <w:tblW w:w="0" w:type="auto"/>
+        <w:tblLook w:val="04A0" w:firstRow="1" w:lastRow="0" w:firstColumn="1" w:lastColumn="0" w:noHBand="0" w:noVBand="1"/>
+      </w:tblPr>
+      <w:tblGrid>
+        <w:gridCol w:w="6726"/>
+        <w:gridCol w:w="6224"/>
+      </w:tblGrid>
+      <w:tr>
+        <w:tc>
+          <w:tcPr>
+            <w:tcW w:w="6726" w:type="dxa"/>
+          </w:tcPr>
+          <w:p>
+            <w:pPr>
+              <w:rPr>
+                <w:b/>
+                <w:bCs/>
+              </w:rPr>
+            </w:pPr>
+            <w:r>
+              <w:rPr>
+                <w:b/>
+                <w:bCs/>
+              </w:rPr>
+              <w:t>SAS Code and Output</w:t>
+            </w:r>
+          </w:p>
+        </w:tc>
+        <w:tc>
+          <w:tcPr>
+            <w:tcW w:w="6224" w:type="dxa"/>
+          </w:tcPr>
+          <w:p>
+            <w:pPr>
+              <w:rPr>
+                <w:b/>
+                <w:bCs/>
+              </w:rPr>
+            </w:pPr>
+          </w:p>
+        </w:tc>
+      </w:tr>
+      <w:tr>
+        <w:tc>
+          <w:tcPr>
+            <w:tcW w:w="6726" w:type="dxa"/>
+          </w:tcPr>
+          <w:p>
+            <w:pPr>
+              <w:pStyle w:val="HTMLPreformatted"/>
+              <w:shd w:val="clear" w:color="auto" w:fill="FFFFFF"/>
+              <w:rPr>
+                <w:rFonts w:ascii="Consolas" w:hAnsi="Consolas"/>
+                <w:color w:val="020202"/>
+                <w:sz w:val="24"/>
+                <w:szCs w:val="24"/>
+              </w:rPr>
+            </w:pPr>
+            <w:r>
+              <w:rPr>
+                <w:rFonts w:ascii="Consolas" w:hAnsi="Consolas"/>
+                <w:color w:val="020202"/>
+                <w:sz w:val="24"/>
+                <w:szCs w:val="24"/>
+              </w:rPr>
+              <w:t xml:space="preserve">proc </w:t>
+            </w:r>
+            <w:proofErr w:type="spellStart"/>
+            <w:r>
+              <w:rPr>
+                <w:rFonts w:ascii="Consolas" w:hAnsi="Consolas"/>
+                <w:color w:val="020202"/>
+                <w:sz w:val="24"/>
+                <w:szCs w:val="24"/>
+              </w:rPr>
+              <w:t>ttest</w:t>
+            </w:r>
+            <w:proofErr w:type="spellEnd"/>
+            <w:r>
+              <w:rPr>
+                <w:rFonts w:ascii="Consolas" w:hAnsi="Consolas"/>
+                <w:color w:val="020202"/>
+                <w:sz w:val="24"/>
+                <w:szCs w:val="24"/>
+              </w:rPr>
+              <w:t xml:space="preserve"> data=</w:t>
+            </w:r>
+            <w:proofErr w:type="spellStart"/>
+            <w:r>
+              <w:rPr>
+                <w:rFonts w:ascii="Consolas" w:hAnsi="Consolas"/>
+                <w:color w:val="020202"/>
+                <w:sz w:val="24"/>
+                <w:szCs w:val="24"/>
+              </w:rPr>
+              <w:t>cls</w:t>
+            </w:r>
+            <w:proofErr w:type="spellEnd"/>
+            <w:r>
+              <w:rPr>
+                <w:rFonts w:ascii="Consolas" w:hAnsi="Consolas"/>
+                <w:color w:val="020202"/>
+                <w:sz w:val="24"/>
+                <w:szCs w:val="24"/>
+              </w:rPr>
+              <w:t xml:space="preserve"> alpha=0.05;</w:t>
+            </w:r>
+            <w:r>
+              <w:rPr>
+                <w:rFonts w:ascii="Consolas" w:hAnsi="Consolas"/>
+                <w:color w:val="020202"/>
+                <w:sz w:val="24"/>
+                <w:szCs w:val="24"/>
+              </w:rPr>
+              <w:br/>
+              <w:t xml:space="preserve">  class sex;</w:t>
+            </w:r>
+            <w:r>
+              <w:rPr>
+                <w:rFonts w:ascii="Consolas" w:hAnsi="Consolas"/>
+                <w:color w:val="020202"/>
+                <w:sz w:val="24"/>
+                <w:szCs w:val="24"/>
+              </w:rPr>
+              <w:br/>
+              <w:t xml:space="preserve">  var height;</w:t>
+            </w:r>
+            <w:r>
+              <w:rPr>
+                <w:rFonts w:ascii="Consolas" w:hAnsi="Consolas"/>
+                <w:color w:val="020202"/>
+                <w:sz w:val="24"/>
+                <w:szCs w:val="24"/>
+              </w:rPr>
+              <w:br/>
+              <w:t>run;</w:t>
+            </w:r>
+          </w:p>
+          <w:p/>
+        </w:tc>
+        <w:tc>
+          <w:tcPr>
+            <w:tcW w:w="6224" w:type="dxa"/>
+          </w:tcPr>
+          <w:p>
+            <w:r>
+              <w:drawing>
+                <wp:inline distT="0" distB="0" distL="0" distR="0" wp14:anchorId="6562559A" wp14:editId="24DC126C">
+                  <wp:extent cx="2648374" cy="2590800"/>
+                  <wp:effectExtent l="0" t="0" r="0" b="0"/>
+                  <wp:docPr id="1372308120" name="Picture 1"/>
+                  <wp:cNvGraphicFramePr>
+                    <a:graphicFrameLocks xmlns:a="http://schemas.openxmlformats.org/drawingml/2006/main" noChangeAspect="1"/>
+                  </wp:cNvGraphicFramePr>
+                  <a:graphic xmlns:a="http://schemas.openxmlformats.org/drawingml/2006/main">
+                    <a:graphicData uri="http://schemas.openxmlformats.org/drawingml/2006/picture">
+                      <pic:pic xmlns:pic="http://schemas.openxmlformats.org/drawingml/2006/picture">
+                        <pic:nvPicPr>
+                          <pic:cNvPr id="1372308120" name=""/>
+                          <pic:cNvPicPr/>
+                        </pic:nvPicPr>
+                        <pic:blipFill>
+                          <a:blip r:embed="rId56"/>
+                          <a:stretch>
+                            <a:fillRect/>
+                          </a:stretch>
+                        </pic:blipFill>
+                        <pic:spPr>
+                          <a:xfrm>
+                            <a:off x="0" y="0"/>
+                            <a:ext cx="2660075" cy="2602247"/>
+                          </a:xfrm>
+                          <a:prstGeom prst="rect">
+                            <a:avLst/>
+                          </a:prstGeom>
+                        </pic:spPr>
+                      </pic:pic>
+                    </a:graphicData>
+                  </a:graphic>
+                </wp:inline>
+              </w:drawing>
+            </w:r>
+          </w:p>
+        </w:tc>
+      </w:tr>
+      <w:tr>
+        <w:tc>
+          <w:tcPr>
+            <w:tcW w:w="6726" w:type="dxa"/>
+          </w:tcPr>
+          <w:p>
+            <w:pPr>
+              <w:rPr>
+                <w:b/>
+                <w:bCs/>
+              </w:rPr>
+            </w:pPr>
+            <w:r>
+              <w:rPr>
+                <w:b/>
+                <w:bCs/>
+              </w:rPr>
+              <w:t>R Code and Output</w:t>
+            </w:r>
+          </w:p>
+        </w:tc>
+        <w:tc>
+          <w:tcPr>
+            <w:tcW w:w="6224" w:type="dxa"/>
+          </w:tcPr>
+          <w:p/>
+        </w:tc>
+      </w:tr>
+      <w:tr>
+        <w:tc>
+          <w:tcPr>
+            <w:tcW w:w="6726" w:type="dxa"/>
+          </w:tcPr>
+          <w:p>
+            <w:pPr>
+              <w:spacing w:after="0" w:line="240" w:lineRule="auto"/>
+            </w:pPr>
+            <w:proofErr w:type="spellStart"/>
+            <w:r>
+              <w:t>proc_</w:t>
+            </w:r>
+            <w:proofErr w:type="gramStart"/>
+            <w:r>
+              <w:t>ttest</w:t>
+            </w:r>
+            <w:proofErr w:type="spellEnd"/>
+            <w:r>
+              <w:t>(</w:t>
+            </w:r>
+            <w:proofErr w:type="spellStart"/>
+            <w:proofErr w:type="gramEnd"/>
+            <w:r>
+              <w:t>cls</w:t>
+            </w:r>
+            <w:proofErr w:type="spellEnd"/>
+            <w:r>
+              <w:t>,</w:t>
+            </w:r>
+          </w:p>
+          <w:p>
+            <w:pPr>
+              <w:spacing w:after="0" w:line="240" w:lineRule="auto"/>
+            </w:pPr>
+            <w:r>
+              <w:t xml:space="preserve">           var = "Height",</w:t>
+            </w:r>
+          </w:p>
+          <w:p>
+            <w:pPr>
+              <w:spacing w:after="0" w:line="240" w:lineRule="auto"/>
+            </w:pPr>
+            <w:r>
+              <w:t xml:space="preserve">           class = "Sex",</w:t>
+            </w:r>
+          </w:p>
+          <w:p>
+            <w:r>
+              <w:t xml:space="preserve">           options = </w:t>
+            </w:r>
+            <w:proofErr w:type="gramStart"/>
+            <w:r>
+              <w:t>c(</w:t>
+            </w:r>
+            <w:proofErr w:type="gramEnd"/>
+            <w:r>
+              <w:t>"alpha" = 0.05))</w:t>
+            </w:r>
+          </w:p>
+        </w:tc>
+        <w:tc>
+          <w:tcPr>
+            <w:tcW w:w="6224" w:type="dxa"/>
+          </w:tcPr>
+          <w:p>
+            <w:pPr>
+              <w:tabs>
+                <w:tab w:val="left" w:pos="1095"/>
+              </w:tabs>
+            </w:pPr>
+            <w:r>
+              <w:drawing>
+                <wp:inline distT="0" distB="0" distL="0" distR="0" wp14:anchorId="59EA399B" wp14:editId="57547003">
+                  <wp:extent cx="2895600" cy="2375734"/>
+                  <wp:effectExtent l="0" t="0" r="0" b="5715"/>
+                  <wp:docPr id="1257686912" name="Picture 1"/>
+                  <wp:cNvGraphicFramePr>
+                    <a:graphicFrameLocks xmlns:a="http://schemas.openxmlformats.org/drawingml/2006/main" noChangeAspect="1"/>
+                  </wp:cNvGraphicFramePr>
+                  <a:graphic xmlns:a="http://schemas.openxmlformats.org/drawingml/2006/main">
+                    <a:graphicData uri="http://schemas.openxmlformats.org/drawingml/2006/picture">
+                      <pic:pic xmlns:pic="http://schemas.openxmlformats.org/drawingml/2006/picture">
+                        <pic:nvPicPr>
+                          <pic:cNvPr id="1257686912" name=""/>
+                          <pic:cNvPicPr/>
+                        </pic:nvPicPr>
+                        <pic:blipFill>
+                          <a:blip r:embed="rId57"/>
+                          <a:stretch>
+                            <a:fillRect/>
+                          </a:stretch>
+                        </pic:blipFill>
+                        <pic:spPr>
+                          <a:xfrm>
+                            <a:off x="0" y="0"/>
+                            <a:ext cx="2906420" cy="2384612"/>
+                          </a:xfrm>
+                          <a:prstGeom prst="rect">
+                            <a:avLst/>
+                          </a:prstGeom>
+                        </pic:spPr>
+                      </pic:pic>
+                    </a:graphicData>
+                  </a:graphic>
+                </wp:inline>
+              </w:drawing>
+            </w:r>
+          </w:p>
+        </w:tc>
+      </w:tr>
+      <w:tr>
+        <w:tc>
+          <w:tcPr>
+            <w:tcW w:w="6726" w:type="dxa"/>
+          </w:tcPr>
+          <w:p>
+            <w:pPr>
+              <w:rPr>
+                <w:b/>
+                <w:bCs/>
+              </w:rPr>
+            </w:pPr>
+            <w:r>
+              <w:rPr>
+                <w:b/>
+                <w:bCs/>
+              </w:rPr>
+              <w:t>Comparison</w:t>
+            </w:r>
+          </w:p>
+        </w:tc>
+        <w:tc>
+          <w:tcPr>
+            <w:tcW w:w="6224" w:type="dxa"/>
+          </w:tcPr>
+          <w:p>
+            <w:pPr>
+              <w:rPr>
+                <w:b/>
+                <w:bCs/>
+              </w:rPr>
+            </w:pPr>
+            <w:r>
+              <w:rPr>
+                <w:b/>
+                <w:bCs/>
+              </w:rPr>
+              <w:t>Results</w:t>
+            </w:r>
+          </w:p>
+        </w:tc>
+      </w:tr>
+      <w:tr>
+        <w:tc>
+          <w:tcPr>
+            <w:tcW w:w="6726" w:type="dxa"/>
+          </w:tcPr>
+          <w:p>
+            <w:r>
+              <w:t>Perform basic T-Test on</w:t>
+            </w:r>
+            <w:r>
+              <w:t xml:space="preserve"> variable with class</w:t>
+            </w:r>
+            <w:r>
+              <w:t>.</w:t>
+            </w:r>
+          </w:p>
+        </w:tc>
+        <w:tc>
+          <w:tcPr>
+            <w:tcW w:w="6224" w:type="dxa"/>
+          </w:tcPr>
+          <w:p>
+            <w:r>
+              <w:t>Pass</w:t>
+            </w:r>
+            <w:r>
+              <w:t xml:space="preserve">, except std and std CL not available for Pooled CL.  </w:t>
+            </w:r>
+          </w:p>
+        </w:tc>
+      </w:tr>
+    </w:tbl>
+    <w:p>
+      <w:pPr>
+        <w:pStyle w:val="Heading2"/>
+      </w:pPr>
+      <w:r>
+        <w:lastRenderedPageBreak/>
+        <w:t>proc_ttest-00</w:t>
+      </w:r>
+      <w:r>
+        <w:t>4</w:t>
+      </w:r>
+    </w:p>
+    <w:tbl>
+      <w:tblPr>
+        <w:tblStyle w:val="TableGrid"/>
+        <w:tblW w:w="0" w:type="auto"/>
+        <w:tblLook w:val="04A0" w:firstRow="1" w:lastRow="0" w:firstColumn="1" w:lastColumn="0" w:noHBand="0" w:noVBand="1"/>
+      </w:tblPr>
+      <w:tblGrid>
+        <w:gridCol w:w="5665"/>
+        <w:gridCol w:w="7285"/>
+      </w:tblGrid>
+      <w:tr>
+        <w:tc>
+          <w:tcPr>
+            <w:tcW w:w="5665" w:type="dxa"/>
+          </w:tcPr>
+          <w:p>
+            <w:pPr>
+              <w:rPr>
+                <w:b/>
+                <w:bCs/>
+              </w:rPr>
+            </w:pPr>
+            <w:r>
+              <w:rPr>
+                <w:b/>
+                <w:bCs/>
+              </w:rPr>
+              <w:t>SAS Code and Output</w:t>
+            </w:r>
+          </w:p>
+        </w:tc>
+        <w:tc>
+          <w:tcPr>
+            <w:tcW w:w="7285" w:type="dxa"/>
+          </w:tcPr>
+          <w:p>
+            <w:pPr>
+              <w:rPr>
+                <w:b/>
+                <w:bCs/>
+              </w:rPr>
+            </w:pPr>
+          </w:p>
+        </w:tc>
+      </w:tr>
+      <w:tr>
+        <w:tc>
+          <w:tcPr>
+            <w:tcW w:w="5665" w:type="dxa"/>
+          </w:tcPr>
+          <w:p>
+            <w:pPr>
+              <w:pStyle w:val="HTMLPreformatted"/>
+              <w:shd w:val="clear" w:color="auto" w:fill="FFFFFF"/>
+              <w:rPr>
+                <w:rFonts w:ascii="Consolas" w:hAnsi="Consolas"/>
+                <w:color w:val="020202"/>
+                <w:sz w:val="24"/>
+                <w:szCs w:val="24"/>
+              </w:rPr>
+            </w:pPr>
+            <w:r>
+              <w:rPr>
+                <w:rFonts w:ascii="Consolas" w:hAnsi="Consolas"/>
+                <w:color w:val="020202"/>
+                <w:sz w:val="24"/>
+                <w:szCs w:val="24"/>
+              </w:rPr>
+              <w:t xml:space="preserve">proc </w:t>
+            </w:r>
+            <w:proofErr w:type="spellStart"/>
+            <w:r>
+              <w:rPr>
+                <w:rFonts w:ascii="Consolas" w:hAnsi="Consolas"/>
+                <w:color w:val="020202"/>
+                <w:sz w:val="24"/>
+                <w:szCs w:val="24"/>
+              </w:rPr>
+              <w:t>ttest</w:t>
+            </w:r>
+            <w:proofErr w:type="spellEnd"/>
+            <w:r>
+              <w:rPr>
+                <w:rFonts w:ascii="Consolas" w:hAnsi="Consolas"/>
+                <w:color w:val="020202"/>
+                <w:sz w:val="24"/>
+                <w:szCs w:val="24"/>
+              </w:rPr>
+              <w:t xml:space="preserve"> data=</w:t>
+            </w:r>
+            <w:proofErr w:type="spellStart"/>
+            <w:r>
+              <w:rPr>
+                <w:rFonts w:ascii="Consolas" w:hAnsi="Consolas"/>
+                <w:color w:val="020202"/>
+                <w:sz w:val="24"/>
+                <w:szCs w:val="24"/>
+              </w:rPr>
+              <w:t>cls</w:t>
+            </w:r>
+            <w:proofErr w:type="spellEnd"/>
+            <w:r>
+              <w:rPr>
+                <w:rFonts w:ascii="Consolas" w:hAnsi="Consolas"/>
+                <w:color w:val="020202"/>
+                <w:sz w:val="24"/>
+                <w:szCs w:val="24"/>
+              </w:rPr>
+              <w:t xml:space="preserve"> </w:t>
+            </w:r>
+          </w:p>
+          <w:p>
+            <w:pPr>
+              <w:pStyle w:val="HTMLPreformatted"/>
+              <w:shd w:val="clear" w:color="auto" w:fill="FFFFFF"/>
+              <w:rPr>
+                <w:rFonts w:ascii="Consolas" w:hAnsi="Consolas"/>
+                <w:color w:val="020202"/>
+                <w:sz w:val="24"/>
+                <w:szCs w:val="24"/>
+              </w:rPr>
+            </w:pPr>
+            <w:r>
+              <w:rPr>
+                <w:rFonts w:ascii="Consolas" w:hAnsi="Consolas"/>
+                <w:color w:val="020202"/>
+                <w:sz w:val="24"/>
+                <w:szCs w:val="24"/>
+              </w:rPr>
+              <w:tab/>
+              <w:t>h0=65</w:t>
+            </w:r>
+          </w:p>
+          <w:p>
+            <w:pPr>
+              <w:pStyle w:val="HTMLPreformatted"/>
+              <w:shd w:val="clear" w:color="auto" w:fill="FFFFFF"/>
+              <w:rPr>
+                <w:rFonts w:ascii="Consolas" w:hAnsi="Consolas"/>
+                <w:color w:val="020202"/>
+                <w:sz w:val="24"/>
+                <w:szCs w:val="24"/>
+              </w:rPr>
+            </w:pPr>
+            <w:r>
+              <w:rPr>
+                <w:rFonts w:ascii="Consolas" w:hAnsi="Consolas"/>
+                <w:color w:val="020202"/>
+                <w:sz w:val="24"/>
+                <w:szCs w:val="24"/>
+              </w:rPr>
+              <w:t xml:space="preserve"> </w:t>
+            </w:r>
+            <w:r>
+              <w:rPr>
+                <w:rFonts w:ascii="Consolas" w:hAnsi="Consolas"/>
+                <w:color w:val="020202"/>
+                <w:sz w:val="24"/>
+                <w:szCs w:val="24"/>
+              </w:rPr>
+              <w:tab/>
+              <w:t xml:space="preserve">alpha=0.1;  </w:t>
+            </w:r>
+          </w:p>
+          <w:p>
+            <w:pPr>
+              <w:pStyle w:val="HTMLPreformatted"/>
+              <w:shd w:val="clear" w:color="auto" w:fill="FFFFFF"/>
+              <w:rPr>
+                <w:rFonts w:ascii="Consolas" w:hAnsi="Consolas"/>
+                <w:color w:val="020202"/>
+                <w:sz w:val="24"/>
+                <w:szCs w:val="24"/>
+              </w:rPr>
+            </w:pPr>
+            <w:r>
+              <w:rPr>
+                <w:rFonts w:ascii="Consolas" w:hAnsi="Consolas"/>
+                <w:color w:val="020202"/>
+                <w:sz w:val="24"/>
+                <w:szCs w:val="24"/>
+              </w:rPr>
+              <w:tab/>
+              <w:t>var Height;</w:t>
+            </w:r>
+          </w:p>
+          <w:p>
+            <w:pPr>
+              <w:pStyle w:val="HTMLPreformatted"/>
+              <w:shd w:val="clear" w:color="auto" w:fill="FFFFFF"/>
+              <w:rPr>
+                <w:rFonts w:ascii="Consolas" w:hAnsi="Consolas"/>
+                <w:color w:val="020202"/>
+                <w:sz w:val="24"/>
+                <w:szCs w:val="24"/>
+              </w:rPr>
+            </w:pPr>
+            <w:r>
+              <w:rPr>
+                <w:rFonts w:ascii="Consolas" w:hAnsi="Consolas"/>
+                <w:color w:val="020202"/>
+                <w:sz w:val="24"/>
+                <w:szCs w:val="24"/>
+              </w:rPr>
+              <w:tab/>
+              <w:t>by region;</w:t>
+            </w:r>
+          </w:p>
+          <w:p>
+            <w:r>
+              <w:rPr>
+                <w:rFonts w:ascii="Consolas" w:hAnsi="Consolas"/>
+                <w:color w:val="020202"/>
+                <w:sz w:val="24"/>
+                <w:szCs w:val="24"/>
+              </w:rPr>
+              <w:t>run;</w:t>
+            </w:r>
+          </w:p>
+        </w:tc>
+        <w:tc>
+          <w:tcPr>
+            <w:tcW w:w="7285" w:type="dxa"/>
+          </w:tcPr>
+          <w:p>
+            <w:r>
+              <w:drawing>
+                <wp:inline distT="0" distB="0" distL="0" distR="0" wp14:anchorId="3F58CB1F" wp14:editId="27E8D24C">
+                  <wp:extent cx="2218690" cy="1510887"/>
+                  <wp:effectExtent l="0" t="0" r="0" b="0"/>
+                  <wp:docPr id="1592269027" name="Picture 1"/>
+                  <wp:cNvGraphicFramePr>
+                    <a:graphicFrameLocks xmlns:a="http://schemas.openxmlformats.org/drawingml/2006/main" noChangeAspect="1"/>
+                  </wp:cNvGraphicFramePr>
+                  <a:graphic xmlns:a="http://schemas.openxmlformats.org/drawingml/2006/main">
+                    <a:graphicData uri="http://schemas.openxmlformats.org/drawingml/2006/picture">
+                      <pic:pic xmlns:pic="http://schemas.openxmlformats.org/drawingml/2006/picture">
+                        <pic:nvPicPr>
+                          <pic:cNvPr id="1592269027" name=""/>
+                          <pic:cNvPicPr/>
+                        </pic:nvPicPr>
+                        <pic:blipFill>
+                          <a:blip r:embed="rId58"/>
+                          <a:stretch>
+                            <a:fillRect/>
+                          </a:stretch>
+                        </pic:blipFill>
+                        <pic:spPr>
+                          <a:xfrm>
+                            <a:off x="0" y="0"/>
+                            <a:ext cx="2234942" cy="1521955"/>
+                          </a:xfrm>
+                          <a:prstGeom prst="rect">
+                            <a:avLst/>
+                          </a:prstGeom>
+                        </pic:spPr>
+                      </pic:pic>
+                    </a:graphicData>
+                  </a:graphic>
+                </wp:inline>
+              </w:drawing>
+            </w:r>
+            <w:r>
+              <w:drawing>
+                <wp:inline distT="0" distB="0" distL="0" distR="0" wp14:anchorId="7BBEA4EC" wp14:editId="5BC9FA41">
+                  <wp:extent cx="2218702" cy="1644733"/>
+                  <wp:effectExtent l="0" t="0" r="0" b="0"/>
+                  <wp:docPr id="356262683" name="Picture 1"/>
+                  <wp:cNvGraphicFramePr>
+                    <a:graphicFrameLocks xmlns:a="http://schemas.openxmlformats.org/drawingml/2006/main" noChangeAspect="1"/>
+                  </wp:cNvGraphicFramePr>
+                  <a:graphic xmlns:a="http://schemas.openxmlformats.org/drawingml/2006/main">
+                    <a:graphicData uri="http://schemas.openxmlformats.org/drawingml/2006/picture">
+                      <pic:pic xmlns:pic="http://schemas.openxmlformats.org/drawingml/2006/picture">
+                        <pic:nvPicPr>
+                          <pic:cNvPr id="356262683" name=""/>
+                          <pic:cNvPicPr/>
+                        </pic:nvPicPr>
+                        <pic:blipFill>
+                          <a:blip r:embed="rId59"/>
+                          <a:stretch>
+                            <a:fillRect/>
+                          </a:stretch>
+                        </pic:blipFill>
+                        <pic:spPr>
+                          <a:xfrm>
+                            <a:off x="0" y="0"/>
+                            <a:ext cx="2236053" cy="1657596"/>
+                          </a:xfrm>
+                          <a:prstGeom prst="rect">
+                            <a:avLst/>
+                          </a:prstGeom>
+                        </pic:spPr>
+                      </pic:pic>
+                    </a:graphicData>
+                  </a:graphic>
+                </wp:inline>
+              </w:drawing>
+            </w:r>
+          </w:p>
+          <w:p/>
+        </w:tc>
+      </w:tr>
+      <w:tr>
+        <w:tc>
+          <w:tcPr>
+            <w:tcW w:w="5665" w:type="dxa"/>
+          </w:tcPr>
+          <w:p>
+            <w:pPr>
+              <w:rPr>
+                <w:b/>
+                <w:bCs/>
+              </w:rPr>
+            </w:pPr>
+            <w:r>
+              <w:rPr>
+                <w:b/>
+                <w:bCs/>
+              </w:rPr>
+              <w:t>R Code and Output</w:t>
+            </w:r>
+          </w:p>
+        </w:tc>
+        <w:tc>
+          <w:tcPr>
+            <w:tcW w:w="7285" w:type="dxa"/>
+          </w:tcPr>
+          <w:p/>
+        </w:tc>
+      </w:tr>
+      <w:tr>
+        <w:tc>
+          <w:tcPr>
+            <w:tcW w:w="5665" w:type="dxa"/>
+          </w:tcPr>
+          <w:p>
+            <w:pPr>
+              <w:spacing w:after="0" w:line="240" w:lineRule="auto"/>
+            </w:pPr>
+            <w:proofErr w:type="spellStart"/>
+            <w:r>
+              <w:t>proc_</w:t>
+            </w:r>
+            <w:proofErr w:type="gramStart"/>
+            <w:r>
+              <w:t>ttest</w:t>
+            </w:r>
+            <w:proofErr w:type="spellEnd"/>
+            <w:r>
+              <w:t>(</w:t>
+            </w:r>
+            <w:proofErr w:type="spellStart"/>
+            <w:proofErr w:type="gramEnd"/>
+            <w:r>
+              <w:t>cls</w:t>
+            </w:r>
+            <w:proofErr w:type="spellEnd"/>
+            <w:r>
+              <w:t>,</w:t>
+            </w:r>
+          </w:p>
+          <w:p>
+            <w:pPr>
+              <w:spacing w:after="0" w:line="240" w:lineRule="auto"/>
+            </w:pPr>
+            <w:r>
+              <w:t xml:space="preserve">           var = c("Height"),</w:t>
+            </w:r>
+          </w:p>
+          <w:p>
+            <w:pPr>
+              <w:spacing w:after="0" w:line="240" w:lineRule="auto"/>
+            </w:pPr>
+            <w:r>
+              <w:t xml:space="preserve">           by = "region",</w:t>
+            </w:r>
+          </w:p>
+          <w:p>
+            <w:r>
+              <w:t xml:space="preserve">           options = </w:t>
+            </w:r>
+            <w:proofErr w:type="gramStart"/>
+            <w:r>
+              <w:t>c(</w:t>
+            </w:r>
+            <w:proofErr w:type="gramEnd"/>
+            <w:r>
+              <w:t>"h0" = 65, "alpha" = 0.05))</w:t>
+            </w:r>
+          </w:p>
+        </w:tc>
+        <w:tc>
+          <w:tcPr>
+            <w:tcW w:w="7285" w:type="dxa"/>
+          </w:tcPr>
+          <w:p>
+            <w:pPr>
+              <w:tabs>
+                <w:tab w:val="left" w:pos="1095"/>
+              </w:tabs>
+            </w:pPr>
+            <w:r>
+              <w:drawing>
+                <wp:inline distT="0" distB="0" distL="0" distR="0" wp14:anchorId="267CAA1A" wp14:editId="6630FAB7">
+                  <wp:extent cx="2171336" cy="1567542"/>
+                  <wp:effectExtent l="0" t="0" r="635" b="0"/>
+                  <wp:docPr id="863263422" name="Picture 1"/>
+                  <wp:cNvGraphicFramePr>
+                    <a:graphicFrameLocks xmlns:a="http://schemas.openxmlformats.org/drawingml/2006/main" noChangeAspect="1"/>
+                  </wp:cNvGraphicFramePr>
+                  <a:graphic xmlns:a="http://schemas.openxmlformats.org/drawingml/2006/main">
+                    <a:graphicData uri="http://schemas.openxmlformats.org/drawingml/2006/picture">
+                      <pic:pic xmlns:pic="http://schemas.openxmlformats.org/drawingml/2006/picture">
+                        <pic:nvPicPr>
+                          <pic:cNvPr id="863263422" name=""/>
+                          <pic:cNvPicPr/>
+                        </pic:nvPicPr>
+                        <pic:blipFill>
+                          <a:blip r:embed="rId60"/>
+                          <a:stretch>
+                            <a:fillRect/>
+                          </a:stretch>
+                        </pic:blipFill>
+                        <pic:spPr>
+                          <a:xfrm>
+                            <a:off x="0" y="0"/>
+                            <a:ext cx="2189633" cy="1580751"/>
+                          </a:xfrm>
+                          <a:prstGeom prst="rect">
+                            <a:avLst/>
+                          </a:prstGeom>
+                        </pic:spPr>
+                      </pic:pic>
+                    </a:graphicData>
+                  </a:graphic>
+                </wp:inline>
+              </w:drawing>
+            </w:r>
+            <w:r>
+              <w:rPr>
+                <w:noProof/>
+              </w:rPr>
+              <w:t xml:space="preserve"> </w:t>
+            </w:r>
+            <w:r>
+              <w:drawing>
+                <wp:inline distT="0" distB="0" distL="0" distR="0" wp14:anchorId="667DB892" wp14:editId="4B495499">
+                  <wp:extent cx="2171065" cy="1598476"/>
+                  <wp:effectExtent l="0" t="0" r="635" b="1905"/>
+                  <wp:docPr id="1512697261" name="Picture 1"/>
+                  <wp:cNvGraphicFramePr>
+                    <a:graphicFrameLocks xmlns:a="http://schemas.openxmlformats.org/drawingml/2006/main" noChangeAspect="1"/>
+                  </wp:cNvGraphicFramePr>
+                  <a:graphic xmlns:a="http://schemas.openxmlformats.org/drawingml/2006/main">
+                    <a:graphicData uri="http://schemas.openxmlformats.org/drawingml/2006/picture">
+                      <pic:pic xmlns:pic="http://schemas.openxmlformats.org/drawingml/2006/picture">
+                        <pic:nvPicPr>
+                          <pic:cNvPr id="1512697261" name=""/>
+                          <pic:cNvPicPr/>
+                        </pic:nvPicPr>
+                        <pic:blipFill>
+                          <a:blip r:embed="rId61"/>
+                          <a:stretch>
+                            <a:fillRect/>
+                          </a:stretch>
+                        </pic:blipFill>
+                        <pic:spPr>
+                          <a:xfrm>
+                            <a:off x="0" y="0"/>
+                            <a:ext cx="2180794" cy="1605639"/>
+                          </a:xfrm>
+                          <a:prstGeom prst="rect">
+                            <a:avLst/>
+                          </a:prstGeom>
+                        </pic:spPr>
+                      </pic:pic>
+                    </a:graphicData>
+                  </a:graphic>
+                </wp:inline>
+              </w:drawing>
+            </w:r>
+          </w:p>
+          <w:p>
+            <w:pPr>
+              <w:tabs>
+                <w:tab w:val="left" w:pos="1095"/>
+              </w:tabs>
+            </w:pPr>
+          </w:p>
+        </w:tc>
+      </w:tr>
+      <w:tr>
+        <w:tc>
+          <w:tcPr>
+            <w:tcW w:w="5665" w:type="dxa"/>
+          </w:tcPr>
+          <w:p>
+            <w:pPr>
+              <w:rPr>
+                <w:b/>
+                <w:bCs/>
+              </w:rPr>
+            </w:pPr>
+            <w:r>
+              <w:rPr>
+                <w:b/>
+                <w:bCs/>
+              </w:rPr>
+              <w:t>Comparison</w:t>
+            </w:r>
+          </w:p>
+        </w:tc>
+        <w:tc>
+          <w:tcPr>
+            <w:tcW w:w="7285" w:type="dxa"/>
+          </w:tcPr>
+          <w:p>
+            <w:pPr>
+              <w:rPr>
+                <w:b/>
+                <w:bCs/>
+              </w:rPr>
+            </w:pPr>
+            <w:r>
+              <w:rPr>
+                <w:b/>
+                <w:bCs/>
+              </w:rPr>
+              <w:t>Results</w:t>
+            </w:r>
+          </w:p>
+        </w:tc>
+      </w:tr>
+      <w:tr>
+        <w:tc>
+          <w:tcPr>
+            <w:tcW w:w="5665" w:type="dxa"/>
+          </w:tcPr>
+          <w:p>
+            <w:r>
+              <w:t xml:space="preserve">Perform T-Test on </w:t>
+            </w:r>
+            <w:r>
+              <w:t xml:space="preserve">single </w:t>
+            </w:r>
+            <w:r>
+              <w:t xml:space="preserve">variable with </w:t>
+            </w:r>
+            <w:r>
+              <w:t>by</w:t>
+            </w:r>
+            <w:r>
+              <w:t>.</w:t>
+            </w:r>
+          </w:p>
+        </w:tc>
+        <w:tc>
+          <w:tcPr>
+            <w:tcW w:w="7285" w:type="dxa"/>
+          </w:tcPr>
+          <w:p>
+            <w:r>
+              <w:t xml:space="preserve">Pass.  </w:t>
+            </w:r>
+          </w:p>
+        </w:tc>
+      </w:tr>
+    </w:tbl>
+    <w:p/>
+    <w:p>
+      <w:r>
+        <w:br w:type="page"/>
+      </w:r>
+    </w:p>
+    <w:p>
+      <w:pPr>
+        <w:pStyle w:val="Heading2"/>
+      </w:pPr>
+      <w:r>
+        <w:lastRenderedPageBreak/>
+        <w:t>proc_ttest-00</w:t>
+      </w:r>
+      <w:r>
+        <w:t>5</w:t>
+      </w:r>
+    </w:p>
+    <w:tbl>
+      <w:tblPr>
+        <w:tblStyle w:val="TableGrid"/>
+        <w:tblW w:w="0" w:type="auto"/>
+        <w:tblLook w:val="04A0" w:firstRow="1" w:lastRow="0" w:firstColumn="1" w:lastColumn="0" w:noHBand="0" w:noVBand="1"/>
+      </w:tblPr>
+      <w:tblGrid>
+        <w:gridCol w:w="5665"/>
+        <w:gridCol w:w="7285"/>
+      </w:tblGrid>
+      <w:tr>
+        <w:tc>
+          <w:tcPr>
+            <w:tcW w:w="5665" w:type="dxa"/>
+          </w:tcPr>
+          <w:p>
+            <w:pPr>
+              <w:rPr>
+                <w:b/>
+                <w:bCs/>
+              </w:rPr>
+            </w:pPr>
+            <w:r>
+              <w:rPr>
+                <w:b/>
+                <w:bCs/>
+              </w:rPr>
+              <w:t>SAS Code and Output</w:t>
+            </w:r>
+          </w:p>
+        </w:tc>
+        <w:tc>
+          <w:tcPr>
+            <w:tcW w:w="7285" w:type="dxa"/>
+          </w:tcPr>
+          <w:p>
+            <w:pPr>
+              <w:rPr>
+                <w:b/>
+                <w:bCs/>
+              </w:rPr>
+            </w:pPr>
+          </w:p>
+        </w:tc>
+      </w:tr>
+      <w:tr>
+        <w:tc>
+          <w:tcPr>
+            <w:tcW w:w="5665" w:type="dxa"/>
+          </w:tcPr>
+          <w:p>
+            <w:pPr>
+              <w:pStyle w:val="HTMLPreformatted"/>
+              <w:shd w:val="clear" w:color="auto" w:fill="FFFFFF"/>
+              <w:rPr>
+                <w:rFonts w:ascii="Consolas" w:hAnsi="Consolas"/>
+                <w:color w:val="020202"/>
+                <w:sz w:val="24"/>
+                <w:szCs w:val="24"/>
+              </w:rPr>
+            </w:pPr>
+            <w:r>
+              <w:rPr>
+                <w:rFonts w:ascii="Consolas" w:hAnsi="Consolas"/>
+                <w:color w:val="020202"/>
+                <w:sz w:val="24"/>
+                <w:szCs w:val="24"/>
+              </w:rPr>
+              <w:t xml:space="preserve">proc </w:t>
+            </w:r>
+            <w:proofErr w:type="spellStart"/>
+            <w:r>
+              <w:rPr>
+                <w:rFonts w:ascii="Consolas" w:hAnsi="Consolas"/>
+                <w:color w:val="020202"/>
+                <w:sz w:val="24"/>
+                <w:szCs w:val="24"/>
+              </w:rPr>
+              <w:t>ttest</w:t>
+            </w:r>
+            <w:proofErr w:type="spellEnd"/>
+            <w:r>
+              <w:rPr>
+                <w:rFonts w:ascii="Consolas" w:hAnsi="Consolas"/>
+                <w:color w:val="020202"/>
+                <w:sz w:val="24"/>
+                <w:szCs w:val="24"/>
+              </w:rPr>
+              <w:t xml:space="preserve"> data=</w:t>
+            </w:r>
+            <w:proofErr w:type="spellStart"/>
+            <w:r>
+              <w:rPr>
+                <w:rFonts w:ascii="Consolas" w:hAnsi="Consolas"/>
+                <w:color w:val="020202"/>
+                <w:sz w:val="24"/>
+                <w:szCs w:val="24"/>
+              </w:rPr>
+              <w:t>cls</w:t>
+            </w:r>
+            <w:proofErr w:type="spellEnd"/>
+            <w:r>
+              <w:rPr>
+                <w:rFonts w:ascii="Consolas" w:hAnsi="Consolas"/>
+                <w:color w:val="020202"/>
+                <w:sz w:val="24"/>
+                <w:szCs w:val="24"/>
+              </w:rPr>
+              <w:t xml:space="preserve"> alpha=0.1;</w:t>
+            </w:r>
+          </w:p>
+          <w:p>
+            <w:pPr>
+              <w:pStyle w:val="HTMLPreformatted"/>
+              <w:shd w:val="clear" w:color="auto" w:fill="FFFFFF"/>
+              <w:rPr>
+                <w:rFonts w:ascii="Consolas" w:hAnsi="Consolas"/>
+                <w:color w:val="020202"/>
+                <w:sz w:val="24"/>
+                <w:szCs w:val="24"/>
+              </w:rPr>
+            </w:pPr>
+            <w:r>
+              <w:rPr>
+                <w:rFonts w:ascii="Consolas" w:hAnsi="Consolas"/>
+                <w:color w:val="020202"/>
+                <w:sz w:val="24"/>
+                <w:szCs w:val="24"/>
+              </w:rPr>
+              <w:t xml:space="preserve">  paired weight * height;</w:t>
+            </w:r>
+          </w:p>
+          <w:p>
+            <w:pPr>
+              <w:pStyle w:val="HTMLPreformatted"/>
+              <w:shd w:val="clear" w:color="auto" w:fill="FFFFFF"/>
+              <w:rPr>
+                <w:rFonts w:ascii="Consolas" w:hAnsi="Consolas"/>
+                <w:color w:val="020202"/>
+                <w:sz w:val="24"/>
+                <w:szCs w:val="24"/>
+              </w:rPr>
+            </w:pPr>
+            <w:r>
+              <w:rPr>
+                <w:rFonts w:ascii="Consolas" w:hAnsi="Consolas"/>
+                <w:color w:val="020202"/>
+                <w:sz w:val="24"/>
+                <w:szCs w:val="24"/>
+              </w:rPr>
+              <w:t xml:space="preserve">  by region;</w:t>
+            </w:r>
+          </w:p>
+          <w:p>
+            <w:r>
+              <w:rPr>
+                <w:rFonts w:ascii="Consolas" w:hAnsi="Consolas"/>
+                <w:color w:val="020202"/>
+                <w:sz w:val="24"/>
+                <w:szCs w:val="24"/>
+              </w:rPr>
+              <w:t>run;</w:t>
+            </w:r>
+          </w:p>
+        </w:tc>
+        <w:tc>
+          <w:tcPr>
+            <w:tcW w:w="7285" w:type="dxa"/>
+          </w:tcPr>
+          <w:p>
+            <w:r>
+              <w:drawing>
+                <wp:inline distT="0" distB="0" distL="0" distR="0" wp14:anchorId="0D9A7428" wp14:editId="11E226DA">
+                  <wp:extent cx="2202873" cy="1644746"/>
+                  <wp:effectExtent l="0" t="0" r="6985" b="0"/>
+                  <wp:docPr id="1952512301" name="Picture 1"/>
+                  <wp:cNvGraphicFramePr>
+                    <a:graphicFrameLocks xmlns:a="http://schemas.openxmlformats.org/drawingml/2006/main" noChangeAspect="1"/>
+                  </wp:cNvGraphicFramePr>
+                  <a:graphic xmlns:a="http://schemas.openxmlformats.org/drawingml/2006/main">
+                    <a:graphicData uri="http://schemas.openxmlformats.org/drawingml/2006/picture">
+                      <pic:pic xmlns:pic="http://schemas.openxmlformats.org/drawingml/2006/picture">
+                        <pic:nvPicPr>
+                          <pic:cNvPr id="1952512301" name=""/>
+                          <pic:cNvPicPr/>
+                        </pic:nvPicPr>
+                        <pic:blipFill>
+                          <a:blip r:embed="rId62"/>
+                          <a:stretch>
+                            <a:fillRect/>
+                          </a:stretch>
+                        </pic:blipFill>
+                        <pic:spPr>
+                          <a:xfrm>
+                            <a:off x="0" y="0"/>
+                            <a:ext cx="2218444" cy="1656372"/>
+                          </a:xfrm>
+                          <a:prstGeom prst="rect">
+                            <a:avLst/>
+                          </a:prstGeom>
+                        </pic:spPr>
+                      </pic:pic>
+                    </a:graphicData>
+                  </a:graphic>
+                </wp:inline>
+              </w:drawing>
+            </w:r>
+            <w:r>
+              <w:rPr>
+                <w:noProof/>
+              </w:rPr>
+              <w:t xml:space="preserve"> </w:t>
+            </w:r>
+            <w:r>
+              <w:drawing>
+                <wp:inline distT="0" distB="0" distL="0" distR="0" wp14:anchorId="0E34E55F" wp14:editId="47E4BB75">
+                  <wp:extent cx="2202815" cy="1661945"/>
+                  <wp:effectExtent l="0" t="0" r="6985" b="0"/>
+                  <wp:docPr id="1386433018" name="Picture 1"/>
+                  <wp:cNvGraphicFramePr>
+                    <a:graphicFrameLocks xmlns:a="http://schemas.openxmlformats.org/drawingml/2006/main" noChangeAspect="1"/>
+                  </wp:cNvGraphicFramePr>
+                  <a:graphic xmlns:a="http://schemas.openxmlformats.org/drawingml/2006/main">
+                    <a:graphicData uri="http://schemas.openxmlformats.org/drawingml/2006/picture">
+                      <pic:pic xmlns:pic="http://schemas.openxmlformats.org/drawingml/2006/picture">
+                        <pic:nvPicPr>
+                          <pic:cNvPr id="1386433018" name=""/>
+                          <pic:cNvPicPr/>
+                        </pic:nvPicPr>
+                        <pic:blipFill>
+                          <a:blip r:embed="rId63"/>
+                          <a:stretch>
+                            <a:fillRect/>
+                          </a:stretch>
+                        </pic:blipFill>
+                        <pic:spPr>
+                          <a:xfrm>
+                            <a:off x="0" y="0"/>
+                            <a:ext cx="2212346" cy="1669136"/>
+                          </a:xfrm>
+                          <a:prstGeom prst="rect">
+                            <a:avLst/>
+                          </a:prstGeom>
+                        </pic:spPr>
+                      </pic:pic>
+                    </a:graphicData>
+                  </a:graphic>
+                </wp:inline>
+              </w:drawing>
+            </w:r>
+          </w:p>
+        </w:tc>
+      </w:tr>
+      <w:tr>
+        <w:tc>
+          <w:tcPr>
+            <w:tcW w:w="5665" w:type="dxa"/>
+          </w:tcPr>
+          <w:p>
+            <w:pPr>
+              <w:rPr>
+                <w:b/>
+                <w:bCs/>
+              </w:rPr>
+            </w:pPr>
+            <w:r>
+              <w:rPr>
+                <w:b/>
+                <w:bCs/>
+              </w:rPr>
+              <w:t>R Code and Output</w:t>
+            </w:r>
+          </w:p>
+        </w:tc>
+        <w:tc>
+          <w:tcPr>
+            <w:tcW w:w="7285" w:type="dxa"/>
+          </w:tcPr>
+          <w:p/>
+        </w:tc>
+      </w:tr>
+      <w:tr>
+        <w:tc>
+          <w:tcPr>
+            <w:tcW w:w="5665" w:type="dxa"/>
+          </w:tcPr>
+          <w:p>
+            <w:pPr>
+              <w:spacing w:after="0" w:line="240" w:lineRule="auto"/>
+            </w:pPr>
+            <w:proofErr w:type="spellStart"/>
+            <w:r>
+              <w:t>proc_</w:t>
+            </w:r>
+            <w:proofErr w:type="gramStart"/>
+            <w:r>
+              <w:t>ttest</w:t>
+            </w:r>
+            <w:proofErr w:type="spellEnd"/>
+            <w:r>
+              <w:t>(</w:t>
+            </w:r>
+            <w:proofErr w:type="spellStart"/>
+            <w:proofErr w:type="gramEnd"/>
+            <w:r>
+              <w:t>cls</w:t>
+            </w:r>
+            <w:proofErr w:type="spellEnd"/>
+            <w:r>
+              <w:t>,</w:t>
+            </w:r>
+          </w:p>
+          <w:p>
+            <w:pPr>
+              <w:spacing w:after="0" w:line="240" w:lineRule="auto"/>
+            </w:pPr>
+            <w:r>
+              <w:t xml:space="preserve">           paired = "Weight * Height",</w:t>
+            </w:r>
+          </w:p>
+          <w:p>
+            <w:pPr>
+              <w:spacing w:after="0" w:line="240" w:lineRule="auto"/>
+            </w:pPr>
+            <w:r>
+              <w:t xml:space="preserve">           by = "region",</w:t>
+            </w:r>
+          </w:p>
+          <w:p>
+            <w:r>
+              <w:t xml:space="preserve">           options = </w:t>
+            </w:r>
+            <w:proofErr w:type="gramStart"/>
+            <w:r>
+              <w:t>c(</w:t>
+            </w:r>
+            <w:proofErr w:type="gramEnd"/>
+            <w:r>
+              <w:t>"alpha" = 0.1))</w:t>
+            </w:r>
+          </w:p>
+        </w:tc>
+        <w:tc>
+          <w:tcPr>
+            <w:tcW w:w="7285" w:type="dxa"/>
+          </w:tcPr>
+          <w:p>
+            <w:pPr>
+              <w:tabs>
+                <w:tab w:val="left" w:pos="1095"/>
+              </w:tabs>
+            </w:pPr>
+            <w:r>
+              <w:rPr>
+                <w:noProof/>
+              </w:rPr>
+              <w:t xml:space="preserve"> </w:t>
+            </w:r>
+            <w:r>
+              <w:rPr>
+                <w:noProof/>
+              </w:rPr>
+              <w:drawing>
+                <wp:inline distT="0" distB="0" distL="0" distR="0" wp14:anchorId="659BA660" wp14:editId="7ECFC9F2">
+                  <wp:extent cx="2188657" cy="1656608"/>
+                  <wp:effectExtent l="0" t="0" r="2540" b="1270"/>
+                  <wp:docPr id="1250514516" name="Picture 1"/>
+                  <wp:cNvGraphicFramePr>
+                    <a:graphicFrameLocks xmlns:a="http://schemas.openxmlformats.org/drawingml/2006/main" noChangeAspect="1"/>
+                  </wp:cNvGraphicFramePr>
+                  <a:graphic xmlns:a="http://schemas.openxmlformats.org/drawingml/2006/main">
+                    <a:graphicData uri="http://schemas.openxmlformats.org/drawingml/2006/picture">
+                      <pic:pic xmlns:pic="http://schemas.openxmlformats.org/drawingml/2006/picture">
+                        <pic:nvPicPr>
+                          <pic:cNvPr id="1250514516" name=""/>
+                          <pic:cNvPicPr/>
+                        </pic:nvPicPr>
+                        <pic:blipFill>
+                          <a:blip r:embed="rId64"/>
+                          <a:stretch>
+                            <a:fillRect/>
+                          </a:stretch>
+                        </pic:blipFill>
+                        <pic:spPr>
+                          <a:xfrm>
+                            <a:off x="0" y="0"/>
+                            <a:ext cx="2199630" cy="1664914"/>
+                          </a:xfrm>
+                          <a:prstGeom prst="rect">
+                            <a:avLst/>
+                          </a:prstGeom>
+                        </pic:spPr>
+                      </pic:pic>
+                    </a:graphicData>
+                  </a:graphic>
+                </wp:inline>
+              </w:drawing>
+            </w:r>
+            <w:r>
+              <w:rPr>
+                <w:noProof/>
+              </w:rPr>
+              <w:t xml:space="preserve"> </w:t>
+            </w:r>
+            <w:r>
+              <w:rPr>
+                <w:noProof/>
+              </w:rPr>
+              <w:drawing>
+                <wp:inline distT="0" distB="0" distL="0" distR="0" wp14:anchorId="7FDC952B" wp14:editId="115947AC">
+                  <wp:extent cx="2134785" cy="1555668"/>
+                  <wp:effectExtent l="0" t="0" r="0" b="6985"/>
+                  <wp:docPr id="1450192633" name="Picture 1"/>
+                  <wp:cNvGraphicFramePr>
+                    <a:graphicFrameLocks xmlns:a="http://schemas.openxmlformats.org/drawingml/2006/main" noChangeAspect="1"/>
+                  </wp:cNvGraphicFramePr>
+                  <a:graphic xmlns:a="http://schemas.openxmlformats.org/drawingml/2006/main">
+                    <a:graphicData uri="http://schemas.openxmlformats.org/drawingml/2006/picture">
+                      <pic:pic xmlns:pic="http://schemas.openxmlformats.org/drawingml/2006/picture">
+                        <pic:nvPicPr>
+                          <pic:cNvPr id="1450192633" name=""/>
+                          <pic:cNvPicPr/>
+                        </pic:nvPicPr>
+                        <pic:blipFill>
+                          <a:blip r:embed="rId65"/>
+                          <a:stretch>
+                            <a:fillRect/>
+                          </a:stretch>
+                        </pic:blipFill>
+                        <pic:spPr>
+                          <a:xfrm>
+                            <a:off x="0" y="0"/>
+                            <a:ext cx="2145035" cy="1563138"/>
+                          </a:xfrm>
+                          <a:prstGeom prst="rect">
+                            <a:avLst/>
+                          </a:prstGeom>
+                        </pic:spPr>
+                      </pic:pic>
+                    </a:graphicData>
+                  </a:graphic>
+                </wp:inline>
+              </w:drawing>
+            </w:r>
+          </w:p>
+        </w:tc>
+      </w:tr>
+      <w:tr>
+        <w:tc>
+          <w:tcPr>
+            <w:tcW w:w="5665" w:type="dxa"/>
+          </w:tcPr>
+          <w:p>
+            <w:pPr>
+              <w:rPr>
+                <w:b/>
+                <w:bCs/>
+              </w:rPr>
+            </w:pPr>
+            <w:r>
+              <w:rPr>
+                <w:b/>
+                <w:bCs/>
+              </w:rPr>
+              <w:t>Comparison</w:t>
+            </w:r>
+          </w:p>
+        </w:tc>
+        <w:tc>
+          <w:tcPr>
+            <w:tcW w:w="7285" w:type="dxa"/>
+          </w:tcPr>
+          <w:p>
+            <w:pPr>
+              <w:rPr>
+                <w:b/>
+                <w:bCs/>
+              </w:rPr>
+            </w:pPr>
+            <w:r>
+              <w:rPr>
+                <w:b/>
+                <w:bCs/>
+              </w:rPr>
+              <w:t>Results</w:t>
+            </w:r>
+          </w:p>
+        </w:tc>
+      </w:tr>
+      <w:tr>
+        <w:tc>
+          <w:tcPr>
+            <w:tcW w:w="5665" w:type="dxa"/>
+          </w:tcPr>
+          <w:p>
+            <w:r>
+              <w:t xml:space="preserve">Perform T-Test on </w:t>
+            </w:r>
+            <w:r>
+              <w:t>paired</w:t>
+            </w:r>
+            <w:r>
+              <w:t xml:space="preserve"> variable</w:t>
+            </w:r>
+            <w:r>
+              <w:t>s</w:t>
+            </w:r>
+            <w:r>
+              <w:t xml:space="preserve"> with </w:t>
+            </w:r>
+            <w:r>
+              <w:t>by</w:t>
+            </w:r>
+            <w:r>
+              <w:t>.</w:t>
+            </w:r>
+          </w:p>
+        </w:tc>
+        <w:tc>
+          <w:tcPr>
+            <w:tcW w:w="7285" w:type="dxa"/>
+          </w:tcPr>
+          <w:p>
+            <w:r>
+              <w:t xml:space="preserve">Pass.  </w:t>
+            </w:r>
+          </w:p>
+        </w:tc>
+      </w:tr>
+    </w:tbl>
+    <w:p/>
+    <w:p>
+      <w:r>
+        <w:br w:type="page"/>
+      </w:r>
+    </w:p>
+    <w:p>
+      <w:pPr>
+        <w:pStyle w:val="Heading2"/>
+      </w:pPr>
+      <w:r>
+        <w:lastRenderedPageBreak/>
+        <w:t>proc_ttest-00</w:t>
+      </w:r>
+      <w:r>
+        <w:t>6</w:t>
+      </w:r>
+    </w:p>
+    <w:tbl>
+      <w:tblPr>
+        <w:tblStyle w:val="TableGrid"/>
+        <w:tblW w:w="0" w:type="auto"/>
+        <w:tblLook w:val="04A0" w:firstRow="1" w:lastRow="0" w:firstColumn="1" w:lastColumn="0" w:noHBand="0" w:noVBand="1"/>
+      </w:tblPr>
+      <w:tblGrid>
+        <w:gridCol w:w="4405"/>
+        <w:gridCol w:w="8545"/>
+      </w:tblGrid>
+      <w:tr>
+        <w:tc>
+          <w:tcPr>
+            <w:tcW w:w="4405" w:type="dxa"/>
+          </w:tcPr>
+          <w:p>
+            <w:pPr>
+              <w:rPr>
+                <w:b/>
+                <w:bCs/>
+              </w:rPr>
+            </w:pPr>
+            <w:r>
+              <w:rPr>
+                <w:b/>
+                <w:bCs/>
+              </w:rPr>
+              <w:t>SAS Code and Output</w:t>
+            </w:r>
+          </w:p>
+        </w:tc>
+        <w:tc>
+          <w:tcPr>
+            <w:tcW w:w="8545" w:type="dxa"/>
+          </w:tcPr>
+          <w:p>
+            <w:pPr>
+              <w:rPr>
+                <w:b/>
+                <w:bCs/>
+              </w:rPr>
+            </w:pPr>
+          </w:p>
+        </w:tc>
+      </w:tr>
+      <w:tr>
+        <w:tc>
+          <w:tcPr>
+            <w:tcW w:w="4405" w:type="dxa"/>
+          </w:tcPr>
+          <w:p>
+            <w:pPr>
+              <w:pStyle w:val="HTMLPreformatted"/>
+              <w:shd w:val="clear" w:color="auto" w:fill="FFFFFF"/>
+              <w:rPr>
+                <w:rFonts w:ascii="Consolas" w:hAnsi="Consolas"/>
+                <w:color w:val="020202"/>
+                <w:sz w:val="24"/>
+                <w:szCs w:val="24"/>
+              </w:rPr>
+            </w:pPr>
+            <w:r>
+              <w:rPr>
+                <w:rFonts w:ascii="Consolas" w:hAnsi="Consolas"/>
+                <w:color w:val="020202"/>
+                <w:sz w:val="24"/>
+                <w:szCs w:val="24"/>
+              </w:rPr>
+              <w:t xml:space="preserve">proc </w:t>
+            </w:r>
+            <w:proofErr w:type="spellStart"/>
+            <w:r>
+              <w:rPr>
+                <w:rFonts w:ascii="Consolas" w:hAnsi="Consolas"/>
+                <w:color w:val="020202"/>
+                <w:sz w:val="24"/>
+                <w:szCs w:val="24"/>
+              </w:rPr>
+              <w:t>ttest</w:t>
+            </w:r>
+            <w:proofErr w:type="spellEnd"/>
+            <w:r>
+              <w:rPr>
+                <w:rFonts w:ascii="Consolas" w:hAnsi="Consolas"/>
+                <w:color w:val="020202"/>
+                <w:sz w:val="24"/>
+                <w:szCs w:val="24"/>
+              </w:rPr>
+              <w:t xml:space="preserve"> data=</w:t>
+            </w:r>
+            <w:proofErr w:type="spellStart"/>
+            <w:r>
+              <w:rPr>
+                <w:rFonts w:ascii="Consolas" w:hAnsi="Consolas"/>
+                <w:color w:val="020202"/>
+                <w:sz w:val="24"/>
+                <w:szCs w:val="24"/>
+              </w:rPr>
+              <w:t>cls</w:t>
+            </w:r>
+            <w:proofErr w:type="spellEnd"/>
+            <w:r>
+              <w:rPr>
+                <w:rFonts w:ascii="Consolas" w:hAnsi="Consolas"/>
+                <w:color w:val="020202"/>
+                <w:sz w:val="24"/>
+                <w:szCs w:val="24"/>
+              </w:rPr>
+              <w:t xml:space="preserve"> alpha=0.1;</w:t>
+            </w:r>
+          </w:p>
+          <w:p>
+            <w:pPr>
+              <w:pStyle w:val="HTMLPreformatted"/>
+              <w:shd w:val="clear" w:color="auto" w:fill="FFFFFF"/>
+              <w:rPr>
+                <w:rFonts w:ascii="Consolas" w:hAnsi="Consolas"/>
+                <w:color w:val="020202"/>
+                <w:sz w:val="24"/>
+                <w:szCs w:val="24"/>
+              </w:rPr>
+            </w:pPr>
+            <w:r>
+              <w:rPr>
+                <w:rFonts w:ascii="Consolas" w:hAnsi="Consolas"/>
+                <w:color w:val="020202"/>
+                <w:sz w:val="24"/>
+                <w:szCs w:val="24"/>
+              </w:rPr>
+              <w:t xml:space="preserve">  class sex;</w:t>
+            </w:r>
+          </w:p>
+          <w:p>
+            <w:pPr>
+              <w:pStyle w:val="HTMLPreformatted"/>
+              <w:shd w:val="clear" w:color="auto" w:fill="FFFFFF"/>
+              <w:rPr>
+                <w:rFonts w:ascii="Consolas" w:hAnsi="Consolas"/>
+                <w:color w:val="020202"/>
+                <w:sz w:val="24"/>
+                <w:szCs w:val="24"/>
+              </w:rPr>
+            </w:pPr>
+            <w:r>
+              <w:rPr>
+                <w:rFonts w:ascii="Consolas" w:hAnsi="Consolas"/>
+                <w:color w:val="020202"/>
+                <w:sz w:val="24"/>
+                <w:szCs w:val="24"/>
+              </w:rPr>
+              <w:t xml:space="preserve">  var height;</w:t>
+            </w:r>
+          </w:p>
+          <w:p>
+            <w:pPr>
+              <w:pStyle w:val="HTMLPreformatted"/>
+              <w:shd w:val="clear" w:color="auto" w:fill="FFFFFF"/>
+              <w:rPr>
+                <w:rFonts w:ascii="Consolas" w:hAnsi="Consolas"/>
+                <w:color w:val="020202"/>
+                <w:sz w:val="24"/>
+                <w:szCs w:val="24"/>
+              </w:rPr>
+            </w:pPr>
+            <w:r>
+              <w:rPr>
+                <w:rFonts w:ascii="Consolas" w:hAnsi="Consolas"/>
+                <w:color w:val="020202"/>
+                <w:sz w:val="24"/>
+                <w:szCs w:val="24"/>
+              </w:rPr>
+              <w:t xml:space="preserve">  by region;</w:t>
+            </w:r>
+          </w:p>
+          <w:p>
+            <w:r>
+              <w:rPr>
+                <w:rFonts w:ascii="Consolas" w:hAnsi="Consolas"/>
+                <w:color w:val="020202"/>
+                <w:sz w:val="24"/>
+                <w:szCs w:val="24"/>
+              </w:rPr>
+              <w:t>run;</w:t>
+            </w:r>
+          </w:p>
+        </w:tc>
+        <w:tc>
+          <w:tcPr>
+            <w:tcW w:w="8545" w:type="dxa"/>
+          </w:tcPr>
+          <w:p>
+            <w:r>
+              <w:rPr>
+                <w:noProof/>
+              </w:rPr>
+              <w:t xml:space="preserve"> </w:t>
+            </w:r>
+            <w:r>
+              <w:rPr>
+                <w:noProof/>
+              </w:rPr>
+              <w:drawing>
+                <wp:inline distT="0" distB="0" distL="0" distR="0" wp14:anchorId="2DE507C0" wp14:editId="11FCE360">
+                  <wp:extent cx="2645503" cy="2666011"/>
+                  <wp:effectExtent l="0" t="0" r="2540" b="1270"/>
+                  <wp:docPr id="1652273013" name="Picture 1"/>
+                  <wp:cNvGraphicFramePr>
+                    <a:graphicFrameLocks xmlns:a="http://schemas.openxmlformats.org/drawingml/2006/main" noChangeAspect="1"/>
+                  </wp:cNvGraphicFramePr>
+                  <a:graphic xmlns:a="http://schemas.openxmlformats.org/drawingml/2006/main">
+                    <a:graphicData uri="http://schemas.openxmlformats.org/drawingml/2006/picture">
+                      <pic:pic xmlns:pic="http://schemas.openxmlformats.org/drawingml/2006/picture">
+                        <pic:nvPicPr>
+                          <pic:cNvPr id="1652273013" name=""/>
+                          <pic:cNvPicPr/>
+                        </pic:nvPicPr>
+                        <pic:blipFill>
+                          <a:blip r:embed="rId66"/>
+                          <a:stretch>
+                            <a:fillRect/>
+                          </a:stretch>
+                        </pic:blipFill>
+                        <pic:spPr>
+                          <a:xfrm>
+                            <a:off x="0" y="0"/>
+                            <a:ext cx="2661740" cy="2682374"/>
+                          </a:xfrm>
+                          <a:prstGeom prst="rect">
+                            <a:avLst/>
+                          </a:prstGeom>
+                        </pic:spPr>
+                      </pic:pic>
+                    </a:graphicData>
+                  </a:graphic>
+                </wp:inline>
+              </w:drawing>
+            </w:r>
+            <w:r>
+              <w:rPr>
+                <w:noProof/>
+              </w:rPr>
+              <w:t xml:space="preserve"> </w:t>
+            </w:r>
+            <w:r>
+              <w:rPr>
+                <w:noProof/>
+              </w:rPr>
+              <w:drawing>
+                <wp:inline distT="0" distB="0" distL="0" distR="0" wp14:anchorId="2FDC511E" wp14:editId="6744BA6F">
+                  <wp:extent cx="2458192" cy="2504210"/>
+                  <wp:effectExtent l="0" t="0" r="0" b="0"/>
+                  <wp:docPr id="1787044328" name="Picture 1"/>
+                  <wp:cNvGraphicFramePr>
+                    <a:graphicFrameLocks xmlns:a="http://schemas.openxmlformats.org/drawingml/2006/main" noChangeAspect="1"/>
+                  </wp:cNvGraphicFramePr>
+                  <a:graphic xmlns:a="http://schemas.openxmlformats.org/drawingml/2006/main">
+                    <a:graphicData uri="http://schemas.openxmlformats.org/drawingml/2006/picture">
+                      <pic:pic xmlns:pic="http://schemas.openxmlformats.org/drawingml/2006/picture">
+                        <pic:nvPicPr>
+                          <pic:cNvPr id="1787044328" name=""/>
+                          <pic:cNvPicPr/>
+                        </pic:nvPicPr>
+                        <pic:blipFill>
+                          <a:blip r:embed="rId67"/>
+                          <a:stretch>
+                            <a:fillRect/>
+                          </a:stretch>
+                        </pic:blipFill>
+                        <pic:spPr>
+                          <a:xfrm>
+                            <a:off x="0" y="0"/>
+                            <a:ext cx="2468082" cy="2514286"/>
+                          </a:xfrm>
+                          <a:prstGeom prst="rect">
+                            <a:avLst/>
+                          </a:prstGeom>
+                        </pic:spPr>
+                      </pic:pic>
+                    </a:graphicData>
+                  </a:graphic>
+                </wp:inline>
+              </w:drawing>
+            </w:r>
+          </w:p>
+        </w:tc>
+      </w:tr>
+      <w:tr>
+        <w:tc>
+          <w:tcPr>
+            <w:tcW w:w="4405" w:type="dxa"/>
+          </w:tcPr>
+          <w:p>
+            <w:pPr>
+              <w:rPr>
+                <w:b/>
+                <w:bCs/>
+              </w:rPr>
+            </w:pPr>
+            <w:r>
+              <w:rPr>
+                <w:b/>
+                <w:bCs/>
+              </w:rPr>
+              <w:t>R Code and Output</w:t>
+            </w:r>
+          </w:p>
+        </w:tc>
+        <w:tc>
+          <w:tcPr>
+            <w:tcW w:w="8545" w:type="dxa"/>
+          </w:tcPr>
+          <w:p/>
+        </w:tc>
+      </w:tr>
+      <w:tr>
+        <w:tc>
+          <w:tcPr>
+            <w:tcW w:w="4405" w:type="dxa"/>
+          </w:tcPr>
+          <w:p>
+            <w:pPr>
+              <w:spacing w:after="0" w:line="240" w:lineRule="auto"/>
+            </w:pPr>
+            <w:proofErr w:type="spellStart"/>
+            <w:r>
+              <w:t>proc_</w:t>
+            </w:r>
+            <w:proofErr w:type="gramStart"/>
+            <w:r>
+              <w:t>ttest</w:t>
+            </w:r>
+            <w:proofErr w:type="spellEnd"/>
+            <w:r>
+              <w:t>(</w:t>
+            </w:r>
+            <w:proofErr w:type="spellStart"/>
+            <w:proofErr w:type="gramEnd"/>
+            <w:r>
+              <w:t>cls</w:t>
+            </w:r>
+            <w:proofErr w:type="spellEnd"/>
+            <w:r>
+              <w:t>,</w:t>
+            </w:r>
+          </w:p>
+          <w:p>
+            <w:pPr>
+              <w:spacing w:after="0" w:line="240" w:lineRule="auto"/>
+            </w:pPr>
+            <w:r>
+              <w:t xml:space="preserve">           var = "Height",</w:t>
+            </w:r>
+          </w:p>
+          <w:p>
+            <w:pPr>
+              <w:spacing w:after="0" w:line="240" w:lineRule="auto"/>
+            </w:pPr>
+            <w:r>
+              <w:t xml:space="preserve">           class = "Sex",</w:t>
+            </w:r>
+          </w:p>
+          <w:p>
+            <w:pPr>
+              <w:spacing w:after="0" w:line="240" w:lineRule="auto"/>
+            </w:pPr>
+            <w:r>
+              <w:t xml:space="preserve">           by = "region",</w:t>
+            </w:r>
+          </w:p>
+          <w:p>
+            <w:r>
+              <w:t xml:space="preserve">           options = </w:t>
+            </w:r>
+            <w:proofErr w:type="gramStart"/>
+            <w:r>
+              <w:t>c(</w:t>
+            </w:r>
+            <w:proofErr w:type="gramEnd"/>
+            <w:r>
+              <w:t>"alpha" = 0.1))</w:t>
+            </w:r>
+          </w:p>
+        </w:tc>
+        <w:tc>
+          <w:tcPr>
+            <w:tcW w:w="8545" w:type="dxa"/>
+          </w:tcPr>
+          <w:p>
+            <w:pPr>
+              <w:tabs>
+                <w:tab w:val="left" w:pos="1095"/>
+              </w:tabs>
+            </w:pPr>
+            <w:r>
+              <w:rPr>
+                <w:noProof/>
+              </w:rPr>
+              <w:t xml:space="preserve"> </w:t>
+            </w:r>
+            <w:r>
+              <w:rPr>
+                <w:noProof/>
+              </w:rPr>
+              <w:drawing>
+                <wp:inline distT="0" distB="0" distL="0" distR="0" wp14:anchorId="413941D1" wp14:editId="4C9EBEF3">
+                  <wp:extent cx="2529444" cy="2168095"/>
+                  <wp:effectExtent l="0" t="0" r="4445" b="3810"/>
+                  <wp:docPr id="1303859468" name="Picture 1"/>
+                  <wp:cNvGraphicFramePr>
+                    <a:graphicFrameLocks xmlns:a="http://schemas.openxmlformats.org/drawingml/2006/main" noChangeAspect="1"/>
+                  </wp:cNvGraphicFramePr>
+                  <a:graphic xmlns:a="http://schemas.openxmlformats.org/drawingml/2006/main">
+                    <a:graphicData uri="http://schemas.openxmlformats.org/drawingml/2006/picture">
+                      <pic:pic xmlns:pic="http://schemas.openxmlformats.org/drawingml/2006/picture">
+                        <pic:nvPicPr>
+                          <pic:cNvPr id="1303859468" name=""/>
+                          <pic:cNvPicPr/>
+                        </pic:nvPicPr>
+                        <pic:blipFill>
+                          <a:blip r:embed="rId68"/>
+                          <a:stretch>
+                            <a:fillRect/>
+                          </a:stretch>
+                        </pic:blipFill>
+                        <pic:spPr>
+                          <a:xfrm>
+                            <a:off x="0" y="0"/>
+                            <a:ext cx="2540341" cy="2177435"/>
+                          </a:xfrm>
+                          <a:prstGeom prst="rect">
+                            <a:avLst/>
+                          </a:prstGeom>
+                        </pic:spPr>
+                      </pic:pic>
+                    </a:graphicData>
+                  </a:graphic>
+                </wp:inline>
+              </w:drawing>
+            </w:r>
+            <w:r>
+              <w:rPr>
+                <w:noProof/>
+              </w:rPr>
+              <w:t xml:space="preserve"> </w:t>
+            </w:r>
+            <w:r>
+              <w:rPr>
+                <w:noProof/>
+              </w:rPr>
+              <w:drawing>
+                <wp:inline distT="0" distB="0" distL="0" distR="0" wp14:anchorId="52D8DAED" wp14:editId="7628A04D">
+                  <wp:extent cx="2458192" cy="2054677"/>
+                  <wp:effectExtent l="0" t="0" r="0" b="3175"/>
+                  <wp:docPr id="370815038" name="Picture 1"/>
+                  <wp:cNvGraphicFramePr>
+                    <a:graphicFrameLocks xmlns:a="http://schemas.openxmlformats.org/drawingml/2006/main" noChangeAspect="1"/>
+                  </wp:cNvGraphicFramePr>
+                  <a:graphic xmlns:a="http://schemas.openxmlformats.org/drawingml/2006/main">
+                    <a:graphicData uri="http://schemas.openxmlformats.org/drawingml/2006/picture">
+                      <pic:pic xmlns:pic="http://schemas.openxmlformats.org/drawingml/2006/picture">
+                        <pic:nvPicPr>
+                          <pic:cNvPr id="370815038" name=""/>
+                          <pic:cNvPicPr/>
+                        </pic:nvPicPr>
+                        <pic:blipFill>
+                          <a:blip r:embed="rId69"/>
+                          <a:stretch>
+                            <a:fillRect/>
+                          </a:stretch>
+                        </pic:blipFill>
+                        <pic:spPr>
+                          <a:xfrm>
+                            <a:off x="0" y="0"/>
+                            <a:ext cx="2462968" cy="2058669"/>
+                          </a:xfrm>
+                          <a:prstGeom prst="rect">
+                            <a:avLst/>
+                          </a:prstGeom>
+                        </pic:spPr>
+                      </pic:pic>
+                    </a:graphicData>
+                  </a:graphic>
+                </wp:inline>
+              </w:drawing>
+            </w:r>
+          </w:p>
+        </w:tc>
+      </w:tr>
+      <w:tr>
+        <w:tc>
+          <w:tcPr>
+            <w:tcW w:w="4405" w:type="dxa"/>
+          </w:tcPr>
+          <w:p>
+            <w:pPr>
+              <w:rPr>
+                <w:b/>
+                <w:bCs/>
+              </w:rPr>
+            </w:pPr>
+            <w:r>
+              <w:rPr>
+                <w:b/>
+                <w:bCs/>
+              </w:rPr>
+              <w:t>Comparison</w:t>
+            </w:r>
+          </w:p>
+        </w:tc>
+        <w:tc>
+          <w:tcPr>
+            <w:tcW w:w="8545" w:type="dxa"/>
+          </w:tcPr>
+          <w:p>
+            <w:pPr>
+              <w:rPr>
+                <w:b/>
+                <w:bCs/>
+              </w:rPr>
+            </w:pPr>
+            <w:r>
+              <w:rPr>
+                <w:b/>
+                <w:bCs/>
+              </w:rPr>
+              <w:t>Results</w:t>
+            </w:r>
+          </w:p>
+        </w:tc>
+      </w:tr>
+      <w:tr>
+        <w:tc>
+          <w:tcPr>
+            <w:tcW w:w="4405" w:type="dxa"/>
+          </w:tcPr>
+          <w:p>
+            <w:r>
+              <w:t xml:space="preserve">Perform T-Test on </w:t>
+            </w:r>
+            <w:r>
+              <w:t>un</w:t>
+            </w:r>
+            <w:r>
+              <w:t>paired variable with by.</w:t>
+            </w:r>
+          </w:p>
+        </w:tc>
+        <w:tc>
+          <w:tcPr>
+            <w:tcW w:w="8545" w:type="dxa"/>
+          </w:tcPr>
+          <w:p>
+            <w:r>
+              <w:t>Pass.</w:t>
+            </w:r>
+            <w:r>
+              <w:t xml:space="preserve">  Initially F Value and CL values were not coming out.  </w:t>
+            </w:r>
+          </w:p>
+        </w:tc>
+      </w:tr>
+    </w:tbl>
+    <w:p>
+      <w:pPr>
+        <w:pStyle w:val="Heading2"/>
+      </w:pPr>
+      <w:r>
+        <w:lastRenderedPageBreak/>
+        <w:t>proc_ttest-00</w:t>
+      </w:r>
+      <w:r>
+        <w:t>7</w:t>
+      </w:r>
+    </w:p>
+    <w:tbl>
+      <w:tblPr>
+        <w:tblStyle w:val="TableGrid"/>
+        <w:tblW w:w="0" w:type="auto"/>
+        <w:tblLook w:val="04A0" w:firstRow="1" w:lastRow="0" w:firstColumn="1" w:lastColumn="0" w:noHBand="0" w:noVBand="1"/>
+      </w:tblPr>
+      <w:tblGrid>
+        <w:gridCol w:w="4405"/>
+        <w:gridCol w:w="8545"/>
+      </w:tblGrid>
+      <w:tr>
+        <w:tc>
+          <w:tcPr>
+            <w:tcW w:w="4405" w:type="dxa"/>
+          </w:tcPr>
+          <w:p>
+            <w:pPr>
+              <w:rPr>
+                <w:b/>
+                <w:bCs/>
+              </w:rPr>
+            </w:pPr>
+            <w:r>
+              <w:rPr>
+                <w:b/>
+                <w:bCs/>
+              </w:rPr>
+              <w:t>SAS Code and Output</w:t>
+            </w:r>
+          </w:p>
+        </w:tc>
+        <w:tc>
+          <w:tcPr>
+            <w:tcW w:w="8545" w:type="dxa"/>
+          </w:tcPr>
+          <w:p>
+            <w:pPr>
+              <w:rPr>
+                <w:b/>
+                <w:bCs/>
+              </w:rPr>
+            </w:pPr>
+          </w:p>
+        </w:tc>
+      </w:tr>
+      <w:tr>
+        <w:tc>
+          <w:tcPr>
+            <w:tcW w:w="4405" w:type="dxa"/>
+          </w:tcPr>
+          <w:p>
+            <w:pPr>
+              <w:pStyle w:val="HTMLPreformatted"/>
+              <w:shd w:val="clear" w:color="auto" w:fill="FFFFFF"/>
+              <w:rPr>
+                <w:rFonts w:ascii="Consolas" w:hAnsi="Consolas"/>
+                <w:color w:val="020202"/>
+                <w:sz w:val="24"/>
+                <w:szCs w:val="24"/>
+              </w:rPr>
+            </w:pPr>
+            <w:r>
+              <w:rPr>
+                <w:rFonts w:ascii="Consolas" w:hAnsi="Consolas"/>
+                <w:color w:val="020202"/>
+                <w:sz w:val="24"/>
+                <w:szCs w:val="24"/>
+              </w:rPr>
+              <w:t xml:space="preserve">proc </w:t>
+            </w:r>
+            <w:proofErr w:type="spellStart"/>
+            <w:r>
+              <w:rPr>
+                <w:rFonts w:ascii="Consolas" w:hAnsi="Consolas"/>
+                <w:color w:val="020202"/>
+                <w:sz w:val="24"/>
+                <w:szCs w:val="24"/>
+              </w:rPr>
+              <w:t>ttest</w:t>
+            </w:r>
+            <w:proofErr w:type="spellEnd"/>
+            <w:r>
+              <w:rPr>
+                <w:rFonts w:ascii="Consolas" w:hAnsi="Consolas"/>
+                <w:color w:val="020202"/>
+                <w:sz w:val="24"/>
+                <w:szCs w:val="24"/>
+              </w:rPr>
+              <w:t xml:space="preserve"> data=</w:t>
+            </w:r>
+            <w:proofErr w:type="spellStart"/>
+            <w:r>
+              <w:rPr>
+                <w:rFonts w:ascii="Consolas" w:hAnsi="Consolas"/>
+                <w:color w:val="020202"/>
+                <w:sz w:val="24"/>
+                <w:szCs w:val="24"/>
+              </w:rPr>
+              <w:t>cls</w:t>
+            </w:r>
+            <w:proofErr w:type="spellEnd"/>
+            <w:r>
+              <w:rPr>
+                <w:rFonts w:ascii="Consolas" w:hAnsi="Consolas"/>
+                <w:color w:val="020202"/>
+                <w:sz w:val="24"/>
+                <w:szCs w:val="24"/>
+              </w:rPr>
+              <w:t xml:space="preserve"> alpha=0.1;</w:t>
+            </w:r>
+          </w:p>
+          <w:p>
+            <w:pPr>
+              <w:pStyle w:val="HTMLPreformatted"/>
+              <w:shd w:val="clear" w:color="auto" w:fill="FFFFFF"/>
+              <w:rPr>
+                <w:rFonts w:ascii="Consolas" w:hAnsi="Consolas"/>
+                <w:color w:val="020202"/>
+                <w:sz w:val="24"/>
+                <w:szCs w:val="24"/>
+              </w:rPr>
+            </w:pPr>
+            <w:r>
+              <w:rPr>
+                <w:rFonts w:ascii="Consolas" w:hAnsi="Consolas"/>
+                <w:color w:val="020202"/>
+                <w:sz w:val="24"/>
+                <w:szCs w:val="24"/>
+              </w:rPr>
+              <w:t xml:space="preserve">  class sex;</w:t>
+            </w:r>
+          </w:p>
+          <w:p>
+            <w:pPr>
+              <w:pStyle w:val="HTMLPreformatted"/>
+              <w:shd w:val="clear" w:color="auto" w:fill="FFFFFF"/>
+              <w:rPr>
+                <w:rFonts w:ascii="Consolas" w:hAnsi="Consolas"/>
+                <w:color w:val="020202"/>
+                <w:sz w:val="24"/>
+                <w:szCs w:val="24"/>
+              </w:rPr>
+            </w:pPr>
+            <w:r>
+              <w:rPr>
+                <w:rFonts w:ascii="Consolas" w:hAnsi="Consolas"/>
+                <w:color w:val="020202"/>
+                <w:sz w:val="24"/>
+                <w:szCs w:val="24"/>
+              </w:rPr>
+              <w:t xml:space="preserve">  var </w:t>
+            </w:r>
+            <w:r>
+              <w:rPr>
+                <w:rFonts w:ascii="Consolas" w:hAnsi="Consolas"/>
+                <w:color w:val="020202"/>
+                <w:sz w:val="24"/>
+                <w:szCs w:val="24"/>
+              </w:rPr>
+              <w:t>W</w:t>
+            </w:r>
+            <w:r>
+              <w:rPr>
+                <w:rFonts w:ascii="Consolas" w:hAnsi="Consolas"/>
+                <w:color w:val="020202"/>
+                <w:sz w:val="24"/>
+                <w:szCs w:val="24"/>
+              </w:rPr>
+              <w:t>eight;</w:t>
+            </w:r>
+          </w:p>
+          <w:p>
+            <w:pPr>
+              <w:pStyle w:val="HTMLPreformatted"/>
+              <w:shd w:val="clear" w:color="auto" w:fill="FFFFFF"/>
+              <w:rPr>
+                <w:rFonts w:ascii="Consolas" w:hAnsi="Consolas"/>
+                <w:color w:val="020202"/>
+                <w:sz w:val="24"/>
+                <w:szCs w:val="24"/>
+              </w:rPr>
+            </w:pPr>
+            <w:r>
+              <w:rPr>
+                <w:rFonts w:ascii="Consolas" w:hAnsi="Consolas"/>
+                <w:color w:val="020202"/>
+                <w:sz w:val="24"/>
+                <w:szCs w:val="24"/>
+              </w:rPr>
+              <w:t xml:space="preserve">  by region;</w:t>
+            </w:r>
+          </w:p>
+          <w:p>
+            <w:r>
+              <w:rPr>
+                <w:rFonts w:ascii="Consolas" w:hAnsi="Consolas"/>
+                <w:color w:val="020202"/>
+                <w:sz w:val="24"/>
+                <w:szCs w:val="24"/>
+              </w:rPr>
+              <w:t>run;</w:t>
+            </w:r>
+          </w:p>
+        </w:tc>
+        <w:tc>
+          <w:tcPr>
+            <w:tcW w:w="8545" w:type="dxa"/>
+          </w:tcPr>
+          <w:p>
+            <w:r>
+              <w:rPr>
+                <w:noProof/>
+              </w:rPr>
+              <w:t xml:space="preserve">  </w:t>
+            </w:r>
+            <w:r>
+              <w:rPr>
+                <w:noProof/>
+              </w:rPr>
+              <w:drawing>
+                <wp:inline distT="0" distB="0" distL="0" distR="0" wp14:anchorId="064FFC5F" wp14:editId="0A51B76B">
+                  <wp:extent cx="2445887" cy="2434442"/>
+                  <wp:effectExtent l="0" t="0" r="0" b="4445"/>
+                  <wp:docPr id="1493685948" name="Picture 1"/>
+                  <wp:cNvGraphicFramePr>
+                    <a:graphicFrameLocks xmlns:a="http://schemas.openxmlformats.org/drawingml/2006/main" noChangeAspect="1"/>
+                  </wp:cNvGraphicFramePr>
+                  <a:graphic xmlns:a="http://schemas.openxmlformats.org/drawingml/2006/main">
+                    <a:graphicData uri="http://schemas.openxmlformats.org/drawingml/2006/picture">
+                      <pic:pic xmlns:pic="http://schemas.openxmlformats.org/drawingml/2006/picture">
+                        <pic:nvPicPr>
+                          <pic:cNvPr id="1493685948" name=""/>
+                          <pic:cNvPicPr/>
+                        </pic:nvPicPr>
+                        <pic:blipFill>
+                          <a:blip r:embed="rId70"/>
+                          <a:stretch>
+                            <a:fillRect/>
+                          </a:stretch>
+                        </pic:blipFill>
+                        <pic:spPr>
+                          <a:xfrm>
+                            <a:off x="0" y="0"/>
+                            <a:ext cx="2456767" cy="2445271"/>
+                          </a:xfrm>
+                          <a:prstGeom prst="rect">
+                            <a:avLst/>
+                          </a:prstGeom>
+                        </pic:spPr>
+                      </pic:pic>
+                    </a:graphicData>
+                  </a:graphic>
+                </wp:inline>
+              </w:drawing>
+            </w:r>
+            <w:r>
+              <w:rPr>
+                <w:noProof/>
+              </w:rPr>
+              <w:t xml:space="preserve"> </w:t>
+            </w:r>
+            <w:r>
+              <w:rPr>
+                <w:noProof/>
+              </w:rPr>
+              <w:drawing>
+                <wp:inline distT="0" distB="0" distL="0" distR="0" wp14:anchorId="09A146D7" wp14:editId="0E266B6D">
+                  <wp:extent cx="2582883" cy="2509944"/>
+                  <wp:effectExtent l="0" t="0" r="8255" b="5080"/>
+                  <wp:docPr id="1343699255" name="Picture 1"/>
+                  <wp:cNvGraphicFramePr>
+                    <a:graphicFrameLocks xmlns:a="http://schemas.openxmlformats.org/drawingml/2006/main" noChangeAspect="1"/>
+                  </wp:cNvGraphicFramePr>
+                  <a:graphic xmlns:a="http://schemas.openxmlformats.org/drawingml/2006/main">
+                    <a:graphicData uri="http://schemas.openxmlformats.org/drawingml/2006/picture">
+                      <pic:pic xmlns:pic="http://schemas.openxmlformats.org/drawingml/2006/picture">
+                        <pic:nvPicPr>
+                          <pic:cNvPr id="1343699255" name=""/>
+                          <pic:cNvPicPr/>
+                        </pic:nvPicPr>
+                        <pic:blipFill>
+                          <a:blip r:embed="rId71"/>
+                          <a:stretch>
+                            <a:fillRect/>
+                          </a:stretch>
+                        </pic:blipFill>
+                        <pic:spPr>
+                          <a:xfrm>
+                            <a:off x="0" y="0"/>
+                            <a:ext cx="2596988" cy="2523650"/>
+                          </a:xfrm>
+                          <a:prstGeom prst="rect">
+                            <a:avLst/>
+                          </a:prstGeom>
+                        </pic:spPr>
+                      </pic:pic>
+                    </a:graphicData>
+                  </a:graphic>
+                </wp:inline>
+              </w:drawing>
+            </w:r>
+          </w:p>
+        </w:tc>
+      </w:tr>
+      <w:tr>
+        <w:tc>
+          <w:tcPr>
+            <w:tcW w:w="4405" w:type="dxa"/>
+          </w:tcPr>
+          <w:p>
+            <w:pPr>
+              <w:rPr>
+                <w:b/>
+                <w:bCs/>
+              </w:rPr>
+            </w:pPr>
+            <w:r>
+              <w:rPr>
+                <w:b/>
+                <w:bCs/>
+              </w:rPr>
+              <w:t>R Code and Output</w:t>
+            </w:r>
+          </w:p>
+        </w:tc>
+        <w:tc>
+          <w:tcPr>
+            <w:tcW w:w="8545" w:type="dxa"/>
+          </w:tcPr>
+          <w:p/>
+        </w:tc>
+      </w:tr>
+      <w:tr>
+        <w:tc>
+          <w:tcPr>
+            <w:tcW w:w="4405" w:type="dxa"/>
+          </w:tcPr>
+          <w:p>
+            <w:pPr>
+              <w:spacing w:after="0" w:line="240" w:lineRule="auto"/>
+            </w:pPr>
+            <w:proofErr w:type="spellStart"/>
+            <w:r>
+              <w:t>proc_</w:t>
+            </w:r>
+            <w:proofErr w:type="gramStart"/>
+            <w:r>
+              <w:t>ttest</w:t>
+            </w:r>
+            <w:proofErr w:type="spellEnd"/>
+            <w:r>
+              <w:t>(</w:t>
+            </w:r>
+            <w:proofErr w:type="spellStart"/>
+            <w:proofErr w:type="gramEnd"/>
+            <w:r>
+              <w:t>cls</w:t>
+            </w:r>
+            <w:proofErr w:type="spellEnd"/>
+            <w:r>
+              <w:t>,</w:t>
+            </w:r>
+          </w:p>
+          <w:p>
+            <w:pPr>
+              <w:spacing w:after="0" w:line="240" w:lineRule="auto"/>
+            </w:pPr>
+            <w:r>
+              <w:t xml:space="preserve">           var = "</w:t>
+            </w:r>
+            <w:r>
+              <w:t>W</w:t>
+            </w:r>
+            <w:r>
+              <w:t>eight",</w:t>
+            </w:r>
+          </w:p>
+          <w:p>
+            <w:pPr>
+              <w:spacing w:after="0" w:line="240" w:lineRule="auto"/>
+            </w:pPr>
+            <w:r>
+              <w:t xml:space="preserve">           class = "Sex",</w:t>
+            </w:r>
+          </w:p>
+          <w:p>
+            <w:pPr>
+              <w:spacing w:after="0" w:line="240" w:lineRule="auto"/>
+            </w:pPr>
+            <w:r>
+              <w:t xml:space="preserve">           by = "region",</w:t>
+            </w:r>
+          </w:p>
+          <w:p>
+            <w:r>
+              <w:t xml:space="preserve">           options = </w:t>
+            </w:r>
+            <w:proofErr w:type="gramStart"/>
+            <w:r>
+              <w:t>c(</w:t>
+            </w:r>
+            <w:proofErr w:type="gramEnd"/>
+            <w:r>
+              <w:t>"alpha" = 0.1))</w:t>
+            </w:r>
+          </w:p>
+        </w:tc>
+        <w:tc>
+          <w:tcPr>
+            <w:tcW w:w="8545" w:type="dxa"/>
+          </w:tcPr>
+          <w:p>
+            <w:pPr>
+              <w:tabs>
+                <w:tab w:val="left" w:pos="1095"/>
+              </w:tabs>
+            </w:pPr>
+            <w:r>
+              <w:rPr>
+                <w:noProof/>
+              </w:rPr>
+              <w:t xml:space="preserve">  </w:t>
+            </w:r>
+            <w:r>
+              <w:rPr>
+                <w:noProof/>
+              </w:rPr>
+              <w:drawing>
+                <wp:inline distT="0" distB="0" distL="0" distR="0" wp14:anchorId="7CEE6FCD" wp14:editId="21DFA9DD">
+                  <wp:extent cx="2464779" cy="1977241"/>
+                  <wp:effectExtent l="0" t="0" r="0" b="4445"/>
+                  <wp:docPr id="1509274166" name="Picture 1"/>
+                  <wp:cNvGraphicFramePr>
+                    <a:graphicFrameLocks xmlns:a="http://schemas.openxmlformats.org/drawingml/2006/main" noChangeAspect="1"/>
+                  </wp:cNvGraphicFramePr>
+                  <a:graphic xmlns:a="http://schemas.openxmlformats.org/drawingml/2006/main">
+                    <a:graphicData uri="http://schemas.openxmlformats.org/drawingml/2006/picture">
+                      <pic:pic xmlns:pic="http://schemas.openxmlformats.org/drawingml/2006/picture">
+                        <pic:nvPicPr>
+                          <pic:cNvPr id="1509274166" name=""/>
+                          <pic:cNvPicPr/>
+                        </pic:nvPicPr>
+                        <pic:blipFill>
+                          <a:blip r:embed="rId72"/>
+                          <a:stretch>
+                            <a:fillRect/>
+                          </a:stretch>
+                        </pic:blipFill>
+                        <pic:spPr>
+                          <a:xfrm>
+                            <a:off x="0" y="0"/>
+                            <a:ext cx="2483397" cy="1992177"/>
+                          </a:xfrm>
+                          <a:prstGeom prst="rect">
+                            <a:avLst/>
+                          </a:prstGeom>
+                        </pic:spPr>
+                      </pic:pic>
+                    </a:graphicData>
+                  </a:graphic>
+                </wp:inline>
+              </w:drawing>
+            </w:r>
+            <w:r>
+              <w:rPr>
+                <w:noProof/>
+              </w:rPr>
+              <w:t xml:space="preserve"> </w:t>
+            </w:r>
+            <w:r>
+              <w:rPr>
+                <w:noProof/>
+              </w:rPr>
+              <w:drawing>
+                <wp:inline distT="0" distB="0" distL="0" distR="0" wp14:anchorId="5E59FBB9" wp14:editId="433FEB00">
+                  <wp:extent cx="2588821" cy="2062600"/>
+                  <wp:effectExtent l="0" t="0" r="2540" b="0"/>
+                  <wp:docPr id="770456307" name="Picture 1"/>
+                  <wp:cNvGraphicFramePr>
+                    <a:graphicFrameLocks xmlns:a="http://schemas.openxmlformats.org/drawingml/2006/main" noChangeAspect="1"/>
+                  </wp:cNvGraphicFramePr>
+                  <a:graphic xmlns:a="http://schemas.openxmlformats.org/drawingml/2006/main">
+                    <a:graphicData uri="http://schemas.openxmlformats.org/drawingml/2006/picture">
+                      <pic:pic xmlns:pic="http://schemas.openxmlformats.org/drawingml/2006/picture">
+                        <pic:nvPicPr>
+                          <pic:cNvPr id="770456307" name=""/>
+                          <pic:cNvPicPr/>
+                        </pic:nvPicPr>
+                        <pic:blipFill>
+                          <a:blip r:embed="rId73"/>
+                          <a:stretch>
+                            <a:fillRect/>
+                          </a:stretch>
+                        </pic:blipFill>
+                        <pic:spPr>
+                          <a:xfrm>
+                            <a:off x="0" y="0"/>
+                            <a:ext cx="2599841" cy="2071380"/>
+                          </a:xfrm>
+                          <a:prstGeom prst="rect">
+                            <a:avLst/>
+                          </a:prstGeom>
+                        </pic:spPr>
+                      </pic:pic>
+                    </a:graphicData>
+                  </a:graphic>
+                </wp:inline>
+              </w:drawing>
+            </w:r>
+          </w:p>
+        </w:tc>
+      </w:tr>
+      <w:tr>
+        <w:tc>
+          <w:tcPr>
+            <w:tcW w:w="4405" w:type="dxa"/>
+          </w:tcPr>
+          <w:p>
+            <w:pPr>
+              <w:rPr>
+                <w:b/>
+                <w:bCs/>
+              </w:rPr>
+            </w:pPr>
+            <w:r>
+              <w:rPr>
+                <w:b/>
+                <w:bCs/>
+              </w:rPr>
+              <w:t>Comparison</w:t>
+            </w:r>
+          </w:p>
+        </w:tc>
+        <w:tc>
+          <w:tcPr>
+            <w:tcW w:w="8545" w:type="dxa"/>
+          </w:tcPr>
+          <w:p>
+            <w:pPr>
+              <w:rPr>
+                <w:b/>
+                <w:bCs/>
+              </w:rPr>
+            </w:pPr>
+            <w:r>
+              <w:rPr>
+                <w:b/>
+                <w:bCs/>
+              </w:rPr>
+              <w:t>Results</w:t>
+            </w:r>
+          </w:p>
+        </w:tc>
+      </w:tr>
+      <w:tr>
+        <w:tc>
+          <w:tcPr>
+            <w:tcW w:w="4405" w:type="dxa"/>
+          </w:tcPr>
+          <w:p>
+            <w:r>
+              <w:t>Perform T-Test on unpaired variable with by.</w:t>
+            </w:r>
+          </w:p>
+        </w:tc>
+        <w:tc>
+          <w:tcPr>
+            <w:tcW w:w="8545" w:type="dxa"/>
+          </w:tcPr>
+          <w:p>
+            <w:r>
+              <w:t>Pass.</w:t>
+            </w:r>
+            <w:r>
+              <w:t xml:space="preserve">  More testing to ensure it is coming out with different variables.</w:t>
+            </w:r>
+          </w:p>
+        </w:tc>
+      </w:tr>
+    </w:tbl>
+    <w:p/>
+    <w:p>
+      <w:pPr>
+        <w:pStyle w:val="Heading2"/>
+      </w:pPr>
+      <w:r>
+        <w:lastRenderedPageBreak/>
+        <w:t>proc_ttest-00</w:t>
+      </w:r>
+      <w:r>
+        <w:t>8</w:t>
+      </w:r>
+    </w:p>
+    <w:tbl>
+      <w:tblPr>
+        <w:tblStyle w:val="TableGrid"/>
+        <w:tblW w:w="0" w:type="auto"/>
+        <w:tblLook w:val="04A0" w:firstRow="1" w:lastRow="0" w:firstColumn="1" w:lastColumn="0" w:noHBand="0" w:noVBand="1"/>
+      </w:tblPr>
+      <w:tblGrid>
+        <w:gridCol w:w="4405"/>
+        <w:gridCol w:w="8545"/>
+      </w:tblGrid>
+      <w:tr>
+        <w:tc>
+          <w:tcPr>
+            <w:tcW w:w="4405" w:type="dxa"/>
+          </w:tcPr>
+          <w:p>
+            <w:pPr>
+              <w:rPr>
+                <w:b/>
+                <w:bCs/>
+              </w:rPr>
+            </w:pPr>
+            <w:r>
+              <w:rPr>
+                <w:b/>
+                <w:bCs/>
+              </w:rPr>
+              <w:t>SAS Code and Output</w:t>
+            </w:r>
+          </w:p>
+        </w:tc>
+        <w:tc>
+          <w:tcPr>
+            <w:tcW w:w="8545" w:type="dxa"/>
+          </w:tcPr>
+          <w:p>
+            <w:pPr>
+              <w:rPr>
+                <w:b/>
+                <w:bCs/>
+              </w:rPr>
+            </w:pPr>
+          </w:p>
+        </w:tc>
+      </w:tr>
+      <w:tr>
+        <w:tc>
+          <w:tcPr>
+            <w:tcW w:w="4405" w:type="dxa"/>
+          </w:tcPr>
+          <w:p>
+            <w:pPr>
+              <w:pStyle w:val="HTMLPreformatted"/>
+              <w:shd w:val="clear" w:color="auto" w:fill="FFFFFF"/>
+              <w:rPr>
+                <w:rFonts w:ascii="Consolas" w:hAnsi="Consolas"/>
+                <w:color w:val="020202"/>
+                <w:sz w:val="24"/>
+                <w:szCs w:val="24"/>
+              </w:rPr>
+            </w:pPr>
+            <w:r>
+              <w:rPr>
+                <w:rFonts w:ascii="Consolas" w:hAnsi="Consolas"/>
+                <w:color w:val="020202"/>
+                <w:sz w:val="24"/>
+                <w:szCs w:val="24"/>
+              </w:rPr>
+              <w:t xml:space="preserve">proc </w:t>
+            </w:r>
+            <w:proofErr w:type="spellStart"/>
+            <w:r>
+              <w:rPr>
+                <w:rFonts w:ascii="Consolas" w:hAnsi="Consolas"/>
+                <w:color w:val="020202"/>
+                <w:sz w:val="24"/>
+                <w:szCs w:val="24"/>
+              </w:rPr>
+              <w:t>ttest</w:t>
+            </w:r>
+            <w:proofErr w:type="spellEnd"/>
+            <w:r>
+              <w:rPr>
+                <w:rFonts w:ascii="Consolas" w:hAnsi="Consolas"/>
+                <w:color w:val="020202"/>
+                <w:sz w:val="24"/>
+                <w:szCs w:val="24"/>
+              </w:rPr>
+              <w:t xml:space="preserve"> data=</w:t>
+            </w:r>
+            <w:proofErr w:type="spellStart"/>
+            <w:r>
+              <w:rPr>
+                <w:rFonts w:ascii="Consolas" w:hAnsi="Consolas"/>
+                <w:color w:val="020202"/>
+                <w:sz w:val="24"/>
+                <w:szCs w:val="24"/>
+              </w:rPr>
+              <w:t>cls</w:t>
+            </w:r>
+            <w:proofErr w:type="spellEnd"/>
+            <w:r>
+              <w:rPr>
+                <w:rFonts w:ascii="Consolas" w:hAnsi="Consolas"/>
+                <w:color w:val="020202"/>
+                <w:sz w:val="24"/>
+                <w:szCs w:val="24"/>
+              </w:rPr>
+              <w:t xml:space="preserve"> alpha=0.1;</w:t>
+            </w:r>
+          </w:p>
+          <w:p>
+            <w:pPr>
+              <w:pStyle w:val="HTMLPreformatted"/>
+              <w:shd w:val="clear" w:color="auto" w:fill="FFFFFF"/>
+              <w:rPr>
+                <w:rFonts w:ascii="Consolas" w:hAnsi="Consolas"/>
+                <w:color w:val="020202"/>
+                <w:sz w:val="24"/>
+                <w:szCs w:val="24"/>
+              </w:rPr>
+            </w:pPr>
+            <w:r>
+              <w:rPr>
+                <w:rFonts w:ascii="Consolas" w:hAnsi="Consolas"/>
+                <w:color w:val="020202"/>
+                <w:sz w:val="24"/>
+                <w:szCs w:val="24"/>
+              </w:rPr>
+              <w:t xml:space="preserve">  class sex;</w:t>
+            </w:r>
+          </w:p>
+          <w:p>
+            <w:pPr>
+              <w:pStyle w:val="HTMLPreformatted"/>
+              <w:shd w:val="clear" w:color="auto" w:fill="FFFFFF"/>
+              <w:rPr>
+                <w:rFonts w:ascii="Consolas" w:hAnsi="Consolas"/>
+                <w:color w:val="020202"/>
+                <w:sz w:val="24"/>
+                <w:szCs w:val="24"/>
+              </w:rPr>
+            </w:pPr>
+            <w:r>
+              <w:rPr>
+                <w:rFonts w:ascii="Consolas" w:hAnsi="Consolas"/>
+                <w:color w:val="020202"/>
+                <w:sz w:val="24"/>
+                <w:szCs w:val="24"/>
+              </w:rPr>
+              <w:t xml:space="preserve">  var </w:t>
+            </w:r>
+            <w:r>
+              <w:rPr>
+                <w:rFonts w:ascii="Consolas" w:hAnsi="Consolas"/>
+                <w:color w:val="020202"/>
+                <w:sz w:val="24"/>
+                <w:szCs w:val="24"/>
+              </w:rPr>
+              <w:t>Age</w:t>
+            </w:r>
+            <w:r>
+              <w:rPr>
+                <w:rFonts w:ascii="Consolas" w:hAnsi="Consolas"/>
+                <w:color w:val="020202"/>
+                <w:sz w:val="24"/>
+                <w:szCs w:val="24"/>
+              </w:rPr>
+              <w:t>;</w:t>
+            </w:r>
+          </w:p>
+          <w:p>
+            <w:pPr>
+              <w:pStyle w:val="HTMLPreformatted"/>
+              <w:shd w:val="clear" w:color="auto" w:fill="FFFFFF"/>
+              <w:rPr>
+                <w:rFonts w:ascii="Consolas" w:hAnsi="Consolas"/>
+                <w:color w:val="020202"/>
+                <w:sz w:val="24"/>
+                <w:szCs w:val="24"/>
+              </w:rPr>
+            </w:pPr>
+            <w:r>
+              <w:rPr>
+                <w:rFonts w:ascii="Consolas" w:hAnsi="Consolas"/>
+                <w:color w:val="020202"/>
+                <w:sz w:val="24"/>
+                <w:szCs w:val="24"/>
+              </w:rPr>
+              <w:t xml:space="preserve">  by region;</w:t>
+            </w:r>
+          </w:p>
+          <w:p>
+            <w:r>
+              <w:rPr>
+                <w:rFonts w:ascii="Consolas" w:hAnsi="Consolas"/>
+                <w:color w:val="020202"/>
+                <w:sz w:val="24"/>
+                <w:szCs w:val="24"/>
+              </w:rPr>
+              <w:t>run;</w:t>
+            </w:r>
+          </w:p>
+        </w:tc>
+        <w:tc>
+          <w:tcPr>
+            <w:tcW w:w="8545" w:type="dxa"/>
+          </w:tcPr>
+          <w:p>
+            <w:r>
+              <w:rPr>
+                <w:noProof/>
+              </w:rPr>
+              <w:t xml:space="preserve">   </w:t>
+            </w:r>
+            <w:r>
+              <w:rPr>
+                <w:noProof/>
+              </w:rPr>
+              <w:drawing>
+                <wp:inline distT="0" distB="0" distL="0" distR="0" wp14:anchorId="431D8403" wp14:editId="5F53BB88">
+                  <wp:extent cx="2498149" cy="2541320"/>
+                  <wp:effectExtent l="0" t="0" r="0" b="0"/>
+                  <wp:docPr id="1364478977" name="Picture 1"/>
+                  <wp:cNvGraphicFramePr>
+                    <a:graphicFrameLocks xmlns:a="http://schemas.openxmlformats.org/drawingml/2006/main" noChangeAspect="1"/>
+                  </wp:cNvGraphicFramePr>
+                  <a:graphic xmlns:a="http://schemas.openxmlformats.org/drawingml/2006/main">
+                    <a:graphicData uri="http://schemas.openxmlformats.org/drawingml/2006/picture">
+                      <pic:pic xmlns:pic="http://schemas.openxmlformats.org/drawingml/2006/picture">
+                        <pic:nvPicPr>
+                          <pic:cNvPr id="1364478977" name=""/>
+                          <pic:cNvPicPr/>
+                        </pic:nvPicPr>
+                        <pic:blipFill>
+                          <a:blip r:embed="rId74"/>
+                          <a:stretch>
+                            <a:fillRect/>
+                          </a:stretch>
+                        </pic:blipFill>
+                        <pic:spPr>
+                          <a:xfrm>
+                            <a:off x="0" y="0"/>
+                            <a:ext cx="2517599" cy="2561107"/>
+                          </a:xfrm>
+                          <a:prstGeom prst="rect">
+                            <a:avLst/>
+                          </a:prstGeom>
+                        </pic:spPr>
+                      </pic:pic>
+                    </a:graphicData>
+                  </a:graphic>
+                </wp:inline>
+              </w:drawing>
+            </w:r>
+            <w:r>
+              <w:rPr>
+                <w:noProof/>
+              </w:rPr>
+              <w:t xml:space="preserve"> </w:t>
+            </w:r>
+            <w:r>
+              <w:rPr>
+                <w:noProof/>
+              </w:rPr>
+              <w:drawing>
+                <wp:inline distT="0" distB="0" distL="0" distR="0" wp14:anchorId="13DFA89A" wp14:editId="02BAFA0E">
+                  <wp:extent cx="2564163" cy="2624447"/>
+                  <wp:effectExtent l="0" t="0" r="7620" b="5080"/>
+                  <wp:docPr id="1804036624" name="Picture 1"/>
+                  <wp:cNvGraphicFramePr>
+                    <a:graphicFrameLocks xmlns:a="http://schemas.openxmlformats.org/drawingml/2006/main" noChangeAspect="1"/>
+                  </wp:cNvGraphicFramePr>
+                  <a:graphic xmlns:a="http://schemas.openxmlformats.org/drawingml/2006/main">
+                    <a:graphicData uri="http://schemas.openxmlformats.org/drawingml/2006/picture">
+                      <pic:pic xmlns:pic="http://schemas.openxmlformats.org/drawingml/2006/picture">
+                        <pic:nvPicPr>
+                          <pic:cNvPr id="1804036624" name=""/>
+                          <pic:cNvPicPr/>
+                        </pic:nvPicPr>
+                        <pic:blipFill>
+                          <a:blip r:embed="rId75"/>
+                          <a:stretch>
+                            <a:fillRect/>
+                          </a:stretch>
+                        </pic:blipFill>
+                        <pic:spPr>
+                          <a:xfrm>
+                            <a:off x="0" y="0"/>
+                            <a:ext cx="2586704" cy="2647518"/>
+                          </a:xfrm>
+                          <a:prstGeom prst="rect">
+                            <a:avLst/>
+                          </a:prstGeom>
+                        </pic:spPr>
+                      </pic:pic>
+                    </a:graphicData>
+                  </a:graphic>
+                </wp:inline>
+              </w:drawing>
+            </w:r>
+          </w:p>
+        </w:tc>
+      </w:tr>
+      <w:tr>
+        <w:tc>
+          <w:tcPr>
+            <w:tcW w:w="4405" w:type="dxa"/>
+          </w:tcPr>
+          <w:p>
+            <w:pPr>
+              <w:rPr>
+                <w:b/>
+                <w:bCs/>
+              </w:rPr>
+            </w:pPr>
+            <w:r>
+              <w:rPr>
+                <w:b/>
+                <w:bCs/>
+              </w:rPr>
+              <w:t>R Code and Output</w:t>
+            </w:r>
+          </w:p>
+        </w:tc>
+        <w:tc>
+          <w:tcPr>
+            <w:tcW w:w="8545" w:type="dxa"/>
+          </w:tcPr>
+          <w:p/>
+        </w:tc>
+      </w:tr>
+      <w:tr>
+        <w:tc>
+          <w:tcPr>
+            <w:tcW w:w="4405" w:type="dxa"/>
+          </w:tcPr>
+          <w:p>
+            <w:pPr>
+              <w:spacing w:after="0" w:line="240" w:lineRule="auto"/>
+            </w:pPr>
+            <w:proofErr w:type="spellStart"/>
+            <w:r>
+              <w:t>proc_</w:t>
+            </w:r>
+            <w:proofErr w:type="gramStart"/>
+            <w:r>
+              <w:t>ttest</w:t>
+            </w:r>
+            <w:proofErr w:type="spellEnd"/>
+            <w:r>
+              <w:t>(</w:t>
+            </w:r>
+            <w:proofErr w:type="spellStart"/>
+            <w:proofErr w:type="gramEnd"/>
+            <w:r>
+              <w:t>cls</w:t>
+            </w:r>
+            <w:proofErr w:type="spellEnd"/>
+            <w:r>
+              <w:t>,</w:t>
+            </w:r>
+          </w:p>
+          <w:p>
+            <w:pPr>
+              <w:spacing w:after="0" w:line="240" w:lineRule="auto"/>
+            </w:pPr>
+            <w:r>
+              <w:t xml:space="preserve">           var = "</w:t>
+            </w:r>
+            <w:r>
+              <w:t>Age</w:t>
+            </w:r>
+            <w:r>
+              <w:t>",</w:t>
+            </w:r>
+          </w:p>
+          <w:p>
+            <w:pPr>
+              <w:spacing w:after="0" w:line="240" w:lineRule="auto"/>
+            </w:pPr>
+            <w:r>
+              <w:t xml:space="preserve">           class = "Sex",</w:t>
+            </w:r>
+          </w:p>
+          <w:p>
+            <w:pPr>
+              <w:spacing w:after="0" w:line="240" w:lineRule="auto"/>
+            </w:pPr>
+            <w:r>
+              <w:t xml:space="preserve">           by = "region",</w:t>
+            </w:r>
+          </w:p>
+          <w:p>
+            <w:r>
+              <w:t xml:space="preserve">           options = </w:t>
+            </w:r>
+            <w:proofErr w:type="gramStart"/>
+            <w:r>
+              <w:t>c(</w:t>
+            </w:r>
+            <w:proofErr w:type="gramEnd"/>
+            <w:r>
+              <w:t>"alpha" = 0.1))</w:t>
+            </w:r>
+          </w:p>
+        </w:tc>
+        <w:tc>
+          <w:tcPr>
+            <w:tcW w:w="8545" w:type="dxa"/>
+          </w:tcPr>
+          <w:p>
+            <w:pPr>
+              <w:tabs>
+                <w:tab w:val="left" w:pos="1095"/>
+              </w:tabs>
+            </w:pPr>
+            <w:r>
+              <w:rPr>
+                <w:noProof/>
+              </w:rPr>
+              <w:t xml:space="preserve">   </w:t>
+            </w:r>
+            <w:r>
+              <w:rPr>
+                <w:noProof/>
+              </w:rPr>
+              <w:drawing>
+                <wp:inline distT="0" distB="0" distL="0" distR="0" wp14:anchorId="5211209E" wp14:editId="2466B167">
+                  <wp:extent cx="2536593" cy="2155371"/>
+                  <wp:effectExtent l="0" t="0" r="0" b="0"/>
+                  <wp:docPr id="2121803763" name="Picture 1"/>
+                  <wp:cNvGraphicFramePr>
+                    <a:graphicFrameLocks xmlns:a="http://schemas.openxmlformats.org/drawingml/2006/main" noChangeAspect="1"/>
+                  </wp:cNvGraphicFramePr>
+                  <a:graphic xmlns:a="http://schemas.openxmlformats.org/drawingml/2006/main">
+                    <a:graphicData uri="http://schemas.openxmlformats.org/drawingml/2006/picture">
+                      <pic:pic xmlns:pic="http://schemas.openxmlformats.org/drawingml/2006/picture">
+                        <pic:nvPicPr>
+                          <pic:cNvPr id="2121803763" name=""/>
+                          <pic:cNvPicPr/>
+                        </pic:nvPicPr>
+                        <pic:blipFill>
+                          <a:blip r:embed="rId76"/>
+                          <a:stretch>
+                            <a:fillRect/>
+                          </a:stretch>
+                        </pic:blipFill>
+                        <pic:spPr>
+                          <a:xfrm>
+                            <a:off x="0" y="0"/>
+                            <a:ext cx="2550456" cy="2167151"/>
+                          </a:xfrm>
+                          <a:prstGeom prst="rect">
+                            <a:avLst/>
+                          </a:prstGeom>
+                        </pic:spPr>
+                      </pic:pic>
+                    </a:graphicData>
+                  </a:graphic>
+                </wp:inline>
+              </w:drawing>
+            </w:r>
+            <w:r>
+              <w:rPr>
+                <w:noProof/>
+              </w:rPr>
+              <w:t xml:space="preserve"> </w:t>
+            </w:r>
+            <w:r>
+              <w:rPr>
+                <w:noProof/>
+              </w:rPr>
+              <w:drawing>
+                <wp:inline distT="0" distB="0" distL="0" distR="0" wp14:anchorId="29FA623F" wp14:editId="2B75B88B">
+                  <wp:extent cx="2550636" cy="2196935"/>
+                  <wp:effectExtent l="0" t="0" r="2540" b="0"/>
+                  <wp:docPr id="932527890" name="Picture 1"/>
+                  <wp:cNvGraphicFramePr>
+                    <a:graphicFrameLocks xmlns:a="http://schemas.openxmlformats.org/drawingml/2006/main" noChangeAspect="1"/>
+                  </wp:cNvGraphicFramePr>
+                  <a:graphic xmlns:a="http://schemas.openxmlformats.org/drawingml/2006/main">
+                    <a:graphicData uri="http://schemas.openxmlformats.org/drawingml/2006/picture">
+                      <pic:pic xmlns:pic="http://schemas.openxmlformats.org/drawingml/2006/picture">
+                        <pic:nvPicPr>
+                          <pic:cNvPr id="932527890" name=""/>
+                          <pic:cNvPicPr/>
+                        </pic:nvPicPr>
+                        <pic:blipFill>
+                          <a:blip r:embed="rId77"/>
+                          <a:stretch>
+                            <a:fillRect/>
+                          </a:stretch>
+                        </pic:blipFill>
+                        <pic:spPr>
+                          <a:xfrm>
+                            <a:off x="0" y="0"/>
+                            <a:ext cx="2558687" cy="2203869"/>
+                          </a:xfrm>
+                          <a:prstGeom prst="rect">
+                            <a:avLst/>
+                          </a:prstGeom>
+                        </pic:spPr>
+                      </pic:pic>
+                    </a:graphicData>
+                  </a:graphic>
+                </wp:inline>
+              </w:drawing>
+            </w:r>
+          </w:p>
+        </w:tc>
+      </w:tr>
+      <w:tr>
+        <w:tc>
+          <w:tcPr>
+            <w:tcW w:w="4405" w:type="dxa"/>
+          </w:tcPr>
+          <w:p>
+            <w:pPr>
+              <w:rPr>
+                <w:b/>
+                <w:bCs/>
+              </w:rPr>
+            </w:pPr>
+            <w:r>
+              <w:rPr>
+                <w:b/>
+                <w:bCs/>
+              </w:rPr>
+              <w:t>Comparison</w:t>
+            </w:r>
+          </w:p>
+        </w:tc>
+        <w:tc>
+          <w:tcPr>
+            <w:tcW w:w="8545" w:type="dxa"/>
+          </w:tcPr>
+          <w:p>
+            <w:pPr>
+              <w:rPr>
+                <w:b/>
+                <w:bCs/>
+              </w:rPr>
+            </w:pPr>
+            <w:r>
+              <w:rPr>
+                <w:b/>
+                <w:bCs/>
+              </w:rPr>
+              <w:t>Results</w:t>
+            </w:r>
+          </w:p>
+        </w:tc>
+      </w:tr>
+      <w:tr>
+        <w:tc>
+          <w:tcPr>
+            <w:tcW w:w="4405" w:type="dxa"/>
+          </w:tcPr>
+          <w:p>
+            <w:r>
+              <w:t>Perform T-Test on unpaired variable with by.</w:t>
+            </w:r>
+          </w:p>
+        </w:tc>
+        <w:tc>
+          <w:tcPr>
+            <w:tcW w:w="8545" w:type="dxa"/>
+          </w:tcPr>
+          <w:p>
+            <w:r>
+              <w:t>Pass.</w:t>
+            </w:r>
+            <w:r>
+              <w:t xml:space="preserve">  Another test with a different variable.</w:t>
             </w:r>
           </w:p>
         </w:tc>

</xml_diff>

<commit_message>
#153 and other issues
</commit_message>
<xml_diff>
--- a/Procs_Validation.docx
+++ b/Procs_Validation.docx
@@ -1,6 +1,6 @@
 
 <file path=word/document.xml><?xml version="1.0" encoding="utf-8"?>
-<w:document xmlns:wpc="http://schemas.microsoft.com/office/word/2010/wordprocessingCanvas" xmlns:cx="http://schemas.microsoft.com/office/drawing/2014/chartex" xmlns:cx1="http://schemas.microsoft.com/office/drawing/2015/9/8/chartex" xmlns:cx2="http://schemas.microsoft.com/office/drawing/2015/10/21/chartex" xmlns:cx3="http://schemas.microsoft.com/office/drawing/2016/5/9/chartex" xmlns:cx4="http://schemas.microsoft.com/office/drawing/2016/5/10/chartex" xmlns:cx5="http://schemas.microsoft.com/office/drawing/2016/5/11/chartex" xmlns:cx6="http://schemas.microsoft.com/office/drawing/2016/5/12/chartex" xmlns:cx7="http://schemas.microsoft.com/office/drawing/2016/5/13/chartex" xmlns:cx8="http://schemas.microsoft.com/office/drawing/2016/5/14/chartex" xmlns:mc="http://schemas.openxmlformats.org/markup-compatibility/2006" xmlns:aink="http://schemas.microsoft.com/office/drawing/2016/ink" xmlns:am3d="http://schemas.microsoft.com/office/drawing/2017/model3d" xmlns:o="urn:schemas-microsoft-com:office:office" xmlns:oel="http://schemas.microsoft.com/office/2019/extlst" xmlns:r="http://schemas.openxmlformats.org/officeDocument/2006/relationships" xmlns:m="http://schemas.openxmlformats.org/officeDocument/2006/math" xmlns:v="urn:schemas-microsoft-com:vml" xmlns:wp14="http://schemas.microsoft.com/office/word/2010/wordprocessingDrawing" xmlns:wp="http://schemas.openxmlformats.org/drawingml/2006/wordprocessingDrawing" xmlns:w10="urn:schemas-microsoft-com:office:word" xmlns:w="http://schemas.openxmlformats.org/wordprocessingml/2006/main" xmlns:w14="http://schemas.microsoft.com/office/word/2010/wordml" xmlns:w15="http://schemas.microsoft.com/office/word/2012/wordml" xmlns:w16cex="http://schemas.microsoft.com/office/word/2018/wordml/cex" xmlns:w16cid="http://schemas.microsoft.com/office/word/2016/wordml/cid" xmlns:w16="http://schemas.microsoft.com/office/word/2018/wordml" xmlns:w16sdtdh="http://schemas.microsoft.com/office/word/2020/wordml/sdtdatahash" xmlns:w16se="http://schemas.microsoft.com/office/word/2015/wordml/symex" xmlns:wpg="http://schemas.microsoft.com/office/word/2010/wordprocessingGroup" xmlns:wpi="http://schemas.microsoft.com/office/word/2010/wordprocessingInk" xmlns:wne="http://schemas.microsoft.com/office/word/2006/wordml" xmlns:wps="http://schemas.microsoft.com/office/word/2010/wordprocessingShape" mc:Ignorable="w14 w15 w16se w16cid w16 w16cex w16sdtdh wp14">
+<w:document xmlns:wpc="http://schemas.microsoft.com/office/word/2010/wordprocessingCanvas" xmlns:cx="http://schemas.microsoft.com/office/drawing/2014/chartex" xmlns:cx1="http://schemas.microsoft.com/office/drawing/2015/9/8/chartex" xmlns:cx2="http://schemas.microsoft.com/office/drawing/2015/10/21/chartex" xmlns:cx3="http://schemas.microsoft.com/office/drawing/2016/5/9/chartex" xmlns:cx4="http://schemas.microsoft.com/office/drawing/2016/5/10/chartex" xmlns:cx5="http://schemas.microsoft.com/office/drawing/2016/5/11/chartex" xmlns:cx6="http://schemas.microsoft.com/office/drawing/2016/5/12/chartex" xmlns:cx7="http://schemas.microsoft.com/office/drawing/2016/5/13/chartex" xmlns:cx8="http://schemas.microsoft.com/office/drawing/2016/5/14/chartex" xmlns:mc="http://schemas.openxmlformats.org/markup-compatibility/2006" xmlns:aink="http://schemas.microsoft.com/office/drawing/2016/ink" xmlns:am3d="http://schemas.microsoft.com/office/drawing/2017/model3d" xmlns:o="urn:schemas-microsoft-com:office:office" xmlns:oel="http://schemas.microsoft.com/office/2019/extlst" xmlns:r="http://schemas.openxmlformats.org/officeDocument/2006/relationships" xmlns:m="http://schemas.openxmlformats.org/officeDocument/2006/math" xmlns:v="urn:schemas-microsoft-com:vml" xmlns:wp14="http://schemas.microsoft.com/office/word/2010/wordprocessingDrawing" xmlns:wp="http://schemas.openxmlformats.org/drawingml/2006/wordprocessingDrawing" xmlns:w10="urn:schemas-microsoft-com:office:word" xmlns:w="http://schemas.openxmlformats.org/wordprocessingml/2006/main" xmlns:w14="http://schemas.microsoft.com/office/word/2010/wordml" xmlns:w15="http://schemas.microsoft.com/office/word/2012/wordml" xmlns:w16cex="http://schemas.microsoft.com/office/word/2018/wordml/cex" xmlns:w16cid="http://schemas.microsoft.com/office/word/2016/wordml/cid" xmlns:w16="http://schemas.microsoft.com/office/word/2018/wordml" xmlns:w16du="http://schemas.microsoft.com/office/word/2023/wordml/word16du" xmlns:w16sdtdh="http://schemas.microsoft.com/office/word/2020/wordml/sdtdatahash" xmlns:w16sdtfl="http://schemas.microsoft.com/office/word/2024/wordml/sdtformatlock" xmlns:w16se="http://schemas.microsoft.com/office/word/2015/wordml/symex" xmlns:wpg="http://schemas.microsoft.com/office/word/2010/wordprocessingGroup" xmlns:wpi="http://schemas.microsoft.com/office/word/2010/wordprocessingInk" xmlns:wne="http://schemas.microsoft.com/office/word/2006/wordml" xmlns:wps="http://schemas.microsoft.com/office/word/2010/wordprocessingShape" mc:Ignorable="w14 w15 w16se w16cid w16 w16cex w16sdtdh w16sdtfl w16du wp14">
   <w:body>
     <w:p>
       <w:pPr>
@@ -171,7 +171,10 @@
         <w:t>SAS Version:</w:t>
       </w:r>
       <w:r>
-        <w:t xml:space="preserve"> SAS Studio 3.81</w:t>
+        <w:t xml:space="preserve"> SAS Studio 3.8</w:t>
+      </w:r>
+      <w:r>
+        <w:t>2</w:t>
       </w:r>
     </w:p>
     <w:p>
@@ -186,7 +189,13 @@
         <w:t>R Version:</w:t>
       </w:r>
       <w:r>
-        <w:t xml:space="preserve"> 4.3.</w:t>
+        <w:t xml:space="preserve"> 4.</w:t>
+      </w:r>
+      <w:r>
+        <w:t>4</w:t>
+      </w:r>
+      <w:r>
+        <w:t>.</w:t>
       </w:r>
       <w:r>
         <w:t>2</w:t>
@@ -213,7 +222,7 @@
         <w:t>.0.</w:t>
       </w:r>
       <w:r>
-        <w:t>6</w:t>
+        <w:t>7</w:t>
       </w:r>
     </w:p>
     <w:p>
@@ -286,13 +295,13 @@
         <w:t xml:space="preserve"> </w:t>
       </w:r>
       <w:r>
-        <w:t>3</w:t>
+        <w:t>7</w:t>
       </w:r>
       <w:r>
         <w:t>/</w:t>
       </w:r>
       <w:r>
-        <w:t>02</w:t>
+        <w:t>26</w:t>
       </w:r>
       <w:r>
         <w:t>/202</w:t>
@@ -1129,6 +1138,63 @@
               <w:t>1.0.6</w:t>
             </w:r>
           </w:p>
+        </w:tc>
+      </w:tr>
+      <w:tr>
+        <w:tc>
+          <w:tcPr>
+            <w:tcW w:w="1525" w:type="dxa"/>
+          </w:tcPr>
+          <w:p>
+            <w:r>
+              <w:t>2025/07/26</w:t>
+            </w:r>
+          </w:p>
+        </w:tc>
+        <w:tc>
+          <w:tcPr>
+            <w:tcW w:w="9360" w:type="dxa"/>
+          </w:tcPr>
+          <w:p>
+            <w:r>
+              <w:t xml:space="preserve">Added validation for adjusted </w:t>
+            </w:r>
+            <w:proofErr w:type="spellStart"/>
+            <w:r>
+              <w:t>chisq</w:t>
+            </w:r>
+            <w:proofErr w:type="spellEnd"/>
+          </w:p>
+        </w:tc>
+        <w:tc>
+          <w:tcPr>
+            <w:tcW w:w="2065" w:type="dxa"/>
+          </w:tcPr>
+          <w:p>
+            <w:r>
+              <w:t>1.0.7</w:t>
+            </w:r>
+          </w:p>
+        </w:tc>
+      </w:tr>
+      <w:tr>
+        <w:tc>
+          <w:tcPr>
+            <w:tcW w:w="1525" w:type="dxa"/>
+          </w:tcPr>
+          <w:p/>
+        </w:tc>
+        <w:tc>
+          <w:tcPr>
+            <w:tcW w:w="9360" w:type="dxa"/>
+          </w:tcPr>
+          <w:p/>
+        </w:tc>
+        <w:tc>
+          <w:tcPr>
+            <w:tcW w:w="2065" w:type="dxa"/>
+          </w:tcPr>
+          <w:p/>
         </w:tc>
       </w:tr>
     </w:tbl>
@@ -1283,7 +1349,39 @@
             </w:r>
             <w:proofErr w:type="gramEnd"/>
             <w:r>
-              <w:t xml:space="preserve">   23  1 blue  red     7  1 blue  medium 24</w:t>
+              <w:t xml:space="preserve">   </w:t>
+            </w:r>
+            <w:proofErr w:type="gramStart"/>
+            <w:r>
+              <w:t>23  1</w:t>
+            </w:r>
+            <w:proofErr w:type="gramEnd"/>
+            <w:r>
+              <w:t xml:space="preserve"> </w:t>
+            </w:r>
+            <w:proofErr w:type="gramStart"/>
+            <w:r>
+              <w:t>blue  red</w:t>
+            </w:r>
+            <w:proofErr w:type="gramEnd"/>
+            <w:r>
+              <w:t xml:space="preserve">     </w:t>
+            </w:r>
+            <w:proofErr w:type="gramStart"/>
+            <w:r>
+              <w:t>7  1</w:t>
+            </w:r>
+            <w:proofErr w:type="gramEnd"/>
+            <w:r>
+              <w:t xml:space="preserve"> </w:t>
+            </w:r>
+            <w:proofErr w:type="gramStart"/>
+            <w:r>
+              <w:t>blue  medium</w:t>
+            </w:r>
+            <w:proofErr w:type="gramEnd"/>
+            <w:r>
+              <w:t xml:space="preserve"> 24</w:t>
             </w:r>
           </w:p>
           <w:p>
@@ -1296,7 +1394,23 @@
             </w:r>
             <w:proofErr w:type="gramEnd"/>
             <w:r>
-              <w:t xml:space="preserve">   11  1 green fair   19  1 green red     7</w:t>
+              <w:t xml:space="preserve">   </w:t>
+            </w:r>
+            <w:proofErr w:type="gramStart"/>
+            <w:r>
+              <w:t>11  1</w:t>
+            </w:r>
+            <w:proofErr w:type="gramEnd"/>
+            <w:r>
+              <w:t xml:space="preserve"> green fair   </w:t>
+            </w:r>
+            <w:proofErr w:type="gramStart"/>
+            <w:r>
+              <w:t>19  1</w:t>
+            </w:r>
+            <w:proofErr w:type="gramEnd"/>
+            <w:r>
+              <w:t xml:space="preserve"> green red     7</w:t>
             </w:r>
           </w:p>
           <w:p>
@@ -1309,7 +1423,15 @@
             </w:r>
             <w:proofErr w:type="gramEnd"/>
             <w:r>
-              <w:t xml:space="preserve"> green dark   14  1 brown fair   34</w:t>
+              <w:t xml:space="preserve"> green dark   </w:t>
+            </w:r>
+            <w:proofErr w:type="gramStart"/>
+            <w:r>
+              <w:t>14  1</w:t>
+            </w:r>
+            <w:proofErr w:type="gramEnd"/>
+            <w:r>
+              <w:t xml:space="preserve"> brown fair   34</w:t>
             </w:r>
           </w:p>
           <w:p>
@@ -1322,7 +1444,15 @@
             </w:r>
             <w:proofErr w:type="gramEnd"/>
             <w:r>
-              <w:t xml:space="preserve"> brown medium 41  1 brown dark   40</w:t>
+              <w:t xml:space="preserve"> brown medium </w:t>
+            </w:r>
+            <w:proofErr w:type="gramStart"/>
+            <w:r>
+              <w:t>41  1</w:t>
+            </w:r>
+            <w:proofErr w:type="gramEnd"/>
+            <w:r>
+              <w:t xml:space="preserve"> brown dark   40</w:t>
             </w:r>
           </w:p>
           <w:p>
@@ -1335,7 +1465,31 @@
             </w:r>
             <w:proofErr w:type="gramEnd"/>
             <w:r>
-              <w:t xml:space="preserve"> blue  fair   46  2 blue  red    21</w:t>
+              <w:t xml:space="preserve"> </w:t>
+            </w:r>
+            <w:proofErr w:type="gramStart"/>
+            <w:r>
+              <w:t>blue  fair</w:t>
+            </w:r>
+            <w:proofErr w:type="gramEnd"/>
+            <w:r>
+              <w:t xml:space="preserve">   </w:t>
+            </w:r>
+            <w:proofErr w:type="gramStart"/>
+            <w:r>
+              <w:t>46  2</w:t>
+            </w:r>
+            <w:proofErr w:type="gramEnd"/>
+            <w:r>
+              <w:t xml:space="preserve"> </w:t>
+            </w:r>
+            <w:proofErr w:type="gramStart"/>
+            <w:r>
+              <w:t>blue  red</w:t>
+            </w:r>
+            <w:proofErr w:type="gramEnd"/>
+            <w:r>
+              <w:t xml:space="preserve">    21</w:t>
             </w:r>
           </w:p>
           <w:p>
@@ -1348,7 +1502,39 @@
             </w:r>
             <w:proofErr w:type="gramEnd"/>
             <w:r>
-              <w:t xml:space="preserve"> 44  2 blue  dark   40  2 blue  black   6</w:t>
+              <w:t xml:space="preserve"> </w:t>
+            </w:r>
+            <w:proofErr w:type="gramStart"/>
+            <w:r>
+              <w:t>44  2</w:t>
+            </w:r>
+            <w:proofErr w:type="gramEnd"/>
+            <w:r>
+              <w:t xml:space="preserve"> </w:t>
+            </w:r>
+            <w:proofErr w:type="gramStart"/>
+            <w:r>
+              <w:t>blue  dark</w:t>
+            </w:r>
+            <w:proofErr w:type="gramEnd"/>
+            <w:r>
+              <w:t xml:space="preserve">   </w:t>
+            </w:r>
+            <w:proofErr w:type="gramStart"/>
+            <w:r>
+              <w:t>40  2</w:t>
+            </w:r>
+            <w:proofErr w:type="gramEnd"/>
+            <w:r>
+              <w:t xml:space="preserve"> </w:t>
+            </w:r>
+            <w:proofErr w:type="gramStart"/>
+            <w:r>
+              <w:t>blue  black</w:t>
+            </w:r>
+            <w:proofErr w:type="gramEnd"/>
+            <w:r>
+              <w:t xml:space="preserve">   6</w:t>
             </w:r>
           </w:p>
           <w:p>
@@ -1361,7 +1547,15 @@
             </w:r>
             <w:proofErr w:type="gramEnd"/>
             <w:r>
-              <w:t xml:space="preserve"> green red    31  2 green medium 37</w:t>
+              <w:t xml:space="preserve"> green red    </w:t>
+            </w:r>
+            <w:proofErr w:type="gramStart"/>
+            <w:r>
+              <w:t>31  2</w:t>
+            </w:r>
+            <w:proofErr w:type="gramEnd"/>
+            <w:r>
+              <w:t xml:space="preserve"> green medium 37</w:t>
             </w:r>
           </w:p>
           <w:p>
@@ -1374,7 +1568,15 @@
             </w:r>
             <w:proofErr w:type="gramEnd"/>
             <w:r>
-              <w:t xml:space="preserve"> brown fair   56  2 brown red    42</w:t>
+              <w:t xml:space="preserve"> brown fair   </w:t>
+            </w:r>
+            <w:proofErr w:type="gramStart"/>
+            <w:r>
+              <w:t>56  2</w:t>
+            </w:r>
+            <w:proofErr w:type="gramEnd"/>
+            <w:r>
+              <w:t xml:space="preserve"> brown red    42</w:t>
             </w:r>
           </w:p>
           <w:p>
@@ -1387,8 +1589,21 @@
             </w:r>
             <w:proofErr w:type="gramEnd"/>
             <w:r>
-              <w:t xml:space="preserve"> brown dark   54  2 brown black  13</w:t>
-            </w:r>
+              <w:t xml:space="preserve"> brown dark   </w:t>
+            </w:r>
+            <w:proofErr w:type="gramStart"/>
+            <w:r>
+              <w:t>54  2</w:t>
+            </w:r>
+            <w:proofErr w:type="gramEnd"/>
+            <w:r>
+              <w:t xml:space="preserve"> brown </w:t>
+            </w:r>
+            <w:proofErr w:type="gramStart"/>
+            <w:r>
+              <w:t>black  13</w:t>
+            </w:r>
+            <w:proofErr w:type="gramEnd"/>
           </w:p>
           <w:p>
             <w:r>
@@ -1888,7 +2103,15 @@
             </w:r>
             <w:proofErr w:type="spellEnd"/>
             <w:r>
-              <w:t xml:space="preserve">, tables = v(Eyes, Hair, Eyes * Hair), weight = Count, </w:t>
+              <w:t xml:space="preserve">, tables = </w:t>
+            </w:r>
+            <w:proofErr w:type="gramStart"/>
+            <w:r>
+              <w:t>v(</w:t>
+            </w:r>
+            <w:proofErr w:type="gramEnd"/>
+            <w:r>
+              <w:t xml:space="preserve">Eyes, Hair, Eyes * Hair), weight = Count, </w:t>
             </w:r>
           </w:p>
           <w:p>
@@ -2239,7 +2462,15 @@
             </w:r>
             <w:proofErr w:type="spellEnd"/>
             <w:r>
-              <w:t xml:space="preserve">, tables = v(Eyes, Hair, Eyes * Hair), </w:t>
+              <w:t xml:space="preserve">, tables = </w:t>
+            </w:r>
+            <w:proofErr w:type="gramStart"/>
+            <w:r>
+              <w:t>v(</w:t>
+            </w:r>
+            <w:proofErr w:type="gramEnd"/>
+            <w:r>
+              <w:t xml:space="preserve">Eyes, Hair, Eyes * Hair), </w:t>
             </w:r>
           </w:p>
           <w:p>
@@ -2542,7 +2773,15 @@
             </w:r>
             <w:proofErr w:type="gramEnd"/>
             <w:r>
-              <w:t xml:space="preserve"> yes 53   girls  . no 25</w:t>
+              <w:t xml:space="preserve"> yes 53   </w:t>
+            </w:r>
+            <w:proofErr w:type="gramStart"/>
+            <w:r>
+              <w:t>girls  .</w:t>
+            </w:r>
+            <w:proofErr w:type="gramEnd"/>
+            <w:r>
+              <w:t xml:space="preserve"> no 25</w:t>
             </w:r>
           </w:p>
           <w:p>
@@ -2898,10 +3137,10 @@
                 <w:noProof/>
               </w:rPr>
               <w:drawing>
-                <wp:inline distT="0" distB="0" distL="0" distR="0" wp14:anchorId="7684D9BE" wp14:editId="223FCDE3">
-                  <wp:extent cx="3886200" cy="1566530"/>
-                  <wp:effectExtent l="0" t="0" r="0" b="0"/>
-                  <wp:docPr id="136294975" name="Picture 1"/>
+                <wp:inline distT="0" distB="0" distL="0" distR="0" wp14:anchorId="2735816C" wp14:editId="4064DA48">
+                  <wp:extent cx="3416198" cy="1750705"/>
+                  <wp:effectExtent l="0" t="0" r="0" b="1905"/>
+                  <wp:docPr id="426636832" name="Picture 1"/>
                   <wp:cNvGraphicFramePr>
                     <a:graphicFrameLocks xmlns:a="http://schemas.openxmlformats.org/drawingml/2006/main" noChangeAspect="1"/>
                   </wp:cNvGraphicFramePr>
@@ -2909,7 +3148,7 @@
                     <a:graphicData uri="http://schemas.openxmlformats.org/drawingml/2006/picture">
                       <pic:pic xmlns:pic="http://schemas.openxmlformats.org/drawingml/2006/picture">
                         <pic:nvPicPr>
-                          <pic:cNvPr id="136294975" name=""/>
+                          <pic:cNvPr id="426636832" name=""/>
                           <pic:cNvPicPr/>
                         </pic:nvPicPr>
                         <pic:blipFill>
@@ -2921,7 +3160,7 @@
                         <pic:spPr>
                           <a:xfrm>
                             <a:off x="0" y="0"/>
-                            <a:ext cx="3908382" cy="1575472"/>
+                            <a:ext cx="3424780" cy="1755103"/>
                           </a:xfrm>
                           <a:prstGeom prst="rect">
                             <a:avLst/>
@@ -3120,7 +3359,15 @@
             </w:r>
             <w:proofErr w:type="spellEnd"/>
             <w:r>
-              <w:t xml:space="preserve"> 35   boys  yes no 29</w:t>
+              <w:t xml:space="preserve"> 35   </w:t>
+            </w:r>
+            <w:proofErr w:type="gramStart"/>
+            <w:r>
+              <w:t>boys  yes</w:t>
+            </w:r>
+            <w:proofErr w:type="gramEnd"/>
+            <w:r>
+              <w:t xml:space="preserve"> no 29</w:t>
             </w:r>
           </w:p>
           <w:p>
@@ -3156,7 +3403,15 @@
             </w:r>
             <w:proofErr w:type="gramEnd"/>
             <w:r>
-              <w:t xml:space="preserve"> yes 53   girls  no </w:t>
+              <w:t xml:space="preserve"> yes 53   </w:t>
+            </w:r>
+            <w:proofErr w:type="gramStart"/>
+            <w:r>
+              <w:t>girls  no</w:t>
+            </w:r>
+            <w:proofErr w:type="gramEnd"/>
+            <w:r>
+              <w:t xml:space="preserve"> </w:t>
             </w:r>
             <w:proofErr w:type="spellStart"/>
             <w:r>
@@ -3529,7 +3784,15 @@
             </w:r>
             <w:proofErr w:type="spellEnd"/>
             <w:r>
-              <w:t>, c("yes", "no"))</w:t>
+              <w:t xml:space="preserve">, </w:t>
+            </w:r>
+            <w:proofErr w:type="gramStart"/>
+            <w:r>
+              <w:t>c(</w:t>
+            </w:r>
+            <w:proofErr w:type="gramEnd"/>
+            <w:r>
+              <w:t>"yes", "no"))</w:t>
             </w:r>
           </w:p>
           <w:p>
@@ -3552,7 +3815,15 @@
             </w:r>
             <w:proofErr w:type="spellEnd"/>
             <w:r>
-              <w:t>, c("yes", "no"))</w:t>
+              <w:t xml:space="preserve">, </w:t>
+            </w:r>
+            <w:proofErr w:type="gramStart"/>
+            <w:r>
+              <w:t>c(</w:t>
+            </w:r>
+            <w:proofErr w:type="gramEnd"/>
+            <w:r>
+              <w:t>"yes", "no"))</w:t>
             </w:r>
           </w:p>
           <w:p/>
@@ -3613,10 +3884,10 @@
                 <w:noProof/>
               </w:rPr>
               <w:drawing>
-                <wp:inline distT="0" distB="0" distL="0" distR="0" wp14:anchorId="1C8C0531" wp14:editId="0EC497A0">
-                  <wp:extent cx="2371725" cy="4367371"/>
+                <wp:inline distT="0" distB="0" distL="0" distR="0" wp14:anchorId="14464D20" wp14:editId="3268A798">
+                  <wp:extent cx="2750586" cy="4937760"/>
                   <wp:effectExtent l="0" t="0" r="0" b="0"/>
-                  <wp:docPr id="1351337167" name="Picture 1"/>
+                  <wp:docPr id="1740181397" name="Picture 1"/>
                   <wp:cNvGraphicFramePr>
                     <a:graphicFrameLocks xmlns:a="http://schemas.openxmlformats.org/drawingml/2006/main" noChangeAspect="1"/>
                   </wp:cNvGraphicFramePr>
@@ -3624,7 +3895,7 @@
                     <a:graphicData uri="http://schemas.openxmlformats.org/drawingml/2006/picture">
                       <pic:pic xmlns:pic="http://schemas.openxmlformats.org/drawingml/2006/picture">
                         <pic:nvPicPr>
-                          <pic:cNvPr id="1351337167" name=""/>
+                          <pic:cNvPr id="1740181397" name=""/>
                           <pic:cNvPicPr/>
                         </pic:nvPicPr>
                         <pic:blipFill>
@@ -3636,7 +3907,7 @@
                         <pic:spPr>
                           <a:xfrm>
                             <a:off x="0" y="0"/>
-                            <a:ext cx="2376648" cy="4376437"/>
+                            <a:ext cx="2753519" cy="4943026"/>
                           </a:xfrm>
                           <a:prstGeom prst="rect">
                             <a:avLst/>
@@ -3719,7 +3990,18 @@
             </w:r>
             <w:proofErr w:type="spellEnd"/>
             <w:r>
-              <w:t xml:space="preserve"> statistic.</w:t>
+              <w:t xml:space="preserve"> statistic</w:t>
+            </w:r>
+            <w:r>
+              <w:t xml:space="preserve">.  Also add continuity adjusted </w:t>
+            </w:r>
+            <w:proofErr w:type="spellStart"/>
+            <w:r>
+              <w:t>Chisq</w:t>
+            </w:r>
+            <w:proofErr w:type="spellEnd"/>
+            <w:r>
+              <w:t xml:space="preserve"> v1.0.7.</w:t>
             </w:r>
           </w:p>
         </w:tc>
@@ -3739,11 +4021,6 @@
       </w:tr>
     </w:tbl>
     <w:p/>
-    <w:p>
-      <w:r>
-        <w:br w:type="page"/>
-      </w:r>
-    </w:p>
     <w:p/>
     <w:p>
       <w:pPr>
@@ -3852,7 +4129,15 @@
             </w:r>
             <w:proofErr w:type="spellEnd"/>
             <w:r>
-              <w:t xml:space="preserve"> 35   boys  yes no 29</w:t>
+              <w:t xml:space="preserve"> 35   </w:t>
+            </w:r>
+            <w:proofErr w:type="gramStart"/>
+            <w:r>
+              <w:t>boys  yes</w:t>
+            </w:r>
+            <w:proofErr w:type="gramEnd"/>
+            <w:r>
+              <w:t xml:space="preserve"> no 29</w:t>
             </w:r>
           </w:p>
           <w:p>
@@ -3888,7 +4173,15 @@
             </w:r>
             <w:proofErr w:type="gramEnd"/>
             <w:r>
-              <w:t xml:space="preserve"> yes 53   girls  no </w:t>
+              <w:t xml:space="preserve"> yes 53   </w:t>
+            </w:r>
+            <w:proofErr w:type="gramStart"/>
+            <w:r>
+              <w:t>girls  no</w:t>
+            </w:r>
+            <w:proofErr w:type="gramEnd"/>
+            <w:r>
+              <w:t xml:space="preserve"> </w:t>
             </w:r>
             <w:proofErr w:type="spellStart"/>
             <w:r>
@@ -4261,7 +4554,15 @@
             </w:r>
             <w:proofErr w:type="spellEnd"/>
             <w:r>
-              <w:t>, c("yes", "no"))</w:t>
+              <w:t xml:space="preserve">, </w:t>
+            </w:r>
+            <w:proofErr w:type="gramStart"/>
+            <w:r>
+              <w:t>c(</w:t>
+            </w:r>
+            <w:proofErr w:type="gramEnd"/>
+            <w:r>
+              <w:t>"yes", "no"))</w:t>
             </w:r>
           </w:p>
           <w:p>
@@ -4284,7 +4585,15 @@
             </w:r>
             <w:proofErr w:type="spellEnd"/>
             <w:r>
-              <w:t>, c("yes", "no"))</w:t>
+              <w:t xml:space="preserve">, </w:t>
+            </w:r>
+            <w:proofErr w:type="gramStart"/>
+            <w:r>
+              <w:t>c(</w:t>
+            </w:r>
+            <w:proofErr w:type="gramEnd"/>
+            <w:r>
+              <w:t>"yes", "no"))</w:t>
             </w:r>
           </w:p>
           <w:p/>
@@ -4683,7 +4992,15 @@
             </w:r>
             <w:proofErr w:type="gramEnd"/>
             <w:r>
-              <w:t xml:space="preserve"> 82 79  Chocolate  1</w:t>
+              <w:t xml:space="preserve"> 82 </w:t>
+            </w:r>
+            <w:proofErr w:type="gramStart"/>
+            <w:r>
+              <w:t>79  Chocolate</w:t>
+            </w:r>
+            <w:proofErr w:type="gramEnd"/>
+            <w:r>
+              <w:t xml:space="preserve">  1</w:t>
             </w:r>
           </w:p>
           <w:p>
@@ -4794,7 +5111,15 @@
             </w:r>
             <w:proofErr w:type="gramEnd"/>
             <w:r>
-              <w:t xml:space="preserve"> 78 81  Spice      2</w:t>
+              <w:t xml:space="preserve"> 78 </w:t>
+            </w:r>
+            <w:proofErr w:type="gramStart"/>
+            <w:r>
+              <w:t>81  Spice</w:t>
+            </w:r>
+            <w:proofErr w:type="gramEnd"/>
+            <w:r>
+              <w:t xml:space="preserve">      2</w:t>
             </w:r>
           </w:p>
           <w:p>
@@ -4990,7 +5315,15 @@
             </w:r>
             <w:proofErr w:type="gramEnd"/>
             <w:r>
-              <w:t xml:space="preserve"> 82 79  Chocolate  1</w:t>
+              <w:t xml:space="preserve"> 82 </w:t>
+            </w:r>
+            <w:proofErr w:type="gramStart"/>
+            <w:r>
+              <w:t>79  Chocolate</w:t>
+            </w:r>
+            <w:proofErr w:type="gramEnd"/>
+            <w:r>
+              <w:t xml:space="preserve">  1</w:t>
             </w:r>
           </w:p>
           <w:p>
@@ -5109,7 +5442,15 @@
             </w:r>
             <w:proofErr w:type="gramEnd"/>
             <w:r>
-              <w:t xml:space="preserve"> 78 81  Spice      2</w:t>
+              <w:t xml:space="preserve"> 78 </w:t>
+            </w:r>
+            <w:proofErr w:type="gramStart"/>
+            <w:r>
+              <w:t>81  Spice</w:t>
+            </w:r>
+            <w:proofErr w:type="gramEnd"/>
+            <w:r>
+              <w:t xml:space="preserve">      2</w:t>
             </w:r>
           </w:p>
           <w:p>
@@ -5280,7 +5621,15 @@
             </w:r>
             <w:proofErr w:type="gramEnd"/>
             <w:r>
-              <w:t xml:space="preserve"> mean median </w:t>
+              <w:t xml:space="preserve"> </w:t>
+            </w:r>
+            <w:proofErr w:type="gramStart"/>
+            <w:r>
+              <w:t>mean</w:t>
+            </w:r>
+            <w:proofErr w:type="gramEnd"/>
+            <w:r>
+              <w:t xml:space="preserve"> median </w:t>
             </w:r>
             <w:proofErr w:type="spellStart"/>
             <w:r>
@@ -5450,7 +5799,15 @@
             </w:r>
             <w:proofErr w:type="spellEnd"/>
             <w:r>
-              <w:t xml:space="preserve">, var = v(Age, </w:t>
+              <w:t xml:space="preserve">, var = </w:t>
+            </w:r>
+            <w:proofErr w:type="gramStart"/>
+            <w:r>
+              <w:t>v(</w:t>
+            </w:r>
+            <w:proofErr w:type="gramEnd"/>
+            <w:r>
+              <w:t xml:space="preserve">Age, </w:t>
             </w:r>
             <w:proofErr w:type="spellStart"/>
             <w:r>
@@ -5727,13 +6084,18 @@
             </w:r>
             <w:proofErr w:type="spellEnd"/>
             <w:r>
-              <w:t xml:space="preserve"> stderr  </w:t>
+              <w:t xml:space="preserve"> </w:t>
+            </w:r>
+            <w:proofErr w:type="gramStart"/>
+            <w:r>
+              <w:t xml:space="preserve">stderr  </w:t>
             </w:r>
             <w:proofErr w:type="spellStart"/>
             <w:r>
               <w:t>maxdec</w:t>
             </w:r>
             <w:proofErr w:type="spellEnd"/>
+            <w:proofErr w:type="gramEnd"/>
             <w:r>
               <w:t>=4</w:t>
             </w:r>
@@ -5887,7 +6249,15 @@
             </w:r>
             <w:proofErr w:type="spellEnd"/>
             <w:r>
-              <w:t xml:space="preserve">, v(Age, </w:t>
+              <w:t xml:space="preserve">, </w:t>
+            </w:r>
+            <w:proofErr w:type="gramStart"/>
+            <w:r>
+              <w:t>v(</w:t>
+            </w:r>
+            <w:proofErr w:type="gramEnd"/>
+            <w:r>
+              <w:t xml:space="preserve">Age, </w:t>
             </w:r>
             <w:proofErr w:type="spellStart"/>
             <w:r>
@@ -6345,7 +6715,15 @@
             </w:r>
             <w:proofErr w:type="spellEnd"/>
             <w:r>
-              <w:t xml:space="preserve">, var = v(Age, </w:t>
+              <w:t xml:space="preserve">, var = </w:t>
+            </w:r>
+            <w:proofErr w:type="gramStart"/>
+            <w:r>
+              <w:t>v(</w:t>
+            </w:r>
+            <w:proofErr w:type="gramEnd"/>
+            <w:r>
+              <w:t xml:space="preserve">Age, </w:t>
             </w:r>
             <w:proofErr w:type="spellStart"/>
             <w:r>
@@ -6789,7 +7167,15 @@
             </w:r>
             <w:proofErr w:type="spellEnd"/>
             <w:r>
-              <w:t xml:space="preserve">, var = v(Age, </w:t>
+              <w:t xml:space="preserve">, var = </w:t>
+            </w:r>
+            <w:proofErr w:type="gramStart"/>
+            <w:r>
+              <w:t>v(</w:t>
+            </w:r>
+            <w:proofErr w:type="gramEnd"/>
+            <w:r>
+              <w:t xml:space="preserve">Age, </w:t>
             </w:r>
             <w:proofErr w:type="spellStart"/>
             <w:r>
@@ -7312,7 +7698,15 @@
             </w:r>
             <w:proofErr w:type="gramEnd"/>
             <w:r>
-              <w:t>datm2, var = c("</w:t>
+              <w:t xml:space="preserve">datm2, var = </w:t>
+            </w:r>
+            <w:proofErr w:type="gramStart"/>
+            <w:r>
+              <w:t>c(</w:t>
+            </w:r>
+            <w:proofErr w:type="gramEnd"/>
+            <w:r>
+              <w:t>"</w:t>
             </w:r>
             <w:proofErr w:type="spellStart"/>
             <w:r>
@@ -7769,7 +8163,15 @@
             </w:r>
             <w:proofErr w:type="spellEnd"/>
             <w:r>
-              <w:t xml:space="preserve">, var = v(Age, </w:t>
+              <w:t xml:space="preserve">, var = </w:t>
+            </w:r>
+            <w:proofErr w:type="gramStart"/>
+            <w:r>
+              <w:t>v(</w:t>
+            </w:r>
+            <w:proofErr w:type="gramEnd"/>
+            <w:r>
+              <w:t xml:space="preserve">Age, </w:t>
             </w:r>
             <w:proofErr w:type="spellStart"/>
             <w:r>
@@ -7814,7 +8216,15 @@
             </w:r>
             <w:proofErr w:type="spellEnd"/>
             <w:r>
-              <w:t>", "mode",  "nobs"),</w:t>
+              <w:t>", "mode</w:t>
+            </w:r>
+            <w:proofErr w:type="gramStart"/>
+            <w:r>
+              <w:t>",  "</w:t>
+            </w:r>
+            <w:proofErr w:type="gramEnd"/>
+            <w:r>
+              <w:t>nobs"),</w:t>
             </w:r>
           </w:p>
           <w:p>
@@ -8209,7 +8619,15 @@
             </w:r>
             <w:proofErr w:type="spellEnd"/>
             <w:r>
-              <w:t xml:space="preserve">, var = v(Age, </w:t>
+              <w:t xml:space="preserve">, var = </w:t>
+            </w:r>
+            <w:proofErr w:type="gramStart"/>
+            <w:r>
+              <w:t>v(</w:t>
+            </w:r>
+            <w:proofErr w:type="gramEnd"/>
+            <w:r>
+              <w:t xml:space="preserve">Age, </w:t>
             </w:r>
             <w:proofErr w:type="spellStart"/>
             <w:r>
@@ -8633,7 +9051,15 @@
             </w:r>
             <w:proofErr w:type="spellEnd"/>
             <w:r>
-              <w:t xml:space="preserve">, var = v(Age, </w:t>
+              <w:t xml:space="preserve">, var = </w:t>
+            </w:r>
+            <w:proofErr w:type="gramStart"/>
+            <w:r>
+              <w:t>v(</w:t>
+            </w:r>
+            <w:proofErr w:type="gramEnd"/>
+            <w:r>
+              <w:t xml:space="preserve">Age, </w:t>
             </w:r>
             <w:proofErr w:type="spellStart"/>
             <w:r>
@@ -8896,13 +9322,18 @@
             </w:r>
             <w:proofErr w:type="spellEnd"/>
             <w:r>
-              <w:t xml:space="preserve"> var  </w:t>
+              <w:t xml:space="preserve"> </w:t>
+            </w:r>
+            <w:proofErr w:type="gramStart"/>
+            <w:r>
+              <w:t xml:space="preserve">var  </w:t>
             </w:r>
             <w:proofErr w:type="spellStart"/>
             <w:r>
               <w:t>maxdec</w:t>
             </w:r>
             <w:proofErr w:type="spellEnd"/>
+            <w:proofErr w:type="gramEnd"/>
             <w:r>
               <w:t>=4</w:t>
             </w:r>
@@ -9056,7 +9487,15 @@
             </w:r>
             <w:proofErr w:type="spellEnd"/>
             <w:r>
-              <w:t xml:space="preserve">, var = v(Age, </w:t>
+              <w:t xml:space="preserve">, var = </w:t>
+            </w:r>
+            <w:proofErr w:type="gramStart"/>
+            <w:r>
+              <w:t>v(</w:t>
+            </w:r>
+            <w:proofErr w:type="gramEnd"/>
+            <w:r>
+              <w:t xml:space="preserve">Age, </w:t>
             </w:r>
             <w:proofErr w:type="spellStart"/>
             <w:r>
@@ -9338,13 +9777,18 @@
             </w:r>
             <w:proofErr w:type="spellEnd"/>
             <w:r>
-              <w:t xml:space="preserve"> alpha = 0.1  </w:t>
+              <w:t xml:space="preserve"> alpha = </w:t>
+            </w:r>
+            <w:proofErr w:type="gramStart"/>
+            <w:r>
+              <w:t xml:space="preserve">0.1  </w:t>
             </w:r>
             <w:proofErr w:type="spellStart"/>
             <w:r>
               <w:t>maxdec</w:t>
             </w:r>
             <w:proofErr w:type="spellEnd"/>
+            <w:proofErr w:type="gramEnd"/>
             <w:r>
               <w:t>=4</w:t>
             </w:r>
@@ -9498,9 +9942,14 @@
             </w:r>
             <w:proofErr w:type="spellEnd"/>
             <w:r>
-              <w:t>, var = v(</w:t>
-            </w:r>
-            <w:proofErr w:type="spellStart"/>
+              <w:t xml:space="preserve">, var = </w:t>
+            </w:r>
+            <w:proofErr w:type="gramStart"/>
+            <w:r>
+              <w:t>v(</w:t>
+            </w:r>
+            <w:proofErr w:type="spellStart"/>
+            <w:proofErr w:type="gramEnd"/>
             <w:r>
               <w:t>PresentScore</w:t>
             </w:r>
@@ -10690,7 +11139,15 @@
             </w:r>
             <w:proofErr w:type="gramEnd"/>
             <w:r>
-              <w:t xml:space="preserve"> mean </w:t>
+              <w:t xml:space="preserve"> </w:t>
+            </w:r>
+            <w:proofErr w:type="gramStart"/>
+            <w:r>
+              <w:t>mean</w:t>
+            </w:r>
+            <w:proofErr w:type="gramEnd"/>
+            <w:r>
+              <w:t xml:space="preserve"> </w:t>
             </w:r>
             <w:proofErr w:type="spellStart"/>
             <w:r>
@@ -10858,7 +11315,15 @@
             </w:r>
             <w:proofErr w:type="spellEnd"/>
             <w:r>
-              <w:t xml:space="preserve">, var = v(Age, </w:t>
+              <w:t xml:space="preserve">, var = </w:t>
+            </w:r>
+            <w:proofErr w:type="gramStart"/>
+            <w:r>
+              <w:t>v(</w:t>
+            </w:r>
+            <w:proofErr w:type="gramEnd"/>
+            <w:r>
+              <w:t xml:space="preserve">Age, </w:t>
             </w:r>
             <w:proofErr w:type="spellStart"/>
             <w:r>
@@ -10866,15 +11331,7 @@
             </w:r>
             <w:proofErr w:type="spellEnd"/>
             <w:r>
-              <w:t xml:space="preserve">, </w:t>
-            </w:r>
-            <w:proofErr w:type="spellStart"/>
-            <w:r>
-              <w:t>TasteScore</w:t>
-            </w:r>
-            <w:proofErr w:type="spellEnd"/>
-            <w:r>
-              <w:t>, Layers),</w:t>
+              <w:t>, TasteScore, Layers),</w:t>
             </w:r>
           </w:p>
           <w:p>
@@ -10887,13 +11344,18 @@
             </w:r>
             <w:proofErr w:type="gramEnd"/>
             <w:r>
-              <w:t xml:space="preserve">n, mean,  </w:t>
+              <w:t xml:space="preserve">n, </w:t>
+            </w:r>
+            <w:proofErr w:type="gramStart"/>
+            <w:r>
+              <w:t xml:space="preserve">mean,  </w:t>
             </w:r>
             <w:proofErr w:type="spellStart"/>
             <w:r>
               <w:t>uss</w:t>
             </w:r>
             <w:proofErr w:type="spellEnd"/>
+            <w:proofErr w:type="gramEnd"/>
             <w:r>
               <w:t>),</w:t>
             </w:r>
@@ -11094,7 +11556,15 @@
             </w:r>
             <w:proofErr w:type="gramEnd"/>
             <w:r>
-              <w:t xml:space="preserve"> mean skewness kurtosis </w:t>
+              <w:t xml:space="preserve"> </w:t>
+            </w:r>
+            <w:proofErr w:type="gramStart"/>
+            <w:r>
+              <w:t>mean</w:t>
+            </w:r>
+            <w:proofErr w:type="gramEnd"/>
+            <w:r>
+              <w:t xml:space="preserve"> skewness kurtosis </w:t>
             </w:r>
             <w:proofErr w:type="spellStart"/>
             <w:r>
@@ -11264,7 +11734,15 @@
             </w:r>
             <w:proofErr w:type="spellEnd"/>
             <w:r>
-              <w:t xml:space="preserve">, var = v(Age, </w:t>
+              <w:t xml:space="preserve">, var = </w:t>
+            </w:r>
+            <w:proofErr w:type="gramStart"/>
+            <w:r>
+              <w:t>v(</w:t>
+            </w:r>
+            <w:proofErr w:type="gramEnd"/>
+            <w:r>
+              <w:t xml:space="preserve">Age, </w:t>
             </w:r>
             <w:proofErr w:type="spellStart"/>
             <w:r>
@@ -11293,7 +11771,15 @@
             </w:r>
             <w:proofErr w:type="gramEnd"/>
             <w:r>
-              <w:t xml:space="preserve">n, mean,  skew, </w:t>
+              <w:t xml:space="preserve">n, </w:t>
+            </w:r>
+            <w:proofErr w:type="gramStart"/>
+            <w:r>
+              <w:t>mean,  skew</w:t>
+            </w:r>
+            <w:proofErr w:type="gramEnd"/>
+            <w:r>
+              <w:t xml:space="preserve">, </w:t>
             </w:r>
             <w:proofErr w:type="spellStart"/>
             <w:r>
@@ -11654,7 +12140,15 @@
             </w:r>
             <w:proofErr w:type="gramEnd"/>
             <w:r>
-              <w:t xml:space="preserve"> 82 79  Chocolate  1 1</w:t>
+              <w:t xml:space="preserve"> 82 </w:t>
+            </w:r>
+            <w:proofErr w:type="gramStart"/>
+            <w:r>
+              <w:t>79  Chocolate</w:t>
+            </w:r>
+            <w:proofErr w:type="gramEnd"/>
+            <w:r>
+              <w:t xml:space="preserve">  1 1</w:t>
             </w:r>
           </w:p>
           <w:p>
@@ -11768,7 +12262,15 @@
             </w:r>
             <w:proofErr w:type="gramEnd"/>
             <w:r>
-              <w:t xml:space="preserve"> 78 81  Spice      2 2</w:t>
+              <w:t xml:space="preserve"> 78 </w:t>
+            </w:r>
+            <w:proofErr w:type="gramStart"/>
+            <w:r>
+              <w:t>81  Spice</w:t>
+            </w:r>
+            <w:proofErr w:type="gramEnd"/>
+            <w:r>
+              <w:t xml:space="preserve">      2 2</w:t>
             </w:r>
           </w:p>
           <w:p>
@@ -11979,7 +12481,15 @@
             </w:r>
             <w:proofErr w:type="gramEnd"/>
             <w:r>
-              <w:t xml:space="preserve"> 82 79  Chocolate  1 1</w:t>
+              <w:t xml:space="preserve"> 82 </w:t>
+            </w:r>
+            <w:proofErr w:type="gramStart"/>
+            <w:r>
+              <w:t>79  Chocolate</w:t>
+            </w:r>
+            <w:proofErr w:type="gramEnd"/>
+            <w:r>
+              <w:t xml:space="preserve">  1 1</w:t>
             </w:r>
           </w:p>
           <w:p>
@@ -12104,7 +12614,15 @@
             </w:r>
             <w:proofErr w:type="gramEnd"/>
             <w:r>
-              <w:t xml:space="preserve"> 78 81  Spice      2 2</w:t>
+              <w:t xml:space="preserve"> 78 </w:t>
+            </w:r>
+            <w:proofErr w:type="gramStart"/>
+            <w:r>
+              <w:t>81  Spice</w:t>
+            </w:r>
+            <w:proofErr w:type="gramEnd"/>
+            <w:r>
+              <w:t xml:space="preserve">      2 2</w:t>
             </w:r>
           </w:p>
           <w:p>
@@ -12852,7 +13370,15 @@
             </w:r>
             <w:proofErr w:type="gramEnd"/>
             <w:r>
-              <w:t xml:space="preserve"> 82 79  Chocolate  1 1</w:t>
+              <w:t xml:space="preserve"> 82 </w:t>
+            </w:r>
+            <w:proofErr w:type="gramStart"/>
+            <w:r>
+              <w:t>79  Chocolate</w:t>
+            </w:r>
+            <w:proofErr w:type="gramEnd"/>
+            <w:r>
+              <w:t xml:space="preserve">  1 1</w:t>
             </w:r>
           </w:p>
           <w:p>
@@ -12963,7 +13489,15 @@
             </w:r>
             <w:proofErr w:type="gramEnd"/>
             <w:r>
-              <w:t xml:space="preserve"> 78 81  Spice      2 2</w:t>
+              <w:t xml:space="preserve"> 78 </w:t>
+            </w:r>
+            <w:proofErr w:type="gramStart"/>
+            <w:r>
+              <w:t>81  Spice</w:t>
+            </w:r>
+            <w:proofErr w:type="gramEnd"/>
+            <w:r>
+              <w:t xml:space="preserve">      2 2</w:t>
             </w:r>
           </w:p>
           <w:p>
@@ -13326,7 +13860,15 @@
             </w:r>
             <w:proofErr w:type="spellEnd"/>
             <w:r>
-              <w:t>, var = c("Age", "</w:t>
+              <w:t xml:space="preserve">, var = </w:t>
+            </w:r>
+            <w:proofErr w:type="gramStart"/>
+            <w:r>
+              <w:t>c(</w:t>
+            </w:r>
+            <w:proofErr w:type="gramEnd"/>
+            <w:r>
+              <w:t>"Age", "</w:t>
             </w:r>
             <w:proofErr w:type="spellStart"/>
             <w:r>
@@ -14150,7 +14692,15 @@
             </w:r>
             <w:proofErr w:type="gramEnd"/>
             <w:r>
-              <w:t>score, var = c("Test1", "Test2", "Final"),</w:t>
+              <w:t xml:space="preserve">score, var = </w:t>
+            </w:r>
+            <w:proofErr w:type="gramStart"/>
+            <w:r>
+              <w:t>c(</w:t>
+            </w:r>
+            <w:proofErr w:type="gramEnd"/>
+            <w:r>
+              <w:t>"Test1", "Test2", "Final"),</w:t>
             </w:r>
           </w:p>
           <w:p>
@@ -14525,7 +15075,15 @@
             </w:r>
             <w:proofErr w:type="gramEnd"/>
             <w:r>
-              <w:t>score, var = c("Test1", "Test2", "Final"),</w:t>
+              <w:t xml:space="preserve">score, var = </w:t>
+            </w:r>
+            <w:proofErr w:type="gramStart"/>
+            <w:r>
+              <w:t>c(</w:t>
+            </w:r>
+            <w:proofErr w:type="gramEnd"/>
+            <w:r>
+              <w:t>"Test1", "Test2", "Final"),</w:t>
             </w:r>
           </w:p>
           <w:p>
@@ -14936,7 +15494,15 @@
             </w:r>
             <w:proofErr w:type="gramEnd"/>
             <w:r>
-              <w:t>score, var = c("Test1", "Test2", "Final"),</w:t>
+              <w:t xml:space="preserve">score, var = </w:t>
+            </w:r>
+            <w:proofErr w:type="gramStart"/>
+            <w:r>
+              <w:t>c(</w:t>
+            </w:r>
+            <w:proofErr w:type="gramEnd"/>
+            <w:r>
+              <w:t>"Test1", "Test2", "Final"),</w:t>
             </w:r>
           </w:p>
           <w:p>
@@ -15343,9 +15909,14 @@
             </w:r>
             <w:proofErr w:type="gramEnd"/>
             <w:r>
-              <w:t>score, options = v(</w:t>
-            </w:r>
-            <w:proofErr w:type="spellStart"/>
+              <w:t xml:space="preserve">score, options = </w:t>
+            </w:r>
+            <w:proofErr w:type="gramStart"/>
+            <w:r>
+              <w:t>v(</w:t>
+            </w:r>
+            <w:proofErr w:type="spellStart"/>
+            <w:proofErr w:type="gramEnd"/>
             <w:r>
               <w:t>notype</w:t>
             </w:r>
@@ -15813,7 +16384,15 @@
             </w:r>
             <w:proofErr w:type="gramEnd"/>
             <w:r>
-              <w:t xml:space="preserve">   69.0  112.5   A</w:t>
+              <w:t xml:space="preserve">   </w:t>
+            </w:r>
+            <w:proofErr w:type="gramStart"/>
+            <w:r>
+              <w:t>69.0  112.5</w:t>
+            </w:r>
+            <w:proofErr w:type="gramEnd"/>
+            <w:r>
+              <w:t xml:space="preserve">   A</w:t>
             </w:r>
           </w:p>
           <w:p>
@@ -15839,8 +16418,13 @@
             </w:r>
             <w:proofErr w:type="gramEnd"/>
             <w:r>
-              <w:t xml:space="preserve">   65.3   98.0  A</w:t>
-            </w:r>
+              <w:t xml:space="preserve">   65.3   </w:t>
+            </w:r>
+            <w:proofErr w:type="gramStart"/>
+            <w:r>
+              <w:t>98.0  A</w:t>
+            </w:r>
+            <w:proofErr w:type="gramEnd"/>
           </w:p>
           <w:p>
             <w:r>
@@ -15852,7 +16436,15 @@
             </w:r>
             <w:proofErr w:type="gramEnd"/>
             <w:r>
-              <w:t xml:space="preserve">   62.8  102.5    A</w:t>
+              <w:t xml:space="preserve">   </w:t>
+            </w:r>
+            <w:proofErr w:type="gramStart"/>
+            <w:r>
+              <w:t>62.8  102.5</w:t>
+            </w:r>
+            <w:proofErr w:type="gramEnd"/>
+            <w:r>
+              <w:t xml:space="preserve">    A</w:t>
             </w:r>
           </w:p>
           <w:p>
@@ -15865,7 +16457,15 @@
             </w:r>
             <w:proofErr w:type="gramEnd"/>
             <w:r>
-              <w:t xml:space="preserve">   63.5  102.5    A</w:t>
+              <w:t xml:space="preserve">   </w:t>
+            </w:r>
+            <w:proofErr w:type="gramStart"/>
+            <w:r>
+              <w:t>63.5  102.5</w:t>
+            </w:r>
+            <w:proofErr w:type="gramEnd"/>
+            <w:r>
+              <w:t xml:space="preserve">    A</w:t>
             </w:r>
           </w:p>
           <w:p>
@@ -15904,7 +16504,15 @@
             </w:r>
             <w:proofErr w:type="gramEnd"/>
             <w:r>
-              <w:t xml:space="preserve">   62.5  112.5    A</w:t>
+              <w:t xml:space="preserve">   </w:t>
+            </w:r>
+            <w:proofErr w:type="gramStart"/>
+            <w:r>
+              <w:t>62.5  112.5</w:t>
+            </w:r>
+            <w:proofErr w:type="gramEnd"/>
+            <w:r>
+              <w:t xml:space="preserve">    A</w:t>
             </w:r>
           </w:p>
           <w:p>
@@ -15917,8 +16525,13 @@
             </w:r>
             <w:proofErr w:type="gramEnd"/>
             <w:r>
-              <w:t xml:space="preserve">   62.5   84.0  A</w:t>
-            </w:r>
+              <w:t xml:space="preserve">   62.5   </w:t>
+            </w:r>
+            <w:proofErr w:type="gramStart"/>
+            <w:r>
+              <w:t>84.0  A</w:t>
+            </w:r>
+            <w:proofErr w:type="gramEnd"/>
           </w:p>
           <w:p>
             <w:r>
@@ -15982,7 +16595,15 @@
             </w:r>
             <w:proofErr w:type="gramEnd"/>
             <w:r>
-              <w:t xml:space="preserve">   66.5  112.0     B</w:t>
+              <w:t xml:space="preserve">   </w:t>
+            </w:r>
+            <w:proofErr w:type="gramStart"/>
+            <w:r>
+              <w:t>66.5  112.0</w:t>
+            </w:r>
+            <w:proofErr w:type="gramEnd"/>
+            <w:r>
+              <w:t xml:space="preserve">     B</w:t>
             </w:r>
           </w:p>
           <w:p>
@@ -15995,7 +16616,15 @@
             </w:r>
             <w:proofErr w:type="gramEnd"/>
             <w:r>
-              <w:t xml:space="preserve">   72.0  150.0   B</w:t>
+              <w:t xml:space="preserve">   </w:t>
+            </w:r>
+            <w:proofErr w:type="gramStart"/>
+            <w:r>
+              <w:t>72.0  150.0</w:t>
+            </w:r>
+            <w:proofErr w:type="gramEnd"/>
+            <w:r>
+              <w:t xml:space="preserve">   B</w:t>
             </w:r>
           </w:p>
           <w:p>
@@ -16008,7 +16637,15 @@
             </w:r>
             <w:proofErr w:type="gramEnd"/>
             <w:r>
-              <w:t xml:space="preserve">   64.8  128.0   B</w:t>
+              <w:t xml:space="preserve">   </w:t>
+            </w:r>
+            <w:proofErr w:type="gramStart"/>
+            <w:r>
+              <w:t>64.8  128.0</w:t>
+            </w:r>
+            <w:proofErr w:type="gramEnd"/>
+            <w:r>
+              <w:t xml:space="preserve">   B</w:t>
             </w:r>
           </w:p>
           <w:p>
@@ -16021,7 +16658,15 @@
             </w:r>
             <w:proofErr w:type="gramEnd"/>
             <w:r>
-              <w:t xml:space="preserve">   67.0  133.0   B</w:t>
+              <w:t xml:space="preserve">   </w:t>
+            </w:r>
+            <w:proofErr w:type="gramStart"/>
+            <w:r>
+              <w:t>67.0  133.0</w:t>
+            </w:r>
+            <w:proofErr w:type="gramEnd"/>
+            <w:r>
+              <w:t xml:space="preserve">   B</w:t>
             </w:r>
           </w:p>
           <w:p>
@@ -16047,7 +16692,15 @@
             </w:r>
             <w:proofErr w:type="gramEnd"/>
             <w:r>
-              <w:t xml:space="preserve">   66.5  112.0  B')</w:t>
+              <w:t xml:space="preserve">   </w:t>
+            </w:r>
+            <w:proofErr w:type="gramStart"/>
+            <w:r>
+              <w:t>66.5  112.0</w:t>
+            </w:r>
+            <w:proofErr w:type="gramEnd"/>
+            <w:r>
+              <w:t xml:space="preserve">  B')</w:t>
             </w:r>
           </w:p>
         </w:tc>
@@ -21698,8 +22351,19 @@
                 <w:sz w:val="24"/>
                 <w:szCs w:val="24"/>
               </w:rPr>
-              <w:t xml:space="preserve">   42 68.15 59.571  8.17</w:t>
-            </w:r>
+              <w:t xml:space="preserve">   42 68.15 59.</w:t>
+            </w:r>
+            <w:proofErr w:type="gramStart"/>
+            <w:r>
+              <w:rPr>
+                <w:rFonts w:ascii="Consolas" w:hAnsi="Consolas"/>
+                <w:color w:val="020202"/>
+                <w:sz w:val="24"/>
+                <w:szCs w:val="24"/>
+              </w:rPr>
+              <w:t>571  8.17</w:t>
+            </w:r>
+            <w:proofErr w:type="gramEnd"/>
           </w:p>
           <w:p>
             <w:pPr>
@@ -21970,8 +22634,19 @@
                 <w:sz w:val="24"/>
                 <w:szCs w:val="24"/>
               </w:rPr>
-              <w:t xml:space="preserve">   50 70.87 54.625  8.92</w:t>
-            </w:r>
+              <w:t xml:space="preserve">   50 70.87 54.</w:t>
+            </w:r>
+            <w:proofErr w:type="gramStart"/>
+            <w:r>
+              <w:rPr>
+                <w:rFonts w:ascii="Consolas" w:hAnsi="Consolas"/>
+                <w:color w:val="020202"/>
+                <w:sz w:val="24"/>
+                <w:szCs w:val="24"/>
+              </w:rPr>
+              <w:t>625  8.92</w:t>
+            </w:r>
+            <w:proofErr w:type="gramEnd"/>
           </w:p>
           <w:p>
             <w:pPr>
@@ -23425,6 +24100,9 @@
           </w:tcPr>
           <w:p>
             <w:r>
+              <w:rPr>
+                <w:noProof/>
+              </w:rPr>
               <w:drawing>
                 <wp:inline distT="0" distB="0" distL="0" distR="0" wp14:anchorId="10DDC4E6" wp14:editId="26D7596A">
                   <wp:extent cx="4744112" cy="1143160"/>
@@ -26506,7 +27184,7 @@
 </file>
 
 <file path=word/styles.xml><?xml version="1.0" encoding="utf-8"?>
-<w:styles xmlns:mc="http://schemas.openxmlformats.org/markup-compatibility/2006" xmlns:r="http://schemas.openxmlformats.org/officeDocument/2006/relationships" xmlns:w="http://schemas.openxmlformats.org/wordprocessingml/2006/main" xmlns:w14="http://schemas.microsoft.com/office/word/2010/wordml" xmlns:w15="http://schemas.microsoft.com/office/word/2012/wordml" xmlns:w16cex="http://schemas.microsoft.com/office/word/2018/wordml/cex" xmlns:w16cid="http://schemas.microsoft.com/office/word/2016/wordml/cid" xmlns:w16="http://schemas.microsoft.com/office/word/2018/wordml" xmlns:w16sdtdh="http://schemas.microsoft.com/office/word/2020/wordml/sdtdatahash" xmlns:w16se="http://schemas.microsoft.com/office/word/2015/wordml/symex" mc:Ignorable="w14 w15 w16se w16cid w16 w16cex w16sdtdh">
+<w:styles xmlns:mc="http://schemas.openxmlformats.org/markup-compatibility/2006" xmlns:r="http://schemas.openxmlformats.org/officeDocument/2006/relationships" xmlns:w="http://schemas.openxmlformats.org/wordprocessingml/2006/main" xmlns:w14="http://schemas.microsoft.com/office/word/2010/wordml" xmlns:w15="http://schemas.microsoft.com/office/word/2012/wordml" xmlns:w16cex="http://schemas.microsoft.com/office/word/2018/wordml/cex" xmlns:w16cid="http://schemas.microsoft.com/office/word/2016/wordml/cid" xmlns:w16="http://schemas.microsoft.com/office/word/2018/wordml" xmlns:w16du="http://schemas.microsoft.com/office/word/2023/wordml/word16du" xmlns:w16sdtdh="http://schemas.microsoft.com/office/word/2020/wordml/sdtdatahash" xmlns:w16sdtfl="http://schemas.microsoft.com/office/word/2024/wordml/sdtformatlock" xmlns:w16se="http://schemas.microsoft.com/office/word/2015/wordml/symex" mc:Ignorable="w14 w15 w16se w16cid w16 w16cex w16sdtdh w16sdtfl w16du">
   <w:docDefaults>
     <w:rPrDefault>
       <w:rPr>

</xml_diff>